<commit_message>
finish the part of Markov chain
</commit_message>
<xml_diff>
--- a/概率与统计进阶.docx
+++ b/概率与统计进阶.docx
@@ -68,6 +68,53 @@
       <w:pPr>
         <w:rPr>
           <w:rFonts w:hint="eastAsia"/>
+          <w:b/>
+          <w:sz w:val="24"/>
+        </w:rPr>
+      </w:pPr>
+      <w:r>
+        <w:rPr>
+          <w:rFonts w:hint="eastAsia"/>
+          <w:b/>
+          <w:sz w:val="24"/>
+        </w:rPr>
+        <w:t>1</w:t>
+      </w:r>
+      <w:r>
+        <w:rPr>
+          <w:rFonts w:hint="eastAsia"/>
+          <w:b/>
+          <w:sz w:val="24"/>
+        </w:rPr>
+        <w:t>、</w:t>
+      </w:r>
+      <w:r>
+        <w:rPr>
+          <w:rFonts w:hint="eastAsia"/>
+          <w:b/>
+          <w:sz w:val="24"/>
+        </w:rPr>
+        <w:t>EM</w:t>
+      </w:r>
+      <w:r>
+        <w:rPr>
+          <w:rFonts w:hint="eastAsia"/>
+          <w:b/>
+          <w:sz w:val="24"/>
+        </w:rPr>
+        <w:t>算法</w:t>
+      </w:r>
+      <w:r>
+        <w:rPr>
+          <w:b/>
+          <w:sz w:val="24"/>
+        </w:rPr>
+        <w:t>的原理</w:t>
+      </w:r>
+    </w:p>
+    <w:p>
+      <w:pPr>
+        <w:rPr>
           <w:sz w:val="24"/>
         </w:rPr>
       </w:pPr>
@@ -293,10 +340,10 @@
             <v:path o:extrusionok="f" gradientshapeok="t" o:connecttype="rect"/>
             <o:lock v:ext="edit" aspectratio="t"/>
           </v:shapetype>
-          <v:shape id="_x0000_i1039" type="#_x0000_t75" style="width:47.85pt;height:17pt" o:ole="">
+          <v:shape id="_x0000_i1025" type="#_x0000_t75" style="width:48pt;height:17.25pt" o:ole="">
             <v:imagedata r:id="rId4" o:title=""/>
           </v:shape>
-          <o:OLEObject Type="Embed" ProgID="Equation.3" ShapeID="_x0000_i1039" DrawAspect="Content" ObjectID="_1652817518" r:id="rId5"/>
+          <o:OLEObject Type="Embed" ProgID="Equation.3" ShapeID="_x0000_i1025" DrawAspect="Content" ObjectID="_1653070871" r:id="rId5"/>
         </w:object>
       </w:r>
       <w:r>
@@ -370,10 +417,10 @@
           <w:position w:val="-6"/>
         </w:rPr>
         <w:object w:dxaOrig="200" w:dyaOrig="279">
-          <v:shape id="_x0000_i1040" type="#_x0000_t75" style="width:9.9pt;height:13.85pt" o:ole="">
+          <v:shape id="_x0000_i1026" type="#_x0000_t75" style="width:9.75pt;height:13.5pt" o:ole="">
             <v:imagedata r:id="rId6" o:title=""/>
           </v:shape>
-          <o:OLEObject Type="Embed" ProgID="Equation.3" ShapeID="_x0000_i1040" DrawAspect="Content" ObjectID="_1652817519" r:id="rId7"/>
+          <o:OLEObject Type="Embed" ProgID="Equation.3" ShapeID="_x0000_i1026" DrawAspect="Content" ObjectID="_1653070872" r:id="rId7"/>
         </w:object>
       </w:r>
       <w:r>
@@ -478,10 +525,10 @@
           <w:sz w:val="24"/>
         </w:rPr>
         <w:object w:dxaOrig="499" w:dyaOrig="320">
-          <v:shape id="_x0000_i1045" type="#_x0000_t75" style="width:24.9pt;height:15.8pt" o:ole="">
+          <v:shape id="_x0000_i1027" type="#_x0000_t75" style="width:24.75pt;height:15.75pt" o:ole="">
             <v:imagedata r:id="rId8" o:title=""/>
           </v:shape>
-          <o:OLEObject Type="Embed" ProgID="Equation.3" ShapeID="_x0000_i1045" DrawAspect="Content" ObjectID="_1652817520" r:id="rId9"/>
+          <o:OLEObject Type="Embed" ProgID="Equation.3" ShapeID="_x0000_i1027" DrawAspect="Content" ObjectID="_1653070873" r:id="rId9"/>
         </w:object>
       </w:r>
       <w:r>
@@ -537,10 +584,10 @@
           <w:position w:val="-6"/>
         </w:rPr>
         <w:object w:dxaOrig="200" w:dyaOrig="279">
-          <v:shape id="_x0000_i1048" type="#_x0000_t75" style="width:9.9pt;height:13.85pt" o:ole="">
+          <v:shape id="_x0000_i1028" type="#_x0000_t75" style="width:9.75pt;height:13.5pt" o:ole="">
             <v:imagedata r:id="rId6" o:title=""/>
           </v:shape>
-          <o:OLEObject Type="Embed" ProgID="Equation.3" ShapeID="_x0000_i1048" DrawAspect="Content" ObjectID="_1652817521" r:id="rId10"/>
+          <o:OLEObject Type="Embed" ProgID="Equation.3" ShapeID="_x0000_i1028" DrawAspect="Content" ObjectID="_1653070874" r:id="rId10"/>
         </w:object>
       </w:r>
       <w:r>
@@ -933,7 +980,6 @@
     <w:p>
       <w:pPr>
         <w:rPr>
-          <w:rFonts w:hint="eastAsia"/>
           <w:sz w:val="24"/>
         </w:rPr>
       </w:pPr>
@@ -1218,7 +1264,6 @@
     <w:p>
       <w:pPr>
         <w:rPr>
-          <w:rFonts w:hint="eastAsia"/>
           <w:sz w:val="24"/>
         </w:rPr>
       </w:pPr>
@@ -1359,10 +1404,10 @@
           <w:position w:val="-10"/>
         </w:rPr>
         <w:object w:dxaOrig="279" w:dyaOrig="360">
-          <v:shape id="_x0000_i1058" type="#_x0000_t75" style="width:13.85pt;height:18.2pt" o:ole="">
+          <v:shape id="_x0000_i1029" type="#_x0000_t75" style="width:13.5pt;height:18pt" o:ole="">
             <v:imagedata r:id="rId11" o:title=""/>
           </v:shape>
-          <o:OLEObject Type="Embed" ProgID="Equation.3" ShapeID="_x0000_i1058" DrawAspect="Content" ObjectID="_1652817522" r:id="rId12"/>
+          <o:OLEObject Type="Embed" ProgID="Equation.3" ShapeID="_x0000_i1029" DrawAspect="Content" ObjectID="_1653070875" r:id="rId12"/>
         </w:object>
       </w:r>
       <w:r>
@@ -1376,10 +1421,10 @@
           <w:position w:val="-10"/>
         </w:rPr>
         <w:object w:dxaOrig="300" w:dyaOrig="360">
-          <v:shape id="_x0000_i1060" type="#_x0000_t75" style="width:15.05pt;height:18.2pt" o:ole="">
+          <v:shape id="_x0000_i1030" type="#_x0000_t75" style="width:15pt;height:18pt" o:ole="">
             <v:imagedata r:id="rId13" o:title=""/>
           </v:shape>
-          <o:OLEObject Type="Embed" ProgID="Equation.3" ShapeID="_x0000_i1060" DrawAspect="Content" ObjectID="_1652817523" r:id="rId14"/>
+          <o:OLEObject Type="Embed" ProgID="Equation.3" ShapeID="_x0000_i1030" DrawAspect="Content" ObjectID="_1653070876" r:id="rId14"/>
         </w:object>
       </w:r>
       <w:r>
@@ -1727,10 +1772,10 @@
           <w:position w:val="-10"/>
         </w:rPr>
         <w:object w:dxaOrig="279" w:dyaOrig="360">
-          <v:shape id="_x0000_i1061" type="#_x0000_t75" style="width:13.85pt;height:18.2pt" o:ole="">
+          <v:shape id="_x0000_i1031" type="#_x0000_t75" style="width:13.5pt;height:18pt" o:ole="">
             <v:imagedata r:id="rId11" o:title=""/>
           </v:shape>
-          <o:OLEObject Type="Embed" ProgID="Equation.3" ShapeID="_x0000_i1061" DrawAspect="Content" ObjectID="_1652817524" r:id="rId15"/>
+          <o:OLEObject Type="Embed" ProgID="Equation.3" ShapeID="_x0000_i1031" DrawAspect="Content" ObjectID="_1653070877" r:id="rId15"/>
         </w:object>
       </w:r>
       <w:r>
@@ -1744,10 +1789,10 @@
           <w:position w:val="-10"/>
         </w:rPr>
         <w:object w:dxaOrig="300" w:dyaOrig="360">
-          <v:shape id="_x0000_i1062" type="#_x0000_t75" style="width:15.05pt;height:18.2pt" o:ole="">
+          <v:shape id="_x0000_i1032" type="#_x0000_t75" style="width:15pt;height:18pt" o:ole="">
             <v:imagedata r:id="rId13" o:title=""/>
           </v:shape>
-          <o:OLEObject Type="Embed" ProgID="Equation.3" ShapeID="_x0000_i1062" DrawAspect="Content" ObjectID="_1652817525" r:id="rId16"/>
+          <o:OLEObject Type="Embed" ProgID="Equation.3" ShapeID="_x0000_i1032" DrawAspect="Content" ObjectID="_1653070878" r:id="rId16"/>
         </w:object>
       </w:r>
       <w:r>
@@ -1760,7 +1805,6 @@
     <w:p>
       <w:pPr>
         <w:rPr>
-          <w:rFonts w:hint="eastAsia"/>
           <w:sz w:val="24"/>
         </w:rPr>
       </w:pPr>
@@ -2255,7 +2299,14 @@
         <w:rPr>
           <w:sz w:val="24"/>
         </w:rPr>
-        <w:t>似然函数最大的参数</w:t>
+        <w:t>似然函数最大的参</w:t>
+      </w:r>
+      <w:r>
+        <w:rPr>
+          <w:sz w:val="24"/>
+        </w:rPr>
+        <w:lastRenderedPageBreak/>
+        <w:t>数</w:t>
       </w:r>
       <w:r>
         <w:rPr>
@@ -2337,12 +2388,66 @@
           <w:sz w:val="24"/>
         </w:rPr>
       </w:pPr>
-      <w:r>
-        <w:rPr>
-          <w:rFonts w:hint="eastAsia"/>
-          <w:sz w:val="24"/>
-        </w:rPr>
-        <w:lastRenderedPageBreak/>
+    </w:p>
+    <w:p>
+      <w:pPr>
+        <w:rPr>
+          <w:rFonts w:hint="eastAsia"/>
+          <w:b/>
+          <w:sz w:val="24"/>
+        </w:rPr>
+      </w:pPr>
+      <w:r>
+        <w:rPr>
+          <w:rFonts w:hint="eastAsia"/>
+          <w:b/>
+          <w:sz w:val="24"/>
+        </w:rPr>
+        <w:t>2</w:t>
+      </w:r>
+      <w:r>
+        <w:rPr>
+          <w:rFonts w:hint="eastAsia"/>
+          <w:b/>
+          <w:sz w:val="24"/>
+        </w:rPr>
+        <w:t>、</w:t>
+      </w:r>
+      <w:r>
+        <w:rPr>
+          <w:rFonts w:hint="eastAsia"/>
+          <w:b/>
+          <w:sz w:val="24"/>
+        </w:rPr>
+        <w:t>EM</w:t>
+      </w:r>
+      <w:r>
+        <w:rPr>
+          <w:rFonts w:hint="eastAsia"/>
+          <w:b/>
+          <w:sz w:val="24"/>
+        </w:rPr>
+        <w:t>算法</w:t>
+      </w:r>
+      <w:r>
+        <w:rPr>
+          <w:b/>
+          <w:sz w:val="24"/>
+        </w:rPr>
+        <w:t>的迭代公式</w:t>
+      </w:r>
+    </w:p>
+    <w:p>
+      <w:pPr>
+        <w:rPr>
+          <w:sz w:val="24"/>
+        </w:rPr>
+      </w:pPr>
+      <w:r>
+        <w:rPr>
+          <w:rFonts w:hint="eastAsia"/>
+          <w:sz w:val="24"/>
+        </w:rPr>
         <w:t>EM</w:t>
       </w:r>
       <w:r>
@@ -2368,17 +2473,16 @@
           <w:position w:val="-30"/>
         </w:rPr>
         <w:object w:dxaOrig="5020" w:dyaOrig="580">
-          <v:shape id="_x0000_i1115" type="#_x0000_t75" style="width:250.8pt;height:28.9pt" o:ole="">
+          <v:shape id="_x0000_i1033" type="#_x0000_t75" style="width:250.8pt;height:28.9pt" o:ole="">
             <v:imagedata r:id="rId17" o:title=""/>
           </v:shape>
-          <o:OLEObject Type="Embed" ProgID="Equation.3" ShapeID="_x0000_i1115" DrawAspect="Content" ObjectID="_1652817526" r:id="rId18"/>
+          <o:OLEObject Type="Embed" ProgID="Equation.3" ShapeID="_x0000_i1033" DrawAspect="Content" ObjectID="_1653070879" r:id="rId18"/>
         </w:object>
       </w:r>
     </w:p>
     <w:p>
       <w:pPr>
         <w:rPr>
-          <w:rFonts w:hint="eastAsia"/>
           <w:sz w:val="24"/>
         </w:rPr>
       </w:pPr>
@@ -2446,10 +2550,10 @@
           <w:position w:val="-30"/>
         </w:rPr>
         <w:object w:dxaOrig="4099" w:dyaOrig="580">
-          <v:shape id="_x0000_i1095" type="#_x0000_t75" style="width:204.9pt;height:28.9pt" o:ole="">
+          <v:shape id="_x0000_i1034" type="#_x0000_t75" style="width:204.9pt;height:28.9pt" o:ole="">
             <v:imagedata r:id="rId19" o:title=""/>
           </v:shape>
-          <o:OLEObject Type="Embed" ProgID="Equation.3" ShapeID="_x0000_i1095" DrawAspect="Content" ObjectID="_1652817527" r:id="rId20"/>
+          <o:OLEObject Type="Embed" ProgID="Equation.3" ShapeID="_x0000_i1034" DrawAspect="Content" ObjectID="_1653070880" r:id="rId20"/>
         </w:object>
       </w:r>
       <w:r>
@@ -2476,10 +2580,10 @@
           <w:position w:val="-6"/>
         </w:rPr>
         <w:object w:dxaOrig="200" w:dyaOrig="279">
-          <v:shape id="_x0000_i1085" type="#_x0000_t75" style="width:9.9pt;height:13.85pt" o:ole="">
+          <v:shape id="_x0000_i1035" type="#_x0000_t75" style="width:9.9pt;height:13.85pt" o:ole="">
             <v:imagedata r:id="rId21" o:title=""/>
           </v:shape>
-          <o:OLEObject Type="Embed" ProgID="Equation.3" ShapeID="_x0000_i1085" DrawAspect="Content" ObjectID="_1652817528" r:id="rId22"/>
+          <o:OLEObject Type="Embed" ProgID="Equation.3" ShapeID="_x0000_i1035" DrawAspect="Content" ObjectID="_1653070881" r:id="rId22"/>
         </w:object>
       </w:r>
       <w:r>
@@ -2500,10 +2604,10 @@
           <w:position w:val="-8"/>
         </w:rPr>
         <w:object w:dxaOrig="499" w:dyaOrig="320">
-          <v:shape id="_x0000_i1089" type="#_x0000_t75" style="width:24.9pt;height:15.8pt" o:ole="">
+          <v:shape id="_x0000_i1036" type="#_x0000_t75" style="width:24.9pt;height:15.8pt" o:ole="">
             <v:imagedata r:id="rId23" o:title=""/>
           </v:shape>
-          <o:OLEObject Type="Embed" ProgID="Equation.3" ShapeID="_x0000_i1089" DrawAspect="Content" ObjectID="_1652817529" r:id="rId24"/>
+          <o:OLEObject Type="Embed" ProgID="Equation.3" ShapeID="_x0000_i1036" DrawAspect="Content" ObjectID="_1653070882" r:id="rId24"/>
         </w:object>
       </w:r>
       <w:r>
@@ -2557,10 +2661,10 @@
           <w:position w:val="-8"/>
         </w:rPr>
         <w:object w:dxaOrig="499" w:dyaOrig="320">
-          <v:shape id="_x0000_i1090" type="#_x0000_t75" style="width:24.9pt;height:15.8pt" o:ole="">
+          <v:shape id="_x0000_i1037" type="#_x0000_t75" style="width:24.9pt;height:15.8pt" o:ole="">
             <v:imagedata r:id="rId23" o:title=""/>
           </v:shape>
-          <o:OLEObject Type="Embed" ProgID="Equation.3" ShapeID="_x0000_i1090" DrawAspect="Content" ObjectID="_1652817530" r:id="rId25"/>
+          <o:OLEObject Type="Embed" ProgID="Equation.3" ShapeID="_x0000_i1037" DrawAspect="Content" ObjectID="_1653070883" r:id="rId25"/>
         </w:object>
       </w:r>
       <w:r>
@@ -2647,10 +2751,10 @@
           <w:position w:val="-8"/>
         </w:rPr>
         <w:object w:dxaOrig="920" w:dyaOrig="340">
-          <v:shape id="_x0000_i1105" type="#_x0000_t75" style="width:45.9pt;height:17pt" o:ole="">
+          <v:shape id="_x0000_i1038" type="#_x0000_t75" style="width:45.9pt;height:17pt" o:ole="">
             <v:imagedata r:id="rId26" o:title=""/>
           </v:shape>
-          <o:OLEObject Type="Embed" ProgID="Equation.3" ShapeID="_x0000_i1105" DrawAspect="Content" ObjectID="_1652817531" r:id="rId27"/>
+          <o:OLEObject Type="Embed" ProgID="Equation.3" ShapeID="_x0000_i1038" DrawAspect="Content" ObjectID="_1653070884" r:id="rId27"/>
         </w:object>
       </w:r>
       <w:r>
@@ -2825,10 +2929,10 @@
           <w:position w:val="-8"/>
         </w:rPr>
         <w:object w:dxaOrig="920" w:dyaOrig="340">
-          <v:shape id="_x0000_i1106" type="#_x0000_t75" style="width:45.9pt;height:17pt" o:ole="">
+          <v:shape id="_x0000_i1039" type="#_x0000_t75" style="width:45.9pt;height:17pt" o:ole="">
             <v:imagedata r:id="rId26" o:title=""/>
           </v:shape>
-          <o:OLEObject Type="Embed" ProgID="Equation.3" ShapeID="_x0000_i1106" DrawAspect="Content" ObjectID="_1652817532" r:id="rId28"/>
+          <o:OLEObject Type="Embed" ProgID="Equation.3" ShapeID="_x0000_i1039" DrawAspect="Content" ObjectID="_1653070885" r:id="rId28"/>
         </w:object>
       </w:r>
       <w:r>
@@ -2890,13 +2994,10 @@
         </w:rPr>
         <w:t>。</w:t>
       </w:r>
-      <w:bookmarkStart w:id="0" w:name="_GoBack"/>
-      <w:bookmarkEnd w:id="0"/>
     </w:p>
     <w:p>
       <w:pPr>
         <w:rPr>
-          <w:rFonts w:hint="eastAsia"/>
           <w:sz w:val="24"/>
         </w:rPr>
       </w:pPr>
@@ -2984,10 +3085,10 @@
           <w:position w:val="-8"/>
         </w:rPr>
         <w:object w:dxaOrig="1180" w:dyaOrig="340">
-          <v:shape id="_x0000_i1110" type="#_x0000_t75" style="width:58.95pt;height:17pt" o:ole="">
+          <v:shape id="_x0000_i1040" type="#_x0000_t75" style="width:58.95pt;height:17pt" o:ole="">
             <v:imagedata r:id="rId29" o:title=""/>
           </v:shape>
-          <o:OLEObject Type="Embed" ProgID="Equation.3" ShapeID="_x0000_i1110" DrawAspect="Content" ObjectID="_1652817533" r:id="rId30"/>
+          <o:OLEObject Type="Embed" ProgID="Equation.3" ShapeID="_x0000_i1040" DrawAspect="Content" ObjectID="_1653070886" r:id="rId30"/>
         </w:object>
       </w:r>
       <w:r>
@@ -3002,10 +3103,10 @@
           <w:position w:val="-8"/>
         </w:rPr>
         <w:object w:dxaOrig="1380" w:dyaOrig="360">
-          <v:shape id="_x0000_i1116" type="#_x0000_t75" style="width:68.85pt;height:18.2pt" o:ole="">
+          <v:shape id="_x0000_i1041" type="#_x0000_t75" style="width:68.85pt;height:18.2pt" o:ole="">
             <v:imagedata r:id="rId31" o:title=""/>
           </v:shape>
-          <o:OLEObject Type="Embed" ProgID="Equation.3" ShapeID="_x0000_i1116" DrawAspect="Content" ObjectID="_1652817534" r:id="rId32"/>
+          <o:OLEObject Type="Embed" ProgID="Equation.3" ShapeID="_x0000_i1041" DrawAspect="Content" ObjectID="_1653070887" r:id="rId32"/>
         </w:object>
       </w:r>
       <w:r>
@@ -3077,6 +3178,564 @@
     <w:p>
       <w:pPr>
         <w:rPr>
+          <w:rFonts w:hint="eastAsia"/>
+          <w:b/>
+          <w:sz w:val="24"/>
+        </w:rPr>
+      </w:pPr>
+      <w:r>
+        <w:rPr>
+          <w:rFonts w:hint="eastAsia"/>
+          <w:b/>
+          <w:sz w:val="24"/>
+        </w:rPr>
+        <w:t>1</w:t>
+      </w:r>
+      <w:r>
+        <w:rPr>
+          <w:rFonts w:hint="eastAsia"/>
+          <w:b/>
+          <w:sz w:val="24"/>
+        </w:rPr>
+        <w:t>、</w:t>
+      </w:r>
+      <w:r>
+        <w:rPr>
+          <w:b/>
+          <w:sz w:val="24"/>
+        </w:rPr>
+        <w:t>随机过程</w:t>
+      </w:r>
+    </w:p>
+    <w:p>
+      <w:pPr>
+        <w:rPr>
+          <w:rFonts w:hint="eastAsia"/>
+          <w:sz w:val="24"/>
+        </w:rPr>
+      </w:pPr>
+      <w:r>
+        <w:rPr>
+          <w:rFonts w:hint="eastAsia"/>
+          <w:sz w:val="24"/>
+        </w:rPr>
+        <w:t>随机</w:t>
+      </w:r>
+      <w:r>
+        <w:rPr>
+          <w:sz w:val="24"/>
+        </w:rPr>
+        <w:t>过程被用来对</w:t>
+      </w:r>
+      <w:r>
+        <w:rPr>
+          <w:rFonts w:hint="eastAsia"/>
+          <w:sz w:val="24"/>
+        </w:rPr>
+        <w:t>一个</w:t>
+      </w:r>
+      <w:r>
+        <w:rPr>
+          <w:rFonts w:hint="eastAsia"/>
+          <w:sz w:val="24"/>
+        </w:rPr>
+        <w:t>随</w:t>
+      </w:r>
+      <w:r>
+        <w:rPr>
+          <w:sz w:val="24"/>
+        </w:rPr>
+        <w:t>时间变化的</w:t>
+      </w:r>
+      <w:r>
+        <w:rPr>
+          <w:rFonts w:hint="eastAsia"/>
+          <w:sz w:val="24"/>
+        </w:rPr>
+        <w:t>随机变量</w:t>
+      </w:r>
+      <w:r>
+        <w:rPr>
+          <w:position w:val="-8"/>
+        </w:rPr>
+        <w:object w:dxaOrig="499" w:dyaOrig="320">
+          <v:shape id="_x0000_i1046" type="#_x0000_t75" style="width:24.9pt;height:15.8pt" o:ole="">
+            <v:imagedata r:id="rId33" o:title=""/>
+          </v:shape>
+          <o:OLEObject Type="Embed" ProgID="Equation.3" ShapeID="_x0000_i1046" DrawAspect="Content" ObjectID="_1653070888" r:id="rId34"/>
+        </w:object>
+      </w:r>
+      <w:r>
+        <w:rPr>
+          <w:rFonts w:hint="eastAsia"/>
+          <w:sz w:val="24"/>
+        </w:rPr>
+        <w:t>进行建模</w:t>
+      </w:r>
+      <w:r>
+        <w:rPr>
+          <w:sz w:val="24"/>
+        </w:rPr>
+        <w:t>，</w:t>
+      </w:r>
+      <w:r>
+        <w:rPr>
+          <w:position w:val="-8"/>
+        </w:rPr>
+        <w:object w:dxaOrig="499" w:dyaOrig="320">
+          <v:shape id="_x0000_i1047" type="#_x0000_t75" style="width:24.9pt;height:15.8pt" o:ole="">
+            <v:imagedata r:id="rId33" o:title=""/>
+          </v:shape>
+          <o:OLEObject Type="Embed" ProgID="Equation.3" ShapeID="_x0000_i1047" DrawAspect="Content" ObjectID="_1653070889" r:id="rId35"/>
+        </w:object>
+      </w:r>
+      <w:r>
+        <w:rPr>
+          <w:sz w:val="24"/>
+        </w:rPr>
+        <w:t>在每个时刻</w:t>
+      </w:r>
+      <w:r>
+        <w:rPr>
+          <w:rFonts w:hint="eastAsia"/>
+          <w:sz w:val="24"/>
+        </w:rPr>
+        <w:t>的</w:t>
+      </w:r>
+      <w:r>
+        <w:rPr>
+          <w:sz w:val="24"/>
+        </w:rPr>
+        <w:t>取值</w:t>
+      </w:r>
+      <w:r>
+        <w:rPr>
+          <w:rFonts w:hint="eastAsia"/>
+          <w:sz w:val="24"/>
+        </w:rPr>
+        <w:t>都是</w:t>
+      </w:r>
+      <w:r>
+        <w:rPr>
+          <w:sz w:val="24"/>
+        </w:rPr>
+        <w:t>一个随机变量</w:t>
+      </w:r>
+      <w:r>
+        <w:rPr>
+          <w:rFonts w:hint="eastAsia"/>
+          <w:sz w:val="24"/>
+        </w:rPr>
+        <w:t>，且</w:t>
+      </w:r>
+      <w:r>
+        <w:rPr>
+          <w:rFonts w:hint="eastAsia"/>
+          <w:sz w:val="24"/>
+        </w:rPr>
+        <w:t>不同</w:t>
+      </w:r>
+      <w:r>
+        <w:rPr>
+          <w:sz w:val="24"/>
+        </w:rPr>
+        <w:t>时刻的随机变量</w:t>
+      </w:r>
+      <w:r>
+        <w:rPr>
+          <w:rFonts w:hint="eastAsia"/>
+          <w:sz w:val="24"/>
+        </w:rPr>
+        <w:t>之间</w:t>
+      </w:r>
+      <w:r>
+        <w:rPr>
+          <w:sz w:val="24"/>
+        </w:rPr>
+        <w:t>可能</w:t>
+      </w:r>
+      <w:r>
+        <w:rPr>
+          <w:rFonts w:hint="eastAsia"/>
+          <w:sz w:val="24"/>
+        </w:rPr>
+        <w:t>具有</w:t>
+      </w:r>
+      <w:r>
+        <w:rPr>
+          <w:rFonts w:hint="eastAsia"/>
+          <w:sz w:val="24"/>
+        </w:rPr>
+        <w:t>“依赖关系”</w:t>
+      </w:r>
+      <w:r>
+        <w:rPr>
+          <w:rFonts w:hint="eastAsia"/>
+          <w:sz w:val="24"/>
+        </w:rPr>
+        <w:t>。</w:t>
+      </w:r>
+      <w:r>
+        <w:rPr>
+          <w:rFonts w:hint="eastAsia"/>
+          <w:sz w:val="24"/>
+        </w:rPr>
+        <w:t>随机</w:t>
+      </w:r>
+      <w:r>
+        <w:rPr>
+          <w:sz w:val="24"/>
+        </w:rPr>
+        <w:t>过程</w:t>
+      </w:r>
+      <w:r>
+        <w:rPr>
+          <w:position w:val="-8"/>
+        </w:rPr>
+        <w:object w:dxaOrig="499" w:dyaOrig="320">
+          <v:shape id="_x0000_i1048" type="#_x0000_t75" style="width:24.9pt;height:15.8pt" o:ole="">
+            <v:imagedata r:id="rId33" o:title=""/>
+          </v:shape>
+          <o:OLEObject Type="Embed" ProgID="Equation.3" ShapeID="_x0000_i1048" DrawAspect="Content" ObjectID="_1653070890" r:id="rId36"/>
+        </w:object>
+      </w:r>
+      <w:r>
+        <w:rPr>
+          <w:rFonts w:hint="eastAsia"/>
+          <w:sz w:val="24"/>
+        </w:rPr>
+        <w:t>的</w:t>
+      </w:r>
+      <w:r>
+        <w:rPr>
+          <w:rFonts w:hint="eastAsia"/>
+          <w:sz w:val="24"/>
+        </w:rPr>
+        <w:t>所有</w:t>
+      </w:r>
+      <w:r>
+        <w:rPr>
+          <w:sz w:val="24"/>
+        </w:rPr>
+        <w:t>时刻的</w:t>
+      </w:r>
+      <w:r>
+        <w:rPr>
+          <w:rFonts w:hint="eastAsia"/>
+          <w:sz w:val="24"/>
+        </w:rPr>
+        <w:t>随机</w:t>
+      </w:r>
+      <w:r>
+        <w:rPr>
+          <w:sz w:val="24"/>
+        </w:rPr>
+        <w:t>变量的取值空间合起来</w:t>
+      </w:r>
+      <w:r>
+        <w:rPr>
+          <w:rFonts w:hint="eastAsia"/>
+          <w:sz w:val="24"/>
+        </w:rPr>
+        <w:t>为</w:t>
+      </w:r>
+      <w:r>
+        <w:rPr>
+          <w:sz w:val="24"/>
+        </w:rPr>
+        <w:t>该</w:t>
+      </w:r>
+      <w:r>
+        <w:rPr>
+          <w:rFonts w:hint="eastAsia"/>
+          <w:sz w:val="24"/>
+        </w:rPr>
+        <w:t>随机</w:t>
+      </w:r>
+      <w:r>
+        <w:rPr>
+          <w:sz w:val="24"/>
+        </w:rPr>
+        <w:t>过程的</w:t>
+      </w:r>
+      <w:r>
+        <w:rPr>
+          <w:rFonts w:hint="eastAsia"/>
+          <w:sz w:val="24"/>
+        </w:rPr>
+        <w:t>状态</w:t>
+      </w:r>
+      <w:r>
+        <w:rPr>
+          <w:sz w:val="24"/>
+        </w:rPr>
+        <w:t>空间</w:t>
+      </w:r>
+      <w:r>
+        <w:rPr>
+          <w:rFonts w:hint="eastAsia"/>
+          <w:sz w:val="24"/>
+        </w:rPr>
+        <w:t>。</w:t>
+      </w:r>
+      <w:r>
+        <w:rPr>
+          <w:rFonts w:hint="eastAsia"/>
+          <w:sz w:val="24"/>
+        </w:rPr>
+        <w:t>在</w:t>
+      </w:r>
+      <w:r>
+        <w:rPr>
+          <w:sz w:val="24"/>
+        </w:rPr>
+        <w:t>实际中，</w:t>
+      </w:r>
+      <w:r>
+        <w:rPr>
+          <w:rFonts w:hint="eastAsia"/>
+          <w:sz w:val="24"/>
+        </w:rPr>
+        <w:t>随机</w:t>
+      </w:r>
+      <w:r>
+        <w:rPr>
+          <w:sz w:val="24"/>
+        </w:rPr>
+        <w:t>过程的</w:t>
+      </w:r>
+      <w:r>
+        <w:rPr>
+          <w:sz w:val="24"/>
+        </w:rPr>
+        <w:t>各随机变量通常</w:t>
+      </w:r>
+      <w:r>
+        <w:rPr>
+          <w:rFonts w:hint="eastAsia"/>
+          <w:sz w:val="24"/>
+        </w:rPr>
+        <w:t>共享同一个</w:t>
+      </w:r>
+      <w:r>
+        <w:rPr>
+          <w:rFonts w:hint="eastAsia"/>
+          <w:sz w:val="24"/>
+        </w:rPr>
+        <w:t>取值空间</w:t>
+      </w:r>
+      <w:r>
+        <w:rPr>
+          <w:sz w:val="24"/>
+        </w:rPr>
+        <w:t>，则该取值空间即为</w:t>
+      </w:r>
+      <w:r>
+        <w:rPr>
+          <w:rFonts w:hint="eastAsia"/>
+          <w:sz w:val="24"/>
+        </w:rPr>
+        <w:t>该随机</w:t>
+      </w:r>
+      <w:r>
+        <w:rPr>
+          <w:sz w:val="24"/>
+        </w:rPr>
+        <w:t>过程的状态空间</w:t>
+      </w:r>
+      <w:r>
+        <w:rPr>
+          <w:sz w:val="24"/>
+        </w:rPr>
+        <w:t>。</w:t>
+      </w:r>
+    </w:p>
+    <w:p>
+      <w:pPr>
+        <w:rPr>
+          <w:sz w:val="24"/>
+        </w:rPr>
+      </w:pPr>
+      <w:r>
+        <w:rPr>
+          <w:rFonts w:hint="eastAsia"/>
+          <w:sz w:val="24"/>
+        </w:rPr>
+        <w:t>若</w:t>
+      </w:r>
+      <w:r>
+        <w:rPr>
+          <w:sz w:val="24"/>
+        </w:rPr>
+        <w:t>时间</w:t>
+      </w:r>
+      <w:r>
+        <w:rPr>
+          <w:sz w:val="24"/>
+        </w:rPr>
+        <w:t>t</w:t>
+      </w:r>
+      <w:r>
+        <w:rPr>
+          <w:rFonts w:hint="eastAsia"/>
+          <w:sz w:val="24"/>
+        </w:rPr>
+        <w:t>是</w:t>
+      </w:r>
+      <w:r>
+        <w:rPr>
+          <w:sz w:val="24"/>
+        </w:rPr>
+        <w:t>离散的，则随机过程就是一个随机变量的序列。</w:t>
+      </w:r>
+    </w:p>
+    <w:p>
+      <w:pPr>
+        <w:rPr>
+          <w:sz w:val="24"/>
+        </w:rPr>
+      </w:pPr>
+      <w:r>
+        <w:rPr>
+          <w:rFonts w:hint="eastAsia"/>
+          <w:sz w:val="24"/>
+        </w:rPr>
+        <w:t>具体</w:t>
+      </w:r>
+      <w:r>
+        <w:rPr>
+          <w:sz w:val="24"/>
+        </w:rPr>
+        <w:t>的随机过程</w:t>
+      </w:r>
+      <w:r>
+        <w:rPr>
+          <w:rFonts w:hint="eastAsia"/>
+          <w:sz w:val="24"/>
+        </w:rPr>
+        <w:t>中</w:t>
+      </w:r>
+      <w:r>
+        <w:rPr>
+          <w:sz w:val="24"/>
+        </w:rPr>
+        <w:t>，有三类比较重要</w:t>
+      </w:r>
+      <w:r>
+        <w:rPr>
+          <w:rFonts w:hint="eastAsia"/>
+          <w:sz w:val="24"/>
+        </w:rPr>
+        <w:t>：</w:t>
+      </w:r>
+      <w:r>
+        <w:rPr>
+          <w:sz w:val="24"/>
+        </w:rPr>
+        <w:t>泊松过程</w:t>
+      </w:r>
+      <w:r>
+        <w:rPr>
+          <w:rFonts w:hint="eastAsia"/>
+          <w:sz w:val="24"/>
+        </w:rPr>
+        <w:t>（</w:t>
+      </w:r>
+      <w:r>
+        <w:rPr>
+          <w:rFonts w:hint="eastAsia"/>
+          <w:sz w:val="24"/>
+        </w:rPr>
+        <w:t>例</w:t>
+      </w:r>
+      <w:r>
+        <w:rPr>
+          <w:sz w:val="24"/>
+        </w:rPr>
+        <w:t>如在一个服务窗口前，顾客的到达时刻</w:t>
+      </w:r>
+      <w:r>
+        <w:rPr>
+          <w:sz w:val="24"/>
+        </w:rPr>
+        <w:t>）、维纳过程</w:t>
+      </w:r>
+      <w:r>
+        <w:rPr>
+          <w:rFonts w:hint="eastAsia"/>
+          <w:sz w:val="24"/>
+        </w:rPr>
+        <w:t>（</w:t>
+      </w:r>
+      <w:r>
+        <w:rPr>
+          <w:rFonts w:hint="eastAsia"/>
+          <w:sz w:val="24"/>
+        </w:rPr>
+        <w:t>例</w:t>
+      </w:r>
+      <w:r>
+        <w:rPr>
+          <w:rFonts w:hint="eastAsia"/>
+          <w:sz w:val="24"/>
+        </w:rPr>
+        <w:t>如</w:t>
+      </w:r>
+      <w:r>
+        <w:rPr>
+          <w:sz w:val="24"/>
+        </w:rPr>
+        <w:t>布朗运动）</w:t>
+      </w:r>
+      <w:r>
+        <w:rPr>
+          <w:sz w:val="24"/>
+        </w:rPr>
+        <w:t>、马尔科夫过程</w:t>
+      </w:r>
+      <w:r>
+        <w:rPr>
+          <w:rFonts w:hint="eastAsia"/>
+          <w:sz w:val="24"/>
+        </w:rPr>
+        <w:t>。</w:t>
+      </w:r>
+      <w:r>
+        <w:rPr>
+          <w:sz w:val="24"/>
+        </w:rPr>
+        <w:t>下面</w:t>
+      </w:r>
+      <w:r>
+        <w:rPr>
+          <w:rFonts w:hint="eastAsia"/>
+          <w:sz w:val="24"/>
+        </w:rPr>
+        <w:t>仅</w:t>
+      </w:r>
+      <w:r>
+        <w:rPr>
+          <w:sz w:val="24"/>
+        </w:rPr>
+        <w:t>介绍</w:t>
+      </w:r>
+      <w:r>
+        <w:rPr>
+          <w:rFonts w:hint="eastAsia"/>
+          <w:sz w:val="24"/>
+        </w:rPr>
+        <w:t>马尔科夫</w:t>
+      </w:r>
+      <w:r>
+        <w:rPr>
+          <w:sz w:val="24"/>
+        </w:rPr>
+        <w:t>过程。</w:t>
+      </w:r>
+    </w:p>
+    <w:p>
+      <w:pPr>
+        <w:rPr>
           <w:sz w:val="24"/>
         </w:rPr>
       </w:pPr>
@@ -3084,6 +3743,737 @@
     <w:p>
       <w:pPr>
         <w:rPr>
+          <w:rFonts w:hint="eastAsia"/>
+          <w:b/>
+          <w:sz w:val="24"/>
+        </w:rPr>
+      </w:pPr>
+      <w:r>
+        <w:rPr>
+          <w:rFonts w:hint="eastAsia"/>
+          <w:b/>
+          <w:sz w:val="24"/>
+        </w:rPr>
+        <w:t>2</w:t>
+      </w:r>
+      <w:r>
+        <w:rPr>
+          <w:rFonts w:hint="eastAsia"/>
+          <w:b/>
+          <w:sz w:val="24"/>
+        </w:rPr>
+        <w:t>、</w:t>
+      </w:r>
+      <w:r>
+        <w:rPr>
+          <w:b/>
+          <w:sz w:val="24"/>
+        </w:rPr>
+        <w:t>马尔科夫链</w:t>
+      </w:r>
+    </w:p>
+    <w:p>
+      <w:pPr>
+        <w:rPr>
+          <w:sz w:val="24"/>
+        </w:rPr>
+      </w:pPr>
+      <w:r>
+        <w:rPr>
+          <w:rFonts w:hint="eastAsia"/>
+          <w:sz w:val="24"/>
+        </w:rPr>
+        <w:t>马尔科夫</w:t>
+      </w:r>
+      <w:r>
+        <w:rPr>
+          <w:sz w:val="24"/>
+        </w:rPr>
+        <w:t>过程是指</w:t>
+      </w:r>
+      <w:r>
+        <w:rPr>
+          <w:rFonts w:hint="eastAsia"/>
+          <w:sz w:val="24"/>
+        </w:rPr>
+        <w:t>具有</w:t>
+      </w:r>
+      <w:r>
+        <w:rPr>
+          <w:sz w:val="24"/>
+        </w:rPr>
+        <w:t>马尔科夫性的随机过程。</w:t>
+      </w:r>
+      <w:r>
+        <w:rPr>
+          <w:rFonts w:hint="eastAsia"/>
+          <w:sz w:val="24"/>
+        </w:rPr>
+        <w:t>时间</w:t>
+      </w:r>
+      <w:r>
+        <w:rPr>
+          <w:rFonts w:hint="eastAsia"/>
+          <w:sz w:val="24"/>
+        </w:rPr>
+        <w:t>离散</w:t>
+      </w:r>
+      <w:r>
+        <w:rPr>
+          <w:sz w:val="24"/>
+        </w:rPr>
+        <w:t>、状态</w:t>
+      </w:r>
+      <w:r>
+        <w:rPr>
+          <w:rFonts w:hint="eastAsia"/>
+          <w:sz w:val="24"/>
+        </w:rPr>
+        <w:t>空间</w:t>
+      </w:r>
+      <w:r>
+        <w:rPr>
+          <w:sz w:val="24"/>
+        </w:rPr>
+        <w:t>离散的马尔科</w:t>
+      </w:r>
+      <w:proofErr w:type="gramStart"/>
+      <w:r>
+        <w:rPr>
+          <w:sz w:val="24"/>
+        </w:rPr>
+        <w:t>夫过程</w:t>
+      </w:r>
+      <w:proofErr w:type="gramEnd"/>
+      <w:r>
+        <w:rPr>
+          <w:sz w:val="24"/>
+        </w:rPr>
+        <w:t>称为马尔科夫链。</w:t>
+      </w:r>
+      <w:r>
+        <w:rPr>
+          <w:rFonts w:hint="eastAsia"/>
+          <w:sz w:val="24"/>
+        </w:rPr>
+        <w:t>实际</w:t>
+      </w:r>
+      <w:r>
+        <w:rPr>
+          <w:sz w:val="24"/>
+        </w:rPr>
+        <w:t>中一般研究的是马尔科夫链，所以下面我们只介绍马尔科夫链。</w:t>
+      </w:r>
+    </w:p>
+    <w:p>
+      <w:pPr>
+        <w:rPr>
+          <w:sz w:val="24"/>
+        </w:rPr>
+      </w:pPr>
+      <w:r>
+        <w:rPr>
+          <w:rFonts w:hint="eastAsia"/>
+          <w:sz w:val="24"/>
+        </w:rPr>
+        <w:t>对于</w:t>
+      </w:r>
+      <w:r>
+        <w:rPr>
+          <w:sz w:val="24"/>
+        </w:rPr>
+        <w:t>离散的随机过程，</w:t>
+      </w:r>
+      <w:r>
+        <w:rPr>
+          <w:rFonts w:hint="eastAsia"/>
+          <w:sz w:val="24"/>
+        </w:rPr>
+        <w:t>马尔科夫</w:t>
+      </w:r>
+      <w:r>
+        <w:rPr>
+          <w:sz w:val="24"/>
+        </w:rPr>
+        <w:t>性的意义是，</w:t>
+      </w:r>
+      <w:r>
+        <w:rPr>
+          <w:rFonts w:hint="eastAsia"/>
+          <w:sz w:val="24"/>
+        </w:rPr>
+        <w:t>任意</w:t>
+      </w:r>
+      <w:r>
+        <w:rPr>
+          <w:sz w:val="24"/>
+        </w:rPr>
+        <w:t>时刻的</w:t>
+      </w:r>
+      <w:r>
+        <w:rPr>
+          <w:rFonts w:hint="eastAsia"/>
+          <w:sz w:val="24"/>
+        </w:rPr>
+        <w:t>随机</w:t>
+      </w:r>
+      <w:r>
+        <w:rPr>
+          <w:sz w:val="24"/>
+        </w:rPr>
+        <w:t>变量的分布只</w:t>
+      </w:r>
+      <w:r>
+        <w:rPr>
+          <w:rFonts w:hint="eastAsia"/>
+          <w:sz w:val="24"/>
+        </w:rPr>
+        <w:t>依赖</w:t>
+      </w:r>
+      <w:r>
+        <w:rPr>
+          <w:sz w:val="24"/>
+        </w:rPr>
+        <w:t>于</w:t>
+      </w:r>
+      <w:r>
+        <w:rPr>
+          <w:rFonts w:hint="eastAsia"/>
+          <w:sz w:val="24"/>
+        </w:rPr>
+        <w:t>前一时刻</w:t>
+      </w:r>
+      <w:r>
+        <w:rPr>
+          <w:sz w:val="24"/>
+        </w:rPr>
+        <w:t>的</w:t>
+      </w:r>
+      <w:r>
+        <w:rPr>
+          <w:rFonts w:hint="eastAsia"/>
+          <w:sz w:val="24"/>
+        </w:rPr>
+        <w:t>随机</w:t>
+      </w:r>
+      <w:r>
+        <w:rPr>
+          <w:sz w:val="24"/>
+        </w:rPr>
+        <w:t>变量的取值，与再往前的</w:t>
+      </w:r>
+      <w:r>
+        <w:rPr>
+          <w:rFonts w:hint="eastAsia"/>
+          <w:sz w:val="24"/>
+        </w:rPr>
+        <w:t>随机</w:t>
+      </w:r>
+      <w:r>
+        <w:rPr>
+          <w:sz w:val="24"/>
+        </w:rPr>
+        <w:t>变量的取值没有关系。</w:t>
+      </w:r>
+    </w:p>
+    <w:p>
+      <w:pPr>
+        <w:rPr>
+          <w:rFonts w:hint="eastAsia"/>
+          <w:sz w:val="24"/>
+        </w:rPr>
+      </w:pPr>
+      <w:r>
+        <w:rPr>
+          <w:rFonts w:hint="eastAsia"/>
+          <w:sz w:val="24"/>
+        </w:rPr>
+        <w:lastRenderedPageBreak/>
+        <w:t>设</w:t>
+      </w:r>
+      <w:r>
+        <w:rPr>
+          <w:sz w:val="24"/>
+        </w:rPr>
+        <w:t>状态空间为</w:t>
+      </w:r>
+      <w:r>
+        <w:rPr>
+          <w:position w:val="-10"/>
+        </w:rPr>
+        <w:object w:dxaOrig="1719" w:dyaOrig="360">
+          <v:shape id="_x0000_i1075" type="#_x0000_t75" style="width:85.85pt;height:18.2pt" o:ole="">
+            <v:imagedata r:id="rId37" o:title=""/>
+          </v:shape>
+          <o:OLEObject Type="Embed" ProgID="Equation.3" ShapeID="_x0000_i1075" DrawAspect="Content" ObjectID="_1653070891" r:id="rId38"/>
+        </w:object>
+      </w:r>
+      <w:r>
+        <w:rPr>
+          <w:rFonts w:hint="eastAsia"/>
+          <w:sz w:val="24"/>
+        </w:rPr>
+        <w:t>，</w:t>
+      </w:r>
+      <w:r>
+        <w:rPr>
+          <w:rFonts w:hint="eastAsia"/>
+          <w:sz w:val="24"/>
+        </w:rPr>
+        <w:t>则马尔科夫性</w:t>
+      </w:r>
+      <w:r>
+        <w:rPr>
+          <w:sz w:val="24"/>
+        </w:rPr>
+        <w:t>的</w:t>
+      </w:r>
+      <w:r>
+        <w:rPr>
+          <w:rFonts w:hint="eastAsia"/>
+          <w:sz w:val="24"/>
+        </w:rPr>
+        <w:t>形式化</w:t>
+      </w:r>
+      <w:r>
+        <w:rPr>
+          <w:sz w:val="24"/>
+        </w:rPr>
+        <w:t>表示如下：</w:t>
+      </w:r>
+    </w:p>
+    <w:p>
+      <w:pPr>
+        <w:jc w:val="center"/>
+        <w:rPr>
+          <w:sz w:val="24"/>
+        </w:rPr>
+      </w:pPr>
+      <w:r>
+        <w:rPr>
+          <w:position w:val="-14"/>
+        </w:rPr>
+        <w:object w:dxaOrig="6979" w:dyaOrig="400">
+          <v:shape id="_x0000_i1093" type="#_x0000_t75" style="width:348.15pt;height:20.2pt" o:ole="">
+            <v:imagedata r:id="rId39" o:title=""/>
+          </v:shape>
+          <o:OLEObject Type="Embed" ProgID="Equation.3" ShapeID="_x0000_i1093" DrawAspect="Content" ObjectID="_1653070892" r:id="rId40"/>
+        </w:object>
+      </w:r>
+    </w:p>
+    <w:p>
+      <w:pPr>
+        <w:rPr>
+          <w:sz w:val="24"/>
+        </w:rPr>
+      </w:pPr>
+      <w:r>
+        <w:rPr>
+          <w:rFonts w:hint="eastAsia"/>
+          <w:sz w:val="24"/>
+        </w:rPr>
+        <w:t>注意</w:t>
+      </w:r>
+      <w:r>
+        <w:rPr>
+          <w:sz w:val="24"/>
+        </w:rPr>
+        <w:t>，马尔科夫</w:t>
+      </w:r>
+      <w:r>
+        <w:rPr>
+          <w:rFonts w:hint="eastAsia"/>
+          <w:sz w:val="24"/>
+        </w:rPr>
+        <w:t>性</w:t>
+      </w:r>
+      <w:r>
+        <w:rPr>
+          <w:sz w:val="24"/>
+        </w:rPr>
+        <w:t>表示</w:t>
+      </w:r>
+      <w:r>
+        <w:rPr>
+          <w:rFonts w:hint="eastAsia"/>
+          <w:sz w:val="24"/>
+        </w:rPr>
+        <w:t>某时刻的随机</w:t>
+      </w:r>
+      <w:r>
+        <w:rPr>
+          <w:sz w:val="24"/>
+        </w:rPr>
+        <w:t>变量</w:t>
+      </w:r>
+      <w:r>
+        <w:rPr>
+          <w:rFonts w:hint="eastAsia"/>
+          <w:sz w:val="24"/>
+        </w:rPr>
+        <w:t>的</w:t>
+      </w:r>
+      <w:r>
+        <w:rPr>
+          <w:sz w:val="24"/>
+        </w:rPr>
+        <w:t>分布</w:t>
+      </w:r>
+      <w:r>
+        <w:rPr>
+          <w:rFonts w:hint="eastAsia"/>
+          <w:sz w:val="24"/>
+        </w:rPr>
+        <w:t>依赖于</w:t>
+      </w:r>
+      <w:r>
+        <w:rPr>
+          <w:sz w:val="24"/>
+        </w:rPr>
+        <w:t>前一时刻的随机变量</w:t>
+      </w:r>
+      <w:r>
+        <w:rPr>
+          <w:rFonts w:hint="eastAsia"/>
+          <w:sz w:val="24"/>
+        </w:rPr>
+        <w:t>的</w:t>
+      </w:r>
+      <w:r>
+        <w:rPr>
+          <w:sz w:val="24"/>
+        </w:rPr>
+        <w:t>取值，而不是</w:t>
+      </w:r>
+      <w:r>
+        <w:rPr>
+          <w:rFonts w:hint="eastAsia"/>
+          <w:sz w:val="24"/>
+        </w:rPr>
+        <w:t>前一时刻</w:t>
+      </w:r>
+      <w:r>
+        <w:rPr>
+          <w:sz w:val="24"/>
+        </w:rPr>
+        <w:t>随机变量的分布</w:t>
+      </w:r>
+      <w:r>
+        <w:rPr>
+          <w:rFonts w:hint="eastAsia"/>
+          <w:sz w:val="24"/>
+        </w:rPr>
+        <w:t>。</w:t>
+      </w:r>
+    </w:p>
+    <w:p>
+      <w:pPr>
+        <w:rPr>
+          <w:rFonts w:hint="eastAsia"/>
+          <w:sz w:val="24"/>
+        </w:rPr>
+      </w:pPr>
+      <w:r>
+        <w:rPr>
+          <w:rFonts w:hint="eastAsia"/>
+          <w:sz w:val="24"/>
+        </w:rPr>
+        <w:t>另外</w:t>
+      </w:r>
+      <w:r>
+        <w:rPr>
+          <w:sz w:val="24"/>
+        </w:rPr>
+        <w:t>，</w:t>
+      </w:r>
+      <w:r>
+        <w:rPr>
+          <w:rFonts w:hint="eastAsia"/>
+          <w:sz w:val="24"/>
+        </w:rPr>
+        <w:t>注意</w:t>
+      </w:r>
+      <w:r>
+        <w:rPr>
+          <w:rFonts w:hint="eastAsia"/>
+          <w:sz w:val="24"/>
+        </w:rPr>
+        <w:t>，</w:t>
+      </w:r>
+      <w:r>
+        <w:rPr>
+          <w:rFonts w:hint="eastAsia"/>
+          <w:sz w:val="24"/>
+        </w:rPr>
+        <w:t>随机过程</w:t>
+      </w:r>
+      <w:r>
+        <w:rPr>
+          <w:sz w:val="24"/>
+        </w:rPr>
+        <w:t>中</w:t>
+      </w:r>
+      <w:r>
+        <w:rPr>
+          <w:rFonts w:hint="eastAsia"/>
+          <w:sz w:val="24"/>
+        </w:rPr>
+        <w:t>，</w:t>
+      </w:r>
+      <w:r>
+        <w:rPr>
+          <w:sz w:val="24"/>
+        </w:rPr>
+        <w:t>随机变量的这种依赖关系</w:t>
+      </w:r>
+      <w:r>
+        <w:rPr>
+          <w:rFonts w:hint="eastAsia"/>
+          <w:sz w:val="24"/>
+        </w:rPr>
+        <w:t>是</w:t>
+      </w:r>
+      <w:r>
+        <w:rPr>
+          <w:sz w:val="24"/>
+        </w:rPr>
+        <w:t>有</w:t>
+      </w:r>
+      <w:r>
+        <w:rPr>
+          <w:rFonts w:hint="eastAsia"/>
+          <w:sz w:val="24"/>
+        </w:rPr>
+        <w:t>“方向</w:t>
+      </w:r>
+      <w:r>
+        <w:rPr>
+          <w:sz w:val="24"/>
+        </w:rPr>
+        <w:t>性</w:t>
+      </w:r>
+      <w:r>
+        <w:rPr>
+          <w:sz w:val="24"/>
+        </w:rPr>
+        <w:t>”</w:t>
+      </w:r>
+      <w:r>
+        <w:rPr>
+          <w:rFonts w:hint="eastAsia"/>
+          <w:sz w:val="24"/>
+        </w:rPr>
+        <w:t>的</w:t>
+      </w:r>
+      <w:r>
+        <w:rPr>
+          <w:sz w:val="24"/>
+        </w:rPr>
+        <w:t>，</w:t>
+      </w:r>
+      <w:r>
+        <w:rPr>
+          <w:rFonts w:hint="eastAsia"/>
+          <w:sz w:val="24"/>
+        </w:rPr>
+        <w:t>在</w:t>
+      </w:r>
+      <w:r>
+        <w:rPr>
+          <w:sz w:val="24"/>
+        </w:rPr>
+        <w:t>马尔科夫链中，</w:t>
+      </w:r>
+      <w:r>
+        <w:rPr>
+          <w:rFonts w:hint="eastAsia"/>
+          <w:sz w:val="24"/>
+        </w:rPr>
+        <w:t>后</w:t>
+      </w:r>
+      <w:r>
+        <w:rPr>
+          <w:sz w:val="24"/>
+        </w:rPr>
+        <w:t>面的</w:t>
+      </w:r>
+      <w:r>
+        <w:rPr>
+          <w:rFonts w:hint="eastAsia"/>
+          <w:sz w:val="24"/>
+        </w:rPr>
+        <w:t>依赖</w:t>
+      </w:r>
+      <w:r>
+        <w:rPr>
+          <w:sz w:val="24"/>
+        </w:rPr>
+        <w:t>前面的，而前面的不依赖后面的</w:t>
+      </w:r>
+      <w:r>
+        <w:rPr>
+          <w:rFonts w:hint="eastAsia"/>
+          <w:sz w:val="24"/>
+        </w:rPr>
+        <w:t>。</w:t>
+      </w:r>
+      <w:r>
+        <w:rPr>
+          <w:sz w:val="24"/>
+        </w:rPr>
+        <w:t>这与</w:t>
+      </w:r>
+      <w:r>
+        <w:rPr>
+          <w:rFonts w:hint="eastAsia"/>
+          <w:sz w:val="24"/>
+        </w:rPr>
+        <w:t>概率论</w:t>
+      </w:r>
+      <w:r>
+        <w:rPr>
+          <w:sz w:val="24"/>
+        </w:rPr>
+        <w:t>中研究的</w:t>
+      </w:r>
+      <w:r>
+        <w:rPr>
+          <w:rFonts w:hint="eastAsia"/>
+          <w:sz w:val="24"/>
+        </w:rPr>
+        <w:t>随机变量</w:t>
+      </w:r>
+      <w:r>
+        <w:rPr>
+          <w:sz w:val="24"/>
+        </w:rPr>
+        <w:t>的</w:t>
+      </w:r>
+      <w:r>
+        <w:rPr>
+          <w:rFonts w:hint="eastAsia"/>
+          <w:sz w:val="24"/>
+        </w:rPr>
+        <w:t>“</w:t>
+      </w:r>
+      <w:r>
+        <w:rPr>
+          <w:sz w:val="24"/>
+        </w:rPr>
+        <w:t>相关关系</w:t>
+      </w:r>
+      <w:r>
+        <w:rPr>
+          <w:rFonts w:hint="eastAsia"/>
+          <w:sz w:val="24"/>
+        </w:rPr>
+        <w:t>”</w:t>
+      </w:r>
+      <w:r>
+        <w:rPr>
+          <w:sz w:val="24"/>
+        </w:rPr>
+        <w:t>有区别，</w:t>
+      </w:r>
+      <w:r>
+        <w:rPr>
+          <w:rFonts w:hint="eastAsia"/>
+          <w:sz w:val="24"/>
+        </w:rPr>
+        <w:t>相关</w:t>
+      </w:r>
+      <w:r>
+        <w:rPr>
+          <w:sz w:val="24"/>
+        </w:rPr>
+        <w:t>关系</w:t>
+      </w:r>
+      <w:r>
+        <w:rPr>
+          <w:sz w:val="24"/>
+        </w:rPr>
+        <w:t>是两个随机变量之间的</w:t>
+      </w:r>
+      <w:r>
+        <w:rPr>
+          <w:rFonts w:hint="eastAsia"/>
+          <w:sz w:val="24"/>
+        </w:rPr>
+        <w:t>一种</w:t>
+      </w:r>
+      <w:r>
+        <w:rPr>
+          <w:sz w:val="24"/>
+        </w:rPr>
+        <w:t>对称的关系，而</w:t>
+      </w:r>
+      <w:r>
+        <w:rPr>
+          <w:rFonts w:hint="eastAsia"/>
+          <w:sz w:val="24"/>
+        </w:rPr>
+        <w:t>依赖</w:t>
+      </w:r>
+      <w:r>
+        <w:rPr>
+          <w:sz w:val="24"/>
+        </w:rPr>
+        <w:t>关系是不对称的。</w:t>
+      </w:r>
+    </w:p>
+    <w:p>
+      <w:pPr>
+        <w:rPr>
+          <w:sz w:val="24"/>
+        </w:rPr>
+      </w:pPr>
+      <w:r>
+        <w:rPr>
+          <w:rFonts w:hint="eastAsia"/>
+          <w:sz w:val="24"/>
+        </w:rPr>
+        <w:t>（</w:t>
+      </w:r>
+      <w:r>
+        <w:rPr>
+          <w:rFonts w:hint="eastAsia"/>
+          <w:color w:val="FF0000"/>
+          <w:sz w:val="24"/>
+        </w:rPr>
+        <w:t>具有依赖</w:t>
+      </w:r>
+      <w:r>
+        <w:rPr>
+          <w:color w:val="FF0000"/>
+          <w:sz w:val="24"/>
+        </w:rPr>
+        <w:t>关系的随机变量，其相关性是如何</w:t>
+      </w:r>
+      <w:r>
+        <w:rPr>
+          <w:rFonts w:hint="eastAsia"/>
+          <w:color w:val="FF0000"/>
+          <w:sz w:val="24"/>
+        </w:rPr>
+        <w:t>的</w:t>
+      </w:r>
+      <w:r>
+        <w:rPr>
+          <w:color w:val="FF0000"/>
+          <w:sz w:val="24"/>
+        </w:rPr>
+        <w:t>呢？</w:t>
+      </w:r>
+      <w:r>
+        <w:rPr>
+          <w:sz w:val="24"/>
+        </w:rPr>
+        <w:t>）</w:t>
+      </w:r>
+    </w:p>
+    <w:p>
+      <w:pPr>
+        <w:rPr>
           <w:sz w:val="24"/>
         </w:rPr>
       </w:pPr>
@@ -3091,6 +4481,2986 @@
     <w:p>
       <w:pPr>
         <w:rPr>
+          <w:rFonts w:hint="eastAsia"/>
+          <w:sz w:val="24"/>
+        </w:rPr>
+      </w:pPr>
+      <w:r>
+        <w:rPr>
+          <w:rFonts w:hint="eastAsia"/>
+          <w:sz w:val="24"/>
+        </w:rPr>
+        <w:t>可以看出</w:t>
+      </w:r>
+      <w:r>
+        <w:rPr>
+          <w:sz w:val="24"/>
+        </w:rPr>
+        <w:t>，</w:t>
+      </w:r>
+      <w:r>
+        <w:rPr>
+          <w:rFonts w:hint="eastAsia"/>
+          <w:sz w:val="24"/>
+        </w:rPr>
+        <w:t>马尔科夫</w:t>
+      </w:r>
+      <w:proofErr w:type="gramStart"/>
+      <w:r>
+        <w:rPr>
+          <w:rFonts w:hint="eastAsia"/>
+          <w:sz w:val="24"/>
+        </w:rPr>
+        <w:t>链</w:t>
+      </w:r>
+      <w:r>
+        <w:rPr>
+          <w:rFonts w:hint="eastAsia"/>
+          <w:sz w:val="24"/>
+        </w:rPr>
+        <w:t>只有</w:t>
+      </w:r>
+      <w:proofErr w:type="gramEnd"/>
+      <w:r>
+        <w:rPr>
+          <w:sz w:val="24"/>
+        </w:rPr>
+        <w:t>当前</w:t>
+      </w:r>
+      <w:proofErr w:type="gramStart"/>
+      <w:r>
+        <w:rPr>
+          <w:sz w:val="24"/>
+        </w:rPr>
+        <w:t>一</w:t>
+      </w:r>
+      <w:proofErr w:type="gramEnd"/>
+      <w:r>
+        <w:rPr>
+          <w:rFonts w:hint="eastAsia"/>
+          <w:sz w:val="24"/>
+        </w:rPr>
+        <w:t>时刻</w:t>
+      </w:r>
+      <w:r>
+        <w:rPr>
+          <w:sz w:val="24"/>
+        </w:rPr>
+        <w:t>的</w:t>
+      </w:r>
+      <w:r>
+        <w:rPr>
+          <w:rFonts w:hint="eastAsia"/>
+          <w:sz w:val="24"/>
+        </w:rPr>
+        <w:t>状态</w:t>
+      </w:r>
+      <w:r>
+        <w:rPr>
+          <w:sz w:val="24"/>
+        </w:rPr>
+        <w:t>确定</w:t>
+      </w:r>
+      <w:r>
+        <w:rPr>
+          <w:rFonts w:hint="eastAsia"/>
+          <w:sz w:val="24"/>
+        </w:rPr>
+        <w:t>时（即</w:t>
+      </w:r>
+      <w:r>
+        <w:rPr>
+          <w:sz w:val="24"/>
+        </w:rPr>
+        <w:t>随机</w:t>
+      </w:r>
+      <w:r>
+        <w:rPr>
+          <w:rFonts w:hint="eastAsia"/>
+          <w:sz w:val="24"/>
+        </w:rPr>
+        <w:t>变量</w:t>
+      </w:r>
+      <w:r>
+        <w:rPr>
+          <w:sz w:val="24"/>
+        </w:rPr>
+        <w:t>取到一个观测</w:t>
+      </w:r>
+      <w:r>
+        <w:rPr>
+          <w:rFonts w:hint="eastAsia"/>
+          <w:sz w:val="24"/>
+        </w:rPr>
+        <w:t>值</w:t>
+      </w:r>
+      <w:r>
+        <w:rPr>
+          <w:sz w:val="24"/>
+        </w:rPr>
+        <w:t>），</w:t>
+      </w:r>
+      <w:r>
+        <w:rPr>
+          <w:rFonts w:hint="eastAsia"/>
+          <w:sz w:val="24"/>
+        </w:rPr>
+        <w:t>后一</w:t>
+      </w:r>
+      <w:r>
+        <w:rPr>
+          <w:rFonts w:hint="eastAsia"/>
+          <w:sz w:val="24"/>
+        </w:rPr>
+        <w:t>时刻的</w:t>
+      </w:r>
+      <w:r>
+        <w:rPr>
+          <w:sz w:val="24"/>
+        </w:rPr>
+        <w:t>随机变量的分布</w:t>
+      </w:r>
+      <w:r>
+        <w:rPr>
+          <w:rFonts w:hint="eastAsia"/>
+          <w:sz w:val="24"/>
+        </w:rPr>
+        <w:t>才</w:t>
+      </w:r>
+      <w:r>
+        <w:rPr>
+          <w:sz w:val="24"/>
+        </w:rPr>
+        <w:t>确定</w:t>
+      </w:r>
+      <w:r>
+        <w:rPr>
+          <w:rFonts w:hint="eastAsia"/>
+          <w:sz w:val="24"/>
+        </w:rPr>
+        <w:t>（也就是</w:t>
+      </w:r>
+      <w:r>
+        <w:rPr>
+          <w:sz w:val="24"/>
+        </w:rPr>
+        <w:t>说，这个随机变量才确定），</w:t>
+      </w:r>
+      <w:r>
+        <w:rPr>
+          <w:rFonts w:hint="eastAsia"/>
+          <w:sz w:val="24"/>
+        </w:rPr>
+        <w:t>如果没有</w:t>
+      </w:r>
+      <w:r>
+        <w:rPr>
+          <w:sz w:val="24"/>
+        </w:rPr>
+        <w:t>对前一个随机变量</w:t>
+      </w:r>
+      <w:r>
+        <w:rPr>
+          <w:rFonts w:hint="eastAsia"/>
+          <w:sz w:val="24"/>
+        </w:rPr>
+        <w:t>进行取值</w:t>
+      </w:r>
+      <w:r>
+        <w:rPr>
+          <w:sz w:val="24"/>
+        </w:rPr>
+        <w:t>，后一个</w:t>
+      </w:r>
+      <w:r>
+        <w:rPr>
+          <w:rFonts w:hint="eastAsia"/>
+          <w:sz w:val="24"/>
+        </w:rPr>
+        <w:t>随机</w:t>
+      </w:r>
+      <w:r>
+        <w:rPr>
+          <w:sz w:val="24"/>
+        </w:rPr>
+        <w:t>变量就是不确定的</w:t>
+      </w:r>
+      <w:r>
+        <w:rPr>
+          <w:rFonts w:hint="eastAsia"/>
+          <w:sz w:val="24"/>
+        </w:rPr>
+        <w:t>。</w:t>
+      </w:r>
+      <w:r>
+        <w:rPr>
+          <w:sz w:val="24"/>
+        </w:rPr>
+        <w:t>所以</w:t>
+      </w:r>
+      <w:r>
+        <w:rPr>
+          <w:rFonts w:hint="eastAsia"/>
+          <w:sz w:val="24"/>
+        </w:rPr>
+        <w:t>不可能</w:t>
+      </w:r>
+      <w:r>
+        <w:rPr>
+          <w:sz w:val="24"/>
+        </w:rPr>
+        <w:t>一下子确定一个马尔科夫链，而只能从前往后一步一步地</w:t>
+      </w:r>
+      <w:r>
+        <w:rPr>
+          <w:rFonts w:hint="eastAsia"/>
+          <w:sz w:val="24"/>
+        </w:rPr>
+        <w:t>取值并</w:t>
+      </w:r>
+      <w:r>
+        <w:rPr>
+          <w:sz w:val="24"/>
+        </w:rPr>
+        <w:t>确定下一</w:t>
+      </w:r>
+      <w:r>
+        <w:rPr>
+          <w:rFonts w:hint="eastAsia"/>
+          <w:sz w:val="24"/>
+        </w:rPr>
+        <w:t>时刻</w:t>
+      </w:r>
+      <w:r>
+        <w:rPr>
+          <w:sz w:val="24"/>
+        </w:rPr>
+        <w:t>的随机变量。</w:t>
+      </w:r>
+    </w:p>
+    <w:p>
+      <w:pPr>
+        <w:rPr>
+          <w:rFonts w:hint="eastAsia"/>
+          <w:sz w:val="24"/>
+        </w:rPr>
+      </w:pPr>
+      <w:r>
+        <w:rPr>
+          <w:rFonts w:hint="eastAsia"/>
+          <w:sz w:val="24"/>
+        </w:rPr>
+        <w:t>由于</w:t>
+      </w:r>
+      <w:r>
+        <w:rPr>
+          <w:sz w:val="24"/>
+        </w:rPr>
+        <w:t>拥有这一</w:t>
+      </w:r>
+      <w:r>
+        <w:rPr>
+          <w:rFonts w:hint="eastAsia"/>
+          <w:sz w:val="24"/>
+        </w:rPr>
+        <w:t>特</w:t>
+      </w:r>
+      <w:r>
+        <w:rPr>
+          <w:sz w:val="24"/>
+        </w:rPr>
+        <w:t>点，马尔科夫</w:t>
+      </w:r>
+      <w:proofErr w:type="gramStart"/>
+      <w:r>
+        <w:rPr>
+          <w:sz w:val="24"/>
+        </w:rPr>
+        <w:t>链不能</w:t>
+      </w:r>
+      <w:proofErr w:type="gramEnd"/>
+      <w:r>
+        <w:rPr>
+          <w:sz w:val="24"/>
+        </w:rPr>
+        <w:t>简单</w:t>
+      </w:r>
+      <w:r>
+        <w:rPr>
+          <w:rFonts w:hint="eastAsia"/>
+          <w:sz w:val="24"/>
+        </w:rPr>
+        <w:t>地</w:t>
+      </w:r>
+      <w:r>
+        <w:rPr>
+          <w:sz w:val="24"/>
+        </w:rPr>
+        <w:t>看成是</w:t>
+      </w:r>
+      <w:r>
+        <w:rPr>
+          <w:rFonts w:hint="eastAsia"/>
+          <w:sz w:val="24"/>
+        </w:rPr>
+        <w:t>“只是</w:t>
+      </w:r>
+      <w:r>
+        <w:rPr>
+          <w:sz w:val="24"/>
+        </w:rPr>
+        <w:t>一个</w:t>
+      </w:r>
+      <w:r>
+        <w:rPr>
+          <w:rFonts w:hint="eastAsia"/>
+          <w:sz w:val="24"/>
+        </w:rPr>
+        <w:t>随机</w:t>
+      </w:r>
+      <w:r>
+        <w:rPr>
+          <w:sz w:val="24"/>
+        </w:rPr>
+        <w:t>向量</w:t>
+      </w:r>
+      <w:r>
+        <w:rPr>
+          <w:sz w:val="24"/>
+        </w:rPr>
+        <w:t>”</w:t>
+      </w:r>
+      <w:r>
+        <w:rPr>
+          <w:rFonts w:hint="eastAsia"/>
+          <w:sz w:val="24"/>
+        </w:rPr>
+        <w:t>或者</w:t>
+      </w:r>
+      <w:r>
+        <w:rPr>
+          <w:sz w:val="24"/>
+        </w:rPr>
+        <w:t>“</w:t>
+      </w:r>
+      <w:r>
+        <w:rPr>
+          <w:rFonts w:hint="eastAsia"/>
+          <w:sz w:val="24"/>
+        </w:rPr>
+        <w:t>只是一个</w:t>
+      </w:r>
+      <w:r>
+        <w:rPr>
+          <w:sz w:val="24"/>
+        </w:rPr>
+        <w:t>随机变量的序列</w:t>
+      </w:r>
+      <w:r>
+        <w:rPr>
+          <w:sz w:val="24"/>
+        </w:rPr>
+        <w:t>”</w:t>
+      </w:r>
+      <w:r>
+        <w:rPr>
+          <w:rFonts w:hint="eastAsia"/>
+          <w:sz w:val="24"/>
+        </w:rPr>
+        <w:t>，</w:t>
+      </w:r>
+      <w:r>
+        <w:rPr>
+          <w:sz w:val="24"/>
+        </w:rPr>
+        <w:t>因为那蕴含着</w:t>
+      </w:r>
+      <w:r>
+        <w:rPr>
+          <w:sz w:val="24"/>
+        </w:rPr>
+        <w:t>“</w:t>
+      </w:r>
+      <w:r>
+        <w:rPr>
+          <w:rFonts w:hint="eastAsia"/>
+          <w:sz w:val="24"/>
+        </w:rPr>
+        <w:t>所有</w:t>
+      </w:r>
+      <w:r>
+        <w:rPr>
+          <w:sz w:val="24"/>
+        </w:rPr>
+        <w:t>随机变量已经确定</w:t>
+      </w:r>
+      <w:r>
+        <w:rPr>
+          <w:sz w:val="24"/>
+        </w:rPr>
+        <w:t>”</w:t>
+      </w:r>
+      <w:r>
+        <w:rPr>
+          <w:rFonts w:hint="eastAsia"/>
+          <w:sz w:val="24"/>
+        </w:rPr>
+        <w:t>或者</w:t>
+      </w:r>
+      <w:r>
+        <w:rPr>
+          <w:sz w:val="24"/>
+        </w:rPr>
+        <w:t>“</w:t>
+      </w:r>
+      <w:r>
+        <w:rPr>
+          <w:rFonts w:hint="eastAsia"/>
+          <w:sz w:val="24"/>
+        </w:rPr>
+        <w:t>所有</w:t>
+      </w:r>
+      <w:r>
+        <w:rPr>
+          <w:sz w:val="24"/>
+        </w:rPr>
+        <w:t>随机变量可以同时确定</w:t>
+      </w:r>
+      <w:r>
+        <w:rPr>
+          <w:sz w:val="24"/>
+        </w:rPr>
+        <w:t>”</w:t>
+      </w:r>
+      <w:r>
+        <w:rPr>
+          <w:rFonts w:hint="eastAsia"/>
+          <w:sz w:val="24"/>
+        </w:rPr>
+        <w:t>的</w:t>
+      </w:r>
+      <w:r>
+        <w:rPr>
+          <w:sz w:val="24"/>
+        </w:rPr>
+        <w:t>意思</w:t>
+      </w:r>
+      <w:r>
+        <w:rPr>
+          <w:rFonts w:hint="eastAsia"/>
+          <w:sz w:val="24"/>
+        </w:rPr>
+        <w:t>。</w:t>
+      </w:r>
+    </w:p>
+    <w:p>
+      <w:pPr>
+        <w:rPr>
+          <w:rFonts w:hint="eastAsia"/>
+          <w:sz w:val="24"/>
+        </w:rPr>
+      </w:pPr>
+    </w:p>
+    <w:p>
+      <w:pPr>
+        <w:rPr>
+          <w:rFonts w:hint="eastAsia"/>
+          <w:b/>
+          <w:sz w:val="24"/>
+        </w:rPr>
+      </w:pPr>
+      <w:r>
+        <w:rPr>
+          <w:b/>
+          <w:sz w:val="24"/>
+        </w:rPr>
+        <w:t>3</w:t>
+      </w:r>
+      <w:r>
+        <w:rPr>
+          <w:rFonts w:hint="eastAsia"/>
+          <w:b/>
+          <w:sz w:val="24"/>
+        </w:rPr>
+        <w:t>、</w:t>
+      </w:r>
+      <w:r>
+        <w:rPr>
+          <w:b/>
+          <w:sz w:val="24"/>
+        </w:rPr>
+        <w:t>马尔科夫链的状态转移</w:t>
+      </w:r>
+    </w:p>
+    <w:p>
+      <w:pPr>
+        <w:rPr>
+          <w:sz w:val="24"/>
+        </w:rPr>
+      </w:pPr>
+      <w:r>
+        <w:rPr>
+          <w:rFonts w:hint="eastAsia"/>
+          <w:sz w:val="24"/>
+        </w:rPr>
+        <w:t>根据</w:t>
+      </w:r>
+      <w:r>
+        <w:rPr>
+          <w:sz w:val="24"/>
+        </w:rPr>
+        <w:t>上面的介绍，我们知道</w:t>
+      </w:r>
+      <w:r>
+        <w:rPr>
+          <w:sz w:val="24"/>
+        </w:rPr>
+        <w:t>马尔科夫链</w:t>
+      </w:r>
+      <w:r>
+        <w:rPr>
+          <w:rFonts w:hint="eastAsia"/>
+          <w:sz w:val="24"/>
+        </w:rPr>
+        <w:t>是</w:t>
+      </w:r>
+      <w:r>
+        <w:rPr>
+          <w:sz w:val="24"/>
+        </w:rPr>
+        <w:t>一种随机过程</w:t>
+      </w:r>
+      <w:r>
+        <w:rPr>
+          <w:sz w:val="24"/>
+        </w:rPr>
+        <w:t>，</w:t>
+      </w:r>
+      <w:r>
+        <w:rPr>
+          <w:rFonts w:hint="eastAsia"/>
+          <w:sz w:val="24"/>
+        </w:rPr>
+        <w:t>其</w:t>
+      </w:r>
+      <w:r>
+        <w:rPr>
+          <w:sz w:val="24"/>
+        </w:rPr>
+        <w:t>每个</w:t>
+      </w:r>
+      <w:r>
+        <w:rPr>
+          <w:rFonts w:hint="eastAsia"/>
+          <w:sz w:val="24"/>
+        </w:rPr>
+        <w:t>时刻</w:t>
+      </w:r>
+      <w:r>
+        <w:rPr>
+          <w:sz w:val="24"/>
+        </w:rPr>
+        <w:t>的随机变量的分布依赖于前一</w:t>
+      </w:r>
+      <w:r>
+        <w:rPr>
+          <w:rFonts w:hint="eastAsia"/>
+          <w:sz w:val="24"/>
+        </w:rPr>
+        <w:t>时刻</w:t>
+      </w:r>
+      <w:r>
+        <w:rPr>
+          <w:sz w:val="24"/>
+        </w:rPr>
+        <w:t>随机变量的取值。</w:t>
+      </w:r>
+      <w:r>
+        <w:rPr>
+          <w:rFonts w:hint="eastAsia"/>
+          <w:sz w:val="24"/>
+        </w:rPr>
+        <w:t>实际上</w:t>
+      </w:r>
+      <w:r>
+        <w:rPr>
+          <w:sz w:val="24"/>
+        </w:rPr>
+        <w:t>，</w:t>
+      </w:r>
+      <w:r>
+        <w:rPr>
+          <w:rFonts w:hint="eastAsia"/>
+          <w:sz w:val="24"/>
+        </w:rPr>
+        <w:t>我们</w:t>
+      </w:r>
+      <w:r>
+        <w:rPr>
+          <w:rFonts w:hint="eastAsia"/>
+          <w:sz w:val="24"/>
+        </w:rPr>
+        <w:t>还</w:t>
+      </w:r>
+      <w:r>
+        <w:rPr>
+          <w:sz w:val="24"/>
+        </w:rPr>
+        <w:t>可以从</w:t>
+      </w:r>
+      <w:r>
+        <w:rPr>
+          <w:rFonts w:hint="eastAsia"/>
+          <w:sz w:val="24"/>
+        </w:rPr>
+        <w:t>另外</w:t>
+      </w:r>
+      <w:r>
+        <w:rPr>
+          <w:sz w:val="24"/>
+        </w:rPr>
+        <w:t>一种观点</w:t>
+      </w:r>
+      <w:r>
+        <w:rPr>
+          <w:sz w:val="24"/>
+        </w:rPr>
+        <w:t>——</w:t>
+      </w:r>
+      <w:r>
+        <w:rPr>
+          <w:sz w:val="24"/>
+        </w:rPr>
+        <w:t>“</w:t>
+      </w:r>
+      <w:r>
+        <w:rPr>
+          <w:rFonts w:hint="eastAsia"/>
+          <w:sz w:val="24"/>
+        </w:rPr>
+        <w:t>状态</w:t>
+      </w:r>
+      <w:r>
+        <w:rPr>
+          <w:sz w:val="24"/>
+        </w:rPr>
+        <w:t>转移</w:t>
+      </w:r>
+      <w:r>
+        <w:rPr>
+          <w:sz w:val="24"/>
+        </w:rPr>
+        <w:t>”</w:t>
+      </w:r>
+      <w:r>
+        <w:rPr>
+          <w:rFonts w:hint="eastAsia"/>
+          <w:sz w:val="24"/>
+        </w:rPr>
+        <w:t>的</w:t>
+      </w:r>
+      <w:r>
+        <w:rPr>
+          <w:rFonts w:hint="eastAsia"/>
+          <w:sz w:val="24"/>
+        </w:rPr>
+        <w:t>观点来</w:t>
+      </w:r>
+      <w:r>
+        <w:rPr>
+          <w:sz w:val="24"/>
+        </w:rPr>
+        <w:t>看待它。</w:t>
+      </w:r>
+    </w:p>
+    <w:p>
+      <w:pPr>
+        <w:rPr>
+          <w:sz w:val="24"/>
+        </w:rPr>
+      </w:pPr>
+      <w:r>
+        <w:rPr>
+          <w:rFonts w:hint="eastAsia"/>
+          <w:sz w:val="24"/>
+        </w:rPr>
+        <w:t>由于</w:t>
+      </w:r>
+      <w:r>
+        <w:rPr>
+          <w:sz w:val="24"/>
+        </w:rPr>
+        <w:t>马尔科夫链的所有</w:t>
+      </w:r>
+      <w:r>
+        <w:rPr>
+          <w:rFonts w:hint="eastAsia"/>
+          <w:sz w:val="24"/>
+        </w:rPr>
+        <w:t>时刻</w:t>
+      </w:r>
+      <w:r>
+        <w:rPr>
+          <w:sz w:val="24"/>
+        </w:rPr>
+        <w:t>的随机变量都在</w:t>
+      </w:r>
+      <w:r>
+        <w:rPr>
+          <w:rFonts w:hint="eastAsia"/>
+          <w:sz w:val="24"/>
+        </w:rPr>
+        <w:t>状态</w:t>
+      </w:r>
+      <w:r>
+        <w:rPr>
+          <w:sz w:val="24"/>
+        </w:rPr>
+        <w:t>空间中取值，所以</w:t>
+      </w:r>
+      <w:r>
+        <w:rPr>
+          <w:rFonts w:hint="eastAsia"/>
+          <w:sz w:val="24"/>
+        </w:rPr>
+        <w:t>它的</w:t>
+      </w:r>
+      <w:r>
+        <w:rPr>
+          <w:sz w:val="24"/>
+        </w:rPr>
+        <w:t>各随机变</w:t>
+      </w:r>
+      <w:r>
+        <w:rPr>
+          <w:rFonts w:hint="eastAsia"/>
+          <w:sz w:val="24"/>
+        </w:rPr>
+        <w:t>量</w:t>
+      </w:r>
+      <w:r>
+        <w:rPr>
+          <w:sz w:val="24"/>
+        </w:rPr>
+        <w:t>的观测值构成的序列（</w:t>
+      </w:r>
+      <w:r>
+        <w:rPr>
+          <w:rFonts w:hint="eastAsia"/>
+          <w:sz w:val="24"/>
+        </w:rPr>
+        <w:t>观测值</w:t>
+      </w:r>
+      <w:r>
+        <w:rPr>
+          <w:sz w:val="24"/>
+        </w:rPr>
+        <w:t>链）</w:t>
+      </w:r>
+      <w:r>
+        <w:rPr>
+          <w:rFonts w:hint="eastAsia"/>
+          <w:sz w:val="24"/>
+        </w:rPr>
+        <w:t>相当于不断</w:t>
+      </w:r>
+      <w:r>
+        <w:rPr>
+          <w:sz w:val="24"/>
+        </w:rPr>
+        <w:t>地从一个状态转移到下一个</w:t>
+      </w:r>
+      <w:r>
+        <w:rPr>
+          <w:rFonts w:hint="eastAsia"/>
+          <w:sz w:val="24"/>
+        </w:rPr>
+        <w:t>状态</w:t>
+      </w:r>
+      <w:r>
+        <w:rPr>
+          <w:sz w:val="24"/>
+        </w:rPr>
+        <w:t>。</w:t>
+      </w:r>
+      <w:r>
+        <w:rPr>
+          <w:rFonts w:hint="eastAsia"/>
+          <w:sz w:val="24"/>
+        </w:rPr>
+        <w:t>根据</w:t>
+      </w:r>
+      <w:r>
+        <w:rPr>
+          <w:sz w:val="24"/>
+        </w:rPr>
+        <w:t>马尔科夫链的</w:t>
+      </w:r>
+      <w:r>
+        <w:rPr>
+          <w:rFonts w:hint="eastAsia"/>
+          <w:sz w:val="24"/>
+        </w:rPr>
+        <w:t>性质</w:t>
+      </w:r>
+      <w:r>
+        <w:rPr>
+          <w:sz w:val="24"/>
+        </w:rPr>
+        <w:t>，</w:t>
+      </w:r>
+      <w:r>
+        <w:rPr>
+          <w:rFonts w:hint="eastAsia"/>
+          <w:sz w:val="24"/>
+        </w:rPr>
+        <w:t>当</w:t>
+      </w:r>
+      <w:r>
+        <w:rPr>
+          <w:sz w:val="24"/>
+        </w:rPr>
+        <w:t>一个</w:t>
+      </w:r>
+      <w:r>
+        <w:rPr>
+          <w:rFonts w:hint="eastAsia"/>
+          <w:sz w:val="24"/>
+        </w:rPr>
+        <w:t>时刻</w:t>
+      </w:r>
+      <w:r>
+        <w:rPr>
+          <w:sz w:val="24"/>
+        </w:rPr>
+        <w:t>的状态确定时，下一个</w:t>
+      </w:r>
+      <w:r>
+        <w:rPr>
+          <w:rFonts w:hint="eastAsia"/>
+          <w:sz w:val="24"/>
+        </w:rPr>
+        <w:t>时刻</w:t>
+      </w:r>
+      <w:r>
+        <w:rPr>
+          <w:rFonts w:hint="eastAsia"/>
+          <w:sz w:val="24"/>
+        </w:rPr>
+        <w:t>取</w:t>
+      </w:r>
+      <w:r>
+        <w:rPr>
+          <w:sz w:val="24"/>
+        </w:rPr>
+        <w:t>各个</w:t>
+      </w:r>
+      <w:r>
+        <w:rPr>
+          <w:rFonts w:hint="eastAsia"/>
+          <w:sz w:val="24"/>
+        </w:rPr>
+        <w:t>状态</w:t>
+      </w:r>
+      <w:r>
+        <w:rPr>
+          <w:sz w:val="24"/>
+        </w:rPr>
+        <w:t>的</w:t>
+      </w:r>
+      <w:r>
+        <w:rPr>
+          <w:rFonts w:hint="eastAsia"/>
+          <w:sz w:val="24"/>
+        </w:rPr>
+        <w:t>概率</w:t>
+      </w:r>
+      <w:r>
+        <w:rPr>
+          <w:sz w:val="24"/>
+        </w:rPr>
+        <w:t>的分布就确定了，</w:t>
+      </w:r>
+      <w:r>
+        <w:rPr>
+          <w:rFonts w:hint="eastAsia"/>
+          <w:sz w:val="24"/>
+        </w:rPr>
+        <w:t>这个</w:t>
+      </w:r>
+      <w:r>
+        <w:rPr>
+          <w:sz w:val="24"/>
+        </w:rPr>
+        <w:t>分布</w:t>
+      </w:r>
+      <w:r>
+        <w:rPr>
+          <w:rFonts w:hint="eastAsia"/>
+          <w:sz w:val="24"/>
+        </w:rPr>
+        <w:t>就</w:t>
+      </w:r>
+      <w:r>
+        <w:rPr>
+          <w:sz w:val="24"/>
+        </w:rPr>
+        <w:t>是</w:t>
+      </w:r>
+      <w:bookmarkStart w:id="0" w:name="OLE_LINK1"/>
+      <w:r>
+        <w:rPr>
+          <w:position w:val="-14"/>
+          <w:sz w:val="24"/>
+        </w:rPr>
+        <w:object w:dxaOrig="2060" w:dyaOrig="400">
+          <v:shape id="_x0000_i1201" type="#_x0000_t75" style="width:102.85pt;height:20.2pt" o:ole="">
+            <v:imagedata r:id="rId41" o:title=""/>
+          </v:shape>
+          <o:OLEObject Type="Embed" ProgID="Equation.3" ShapeID="_x0000_i1201" DrawAspect="Content" ObjectID="_1653070893" r:id="rId42"/>
+        </w:object>
+      </w:r>
+      <w:bookmarkEnd w:id="0"/>
+      <w:r>
+        <w:rPr>
+          <w:rFonts w:hint="eastAsia"/>
+          <w:sz w:val="24"/>
+        </w:rPr>
+        <w:t>，</w:t>
+      </w:r>
+      <w:r>
+        <w:rPr>
+          <w:sz w:val="24"/>
+        </w:rPr>
+        <w:t>我们从这个分布</w:t>
+      </w:r>
+      <w:r>
+        <w:rPr>
+          <w:rFonts w:hint="eastAsia"/>
+          <w:sz w:val="24"/>
+        </w:rPr>
+        <w:t>中</w:t>
+      </w:r>
+      <w:r>
+        <w:rPr>
+          <w:sz w:val="24"/>
+        </w:rPr>
+        <w:t>采样得到</w:t>
+      </w:r>
+      <w:r>
+        <w:rPr>
+          <w:sz w:val="24"/>
+        </w:rPr>
+        <w:t>t</w:t>
+      </w:r>
+      <w:r>
+        <w:rPr>
+          <w:sz w:val="24"/>
+        </w:rPr>
+        <w:t>时刻的状态，就完成了一步</w:t>
+      </w:r>
+      <w:r>
+        <w:rPr>
+          <w:rFonts w:hint="eastAsia"/>
+          <w:sz w:val="24"/>
+        </w:rPr>
+        <w:t>状态</w:t>
+      </w:r>
+      <w:r>
+        <w:rPr>
+          <w:sz w:val="24"/>
+        </w:rPr>
+        <w:t>转移</w:t>
+      </w:r>
+      <w:r>
+        <w:rPr>
+          <w:rFonts w:hint="eastAsia"/>
+          <w:sz w:val="24"/>
+        </w:rPr>
+        <w:t>。</w:t>
+      </w:r>
+    </w:p>
+    <w:p>
+      <w:pPr>
+        <w:rPr>
+          <w:rFonts w:hint="eastAsia"/>
+          <w:sz w:val="24"/>
+        </w:rPr>
+      </w:pPr>
+      <w:proofErr w:type="gramStart"/>
+      <w:r>
+        <w:rPr>
+          <w:rFonts w:hint="eastAsia"/>
+          <w:sz w:val="24"/>
+        </w:rPr>
+        <w:t>对于齐次</w:t>
+      </w:r>
+      <w:r>
+        <w:rPr>
+          <w:sz w:val="24"/>
+        </w:rPr>
+        <w:t>马尔科夫</w:t>
+      </w:r>
+      <w:proofErr w:type="gramEnd"/>
+      <w:r>
+        <w:rPr>
+          <w:sz w:val="24"/>
+        </w:rPr>
+        <w:t>链，</w:t>
+      </w:r>
+      <w:r>
+        <w:rPr>
+          <w:rFonts w:hint="eastAsia"/>
+          <w:sz w:val="24"/>
+        </w:rPr>
+        <w:t>状态</w:t>
+      </w:r>
+      <w:r>
+        <w:rPr>
+          <w:sz w:val="24"/>
+        </w:rPr>
+        <w:t>转移的概率只与两个状态有关，与时间无关</w:t>
+      </w:r>
+      <w:r>
+        <w:rPr>
+          <w:rFonts w:hint="eastAsia"/>
+          <w:sz w:val="24"/>
+        </w:rPr>
+        <w:t>。这时</w:t>
+      </w:r>
+      <w:r>
+        <w:rPr>
+          <w:sz w:val="24"/>
+        </w:rPr>
+        <w:t>，</w:t>
+      </w:r>
+      <w:r>
+        <w:rPr>
+          <w:rFonts w:hint="eastAsia"/>
+          <w:sz w:val="24"/>
+        </w:rPr>
+        <w:t>如果</w:t>
+      </w:r>
+      <w:r>
+        <w:rPr>
+          <w:rFonts w:hint="eastAsia"/>
+          <w:sz w:val="24"/>
+        </w:rPr>
+        <w:t>我们</w:t>
+      </w:r>
+      <w:r>
+        <w:rPr>
+          <w:rFonts w:hint="eastAsia"/>
+          <w:sz w:val="24"/>
+        </w:rPr>
+        <w:t>知道了</w:t>
+      </w:r>
+      <w:r>
+        <w:rPr>
+          <w:rFonts w:hint="eastAsia"/>
+          <w:sz w:val="24"/>
+        </w:rPr>
+        <w:t>状态</w:t>
+      </w:r>
+      <w:r>
+        <w:rPr>
+          <w:sz w:val="24"/>
+        </w:rPr>
+        <w:t>空间中</w:t>
+      </w:r>
+      <w:r>
+        <w:rPr>
+          <w:rFonts w:hint="eastAsia"/>
+          <w:sz w:val="24"/>
+        </w:rPr>
+        <w:t>任意</w:t>
+      </w:r>
+      <w:r>
+        <w:rPr>
+          <w:sz w:val="24"/>
+        </w:rPr>
+        <w:t>一个</w:t>
+      </w:r>
+      <w:r>
+        <w:rPr>
+          <w:rFonts w:hint="eastAsia"/>
+          <w:sz w:val="24"/>
+        </w:rPr>
+        <w:t>状态</w:t>
+      </w:r>
+      <w:r>
+        <w:rPr>
+          <w:rFonts w:hint="eastAsia"/>
+          <w:sz w:val="24"/>
+        </w:rPr>
+        <w:t>转移</w:t>
+      </w:r>
+      <w:r>
+        <w:rPr>
+          <w:sz w:val="24"/>
+        </w:rPr>
+        <w:t>到</w:t>
+      </w:r>
+      <w:r>
+        <w:rPr>
+          <w:rFonts w:hint="eastAsia"/>
+          <w:sz w:val="24"/>
+        </w:rPr>
+        <w:t>状态</w:t>
+      </w:r>
+      <w:r>
+        <w:rPr>
+          <w:sz w:val="24"/>
+        </w:rPr>
+        <w:t>空间中的</w:t>
+      </w:r>
+      <w:r>
+        <w:rPr>
+          <w:rFonts w:hint="eastAsia"/>
+          <w:sz w:val="24"/>
+        </w:rPr>
+        <w:t>任意</w:t>
+      </w:r>
+      <w:r>
+        <w:rPr>
+          <w:rFonts w:hint="eastAsia"/>
+          <w:sz w:val="24"/>
+        </w:rPr>
+        <w:t>一</w:t>
+      </w:r>
+      <w:r>
+        <w:rPr>
+          <w:rFonts w:hint="eastAsia"/>
+          <w:sz w:val="24"/>
+        </w:rPr>
+        <w:t>个</w:t>
+      </w:r>
+      <w:r>
+        <w:rPr>
+          <w:sz w:val="24"/>
+        </w:rPr>
+        <w:t>状态</w:t>
+      </w:r>
+      <w:r>
+        <w:rPr>
+          <w:rFonts w:hint="eastAsia"/>
+          <w:sz w:val="24"/>
+        </w:rPr>
+        <w:t>的</w:t>
+      </w:r>
+      <w:r>
+        <w:rPr>
+          <w:sz w:val="24"/>
+        </w:rPr>
+        <w:t>概率</w:t>
+      </w:r>
+      <w:r>
+        <w:rPr>
+          <w:rFonts w:hint="eastAsia"/>
+          <w:sz w:val="24"/>
+        </w:rPr>
+        <w:t>，</w:t>
+      </w:r>
+      <w:r>
+        <w:rPr>
+          <w:rFonts w:hint="eastAsia"/>
+          <w:sz w:val="24"/>
+        </w:rPr>
+        <w:t>那么</w:t>
+      </w:r>
+      <w:r>
+        <w:rPr>
+          <w:sz w:val="24"/>
+        </w:rPr>
+        <w:t>就能</w:t>
+      </w:r>
+      <w:r>
+        <w:rPr>
+          <w:rFonts w:hint="eastAsia"/>
+          <w:sz w:val="24"/>
+        </w:rPr>
+        <w:t>对马尔科夫链</w:t>
+      </w:r>
+      <w:r>
+        <w:rPr>
+          <w:sz w:val="24"/>
+        </w:rPr>
+        <w:t>给定</w:t>
+      </w:r>
+      <w:r>
+        <w:rPr>
+          <w:rFonts w:hint="eastAsia"/>
+          <w:sz w:val="24"/>
+        </w:rPr>
+        <w:t>一个</w:t>
+      </w:r>
+      <w:r>
+        <w:rPr>
+          <w:sz w:val="24"/>
+        </w:rPr>
+        <w:t>时刻的</w:t>
+      </w:r>
+      <w:r>
+        <w:rPr>
+          <w:rFonts w:hint="eastAsia"/>
+          <w:sz w:val="24"/>
+        </w:rPr>
+        <w:t>状态</w:t>
+      </w:r>
+      <w:r>
+        <w:rPr>
+          <w:sz w:val="24"/>
+        </w:rPr>
+        <w:t>，</w:t>
+      </w:r>
+      <w:proofErr w:type="gramStart"/>
+      <w:r>
+        <w:rPr>
+          <w:sz w:val="24"/>
+        </w:rPr>
+        <w:t>递推</w:t>
+      </w:r>
+      <w:r>
+        <w:rPr>
+          <w:rFonts w:hint="eastAsia"/>
+          <w:sz w:val="24"/>
+        </w:rPr>
+        <w:t>出</w:t>
+      </w:r>
+      <w:proofErr w:type="gramEnd"/>
+      <w:r>
+        <w:rPr>
+          <w:sz w:val="24"/>
+        </w:rPr>
+        <w:t>后面</w:t>
+      </w:r>
+      <w:r>
+        <w:rPr>
+          <w:rFonts w:hint="eastAsia"/>
+          <w:sz w:val="24"/>
+        </w:rPr>
+        <w:t>任意</w:t>
+      </w:r>
+      <w:r>
+        <w:rPr>
+          <w:sz w:val="24"/>
+        </w:rPr>
+        <w:t>时刻</w:t>
+      </w:r>
+      <w:r>
+        <w:rPr>
+          <w:rFonts w:hint="eastAsia"/>
+          <w:sz w:val="24"/>
+        </w:rPr>
+        <w:t>的</w:t>
+      </w:r>
+      <w:r>
+        <w:rPr>
+          <w:sz w:val="24"/>
+        </w:rPr>
+        <w:t>状态</w:t>
+      </w:r>
+      <w:r>
+        <w:rPr>
+          <w:sz w:val="24"/>
+        </w:rPr>
+        <w:t>。</w:t>
+      </w:r>
+    </w:p>
+    <w:p>
+      <w:pPr>
+        <w:rPr>
+          <w:sz w:val="24"/>
+        </w:rPr>
+      </w:pPr>
+      <w:proofErr w:type="gramStart"/>
+      <w:r>
+        <w:rPr>
+          <w:rFonts w:hint="eastAsia"/>
+          <w:sz w:val="24"/>
+        </w:rPr>
+        <w:t>齐次</w:t>
+      </w:r>
+      <w:r>
+        <w:rPr>
+          <w:rFonts w:hint="eastAsia"/>
+          <w:sz w:val="24"/>
+        </w:rPr>
+        <w:t>马尔科夫</w:t>
+      </w:r>
+      <w:proofErr w:type="gramEnd"/>
+      <w:r>
+        <w:rPr>
+          <w:rFonts w:hint="eastAsia"/>
+          <w:sz w:val="24"/>
+        </w:rPr>
+        <w:t>链的</w:t>
+      </w:r>
+      <w:r>
+        <w:rPr>
+          <w:sz w:val="24"/>
+        </w:rPr>
+        <w:t>状态</w:t>
+      </w:r>
+      <w:r>
+        <w:rPr>
+          <w:rFonts w:hint="eastAsia"/>
+          <w:sz w:val="24"/>
+        </w:rPr>
+        <w:t>空间</w:t>
+      </w:r>
+      <w:r>
+        <w:rPr>
+          <w:sz w:val="24"/>
+        </w:rPr>
+        <w:t>中各状态</w:t>
+      </w:r>
+      <w:r>
+        <w:rPr>
+          <w:rFonts w:hint="eastAsia"/>
+          <w:sz w:val="24"/>
+        </w:rPr>
+        <w:t>之间</w:t>
+      </w:r>
+      <w:r>
+        <w:rPr>
+          <w:sz w:val="24"/>
+        </w:rPr>
+        <w:t>的</w:t>
+      </w:r>
+      <w:r>
+        <w:rPr>
+          <w:sz w:val="24"/>
+        </w:rPr>
+        <w:t>转移</w:t>
+      </w:r>
+      <w:r>
+        <w:rPr>
+          <w:sz w:val="24"/>
+        </w:rPr>
+        <w:t>概率</w:t>
+      </w:r>
+      <w:r>
+        <w:rPr>
+          <w:rFonts w:hint="eastAsia"/>
+          <w:sz w:val="24"/>
+        </w:rPr>
+        <w:t>构成</w:t>
+      </w:r>
+      <w:r>
+        <w:rPr>
+          <w:sz w:val="24"/>
+        </w:rPr>
+        <w:t>一个</w:t>
+      </w:r>
+      <w:r>
+        <w:rPr>
+          <w:sz w:val="24"/>
+        </w:rPr>
+        <w:t>矩阵</w:t>
+      </w:r>
+      <w:r>
+        <w:rPr>
+          <w:rFonts w:hint="eastAsia"/>
+          <w:sz w:val="24"/>
+        </w:rPr>
+        <w:t>：</w:t>
+      </w:r>
+    </w:p>
+    <w:p>
+      <w:pPr>
+        <w:jc w:val="center"/>
+        <w:rPr>
+          <w:rFonts w:hint="eastAsia"/>
+          <w:sz w:val="24"/>
+        </w:rPr>
+      </w:pPr>
+      <w:r>
+        <w:rPr>
+          <w:position w:val="-68"/>
+        </w:rPr>
+        <w:object w:dxaOrig="2299" w:dyaOrig="1480">
+          <v:shape id="_x0000_i1194" type="#_x0000_t75" style="width:115.1pt;height:74pt" o:ole="">
+            <v:imagedata r:id="rId43" o:title=""/>
+          </v:shape>
+          <o:OLEObject Type="Embed" ProgID="Equation.3" ShapeID="_x0000_i1194" DrawAspect="Content" ObjectID="_1653070894" r:id="rId44"/>
+        </w:object>
+      </w:r>
+    </w:p>
+    <w:p>
+      <w:pPr>
+        <w:rPr>
+          <w:rFonts w:hint="eastAsia"/>
+          <w:sz w:val="24"/>
+        </w:rPr>
+      </w:pPr>
+      <w:r>
+        <w:rPr>
+          <w:rFonts w:hint="eastAsia"/>
+          <w:sz w:val="24"/>
+        </w:rPr>
+        <w:t>其中</w:t>
+      </w:r>
+      <w:r>
+        <w:rPr>
+          <w:position w:val="-12"/>
+        </w:rPr>
+        <w:object w:dxaOrig="380" w:dyaOrig="380">
+          <v:shape id="_x0000_i1114" type="#_x0000_t75" style="width:19pt;height:19pt" o:ole="">
+            <v:imagedata r:id="rId45" o:title=""/>
+          </v:shape>
+          <o:OLEObject Type="Embed" ProgID="Equation.3" ShapeID="_x0000_i1114" DrawAspect="Content" ObjectID="_1653070895" r:id="rId46"/>
+        </w:object>
+      </w:r>
+      <w:r>
+        <w:rPr>
+          <w:rFonts w:hint="eastAsia"/>
+          <w:sz w:val="24"/>
+        </w:rPr>
+        <w:t>表示</w:t>
+      </w:r>
+      <w:r>
+        <w:rPr>
+          <w:sz w:val="24"/>
+        </w:rPr>
+        <w:t>第</w:t>
+      </w:r>
+      <w:proofErr w:type="spellStart"/>
+      <w:r>
+        <w:rPr>
+          <w:sz w:val="24"/>
+        </w:rPr>
+        <w:t>i</w:t>
+      </w:r>
+      <w:proofErr w:type="spellEnd"/>
+      <w:proofErr w:type="gramStart"/>
+      <w:r>
+        <w:rPr>
+          <w:sz w:val="24"/>
+        </w:rPr>
+        <w:t>个</w:t>
+      </w:r>
+      <w:proofErr w:type="gramEnd"/>
+      <w:r>
+        <w:rPr>
+          <w:sz w:val="24"/>
+        </w:rPr>
+        <w:t>状态</w:t>
+      </w:r>
+      <w:r>
+        <w:rPr>
+          <w:rFonts w:hint="eastAsia"/>
+          <w:sz w:val="24"/>
+        </w:rPr>
+        <w:t>（一步</w:t>
+      </w:r>
+      <w:r>
+        <w:rPr>
+          <w:sz w:val="24"/>
+        </w:rPr>
+        <w:t>）</w:t>
+      </w:r>
+      <w:r>
+        <w:rPr>
+          <w:sz w:val="24"/>
+        </w:rPr>
+        <w:t>转移到第</w:t>
+      </w:r>
+      <w:r>
+        <w:rPr>
+          <w:sz w:val="24"/>
+        </w:rPr>
+        <w:t>j</w:t>
+      </w:r>
+      <w:proofErr w:type="gramStart"/>
+      <w:r>
+        <w:rPr>
+          <w:rFonts w:hint="eastAsia"/>
+          <w:sz w:val="24"/>
+        </w:rPr>
+        <w:t>个</w:t>
+      </w:r>
+      <w:proofErr w:type="gramEnd"/>
+      <w:r>
+        <w:rPr>
+          <w:sz w:val="24"/>
+        </w:rPr>
+        <w:t>状态</w:t>
+      </w:r>
+      <w:r>
+        <w:rPr>
+          <w:rFonts w:hint="eastAsia"/>
+          <w:sz w:val="24"/>
+        </w:rPr>
+        <w:t>的</w:t>
+      </w:r>
+      <w:r>
+        <w:rPr>
+          <w:sz w:val="24"/>
+        </w:rPr>
+        <w:t>概率</w:t>
+      </w:r>
+      <w:r>
+        <w:rPr>
+          <w:rFonts w:hint="eastAsia"/>
+          <w:sz w:val="24"/>
+        </w:rPr>
+        <w:t>（也就是</w:t>
+      </w:r>
+      <w:r>
+        <w:rPr>
+          <w:sz w:val="24"/>
+        </w:rPr>
+        <w:t>某一时刻</w:t>
+      </w:r>
+      <w:r>
+        <w:rPr>
+          <w:rFonts w:hint="eastAsia"/>
+          <w:sz w:val="24"/>
+        </w:rPr>
+        <w:t>状态</w:t>
+      </w:r>
+      <w:r>
+        <w:rPr>
+          <w:sz w:val="24"/>
+        </w:rPr>
+        <w:t>为</w:t>
+      </w:r>
+      <w:proofErr w:type="spellStart"/>
+      <w:r>
+        <w:rPr>
+          <w:sz w:val="24"/>
+        </w:rPr>
+        <w:t>i</w:t>
+      </w:r>
+      <w:proofErr w:type="spellEnd"/>
+      <w:r>
+        <w:rPr>
+          <w:rFonts w:hint="eastAsia"/>
+          <w:sz w:val="24"/>
+        </w:rPr>
+        <w:t>时</w:t>
+      </w:r>
+      <w:r>
+        <w:rPr>
+          <w:sz w:val="24"/>
+        </w:rPr>
+        <w:t>，</w:t>
+      </w:r>
+      <w:r>
+        <w:rPr>
+          <w:rFonts w:hint="eastAsia"/>
+          <w:sz w:val="24"/>
+        </w:rPr>
+        <w:t>下</w:t>
+      </w:r>
+      <w:r>
+        <w:rPr>
+          <w:sz w:val="24"/>
+        </w:rPr>
+        <w:t>一时刻</w:t>
+      </w:r>
+      <w:r>
+        <w:rPr>
+          <w:rFonts w:hint="eastAsia"/>
+          <w:sz w:val="24"/>
+        </w:rPr>
+        <w:t>的状态的</w:t>
+      </w:r>
+      <w:r>
+        <w:rPr>
+          <w:sz w:val="24"/>
+        </w:rPr>
+        <w:t>概率分布中，状态取</w:t>
+      </w:r>
+      <w:r>
+        <w:rPr>
+          <w:sz w:val="24"/>
+        </w:rPr>
+        <w:t>j</w:t>
+      </w:r>
+      <w:r>
+        <w:rPr>
+          <w:sz w:val="24"/>
+        </w:rPr>
+        <w:t>的概率），</w:t>
+      </w:r>
+      <w:r>
+        <w:rPr>
+          <w:rFonts w:hint="eastAsia"/>
+          <w:sz w:val="24"/>
+        </w:rPr>
+        <w:t>m</w:t>
+      </w:r>
+      <w:r>
+        <w:rPr>
+          <w:sz w:val="24"/>
+        </w:rPr>
+        <w:t>是状态空间的大小。</w:t>
+      </w:r>
+    </w:p>
+    <w:p>
+      <w:pPr>
+        <w:rPr>
+          <w:sz w:val="24"/>
+        </w:rPr>
+      </w:pPr>
+    </w:p>
+    <w:p>
+      <w:pPr>
+        <w:rPr>
+          <w:rFonts w:hint="eastAsia"/>
+          <w:sz w:val="24"/>
+        </w:rPr>
+      </w:pPr>
+      <w:r>
+        <w:rPr>
+          <w:rFonts w:hint="eastAsia"/>
+          <w:sz w:val="24"/>
+        </w:rPr>
+        <w:t>除了</w:t>
+      </w:r>
+      <w:r>
+        <w:rPr>
+          <w:sz w:val="24"/>
+        </w:rPr>
+        <w:t>状态转移</w:t>
+      </w:r>
+      <w:r>
+        <w:rPr>
+          <w:rFonts w:hint="eastAsia"/>
+          <w:sz w:val="24"/>
+        </w:rPr>
+        <w:t>概率</w:t>
+      </w:r>
+      <w:r>
+        <w:rPr>
+          <w:sz w:val="24"/>
+        </w:rPr>
+        <w:t>矩阵外</w:t>
+      </w:r>
+      <w:r>
+        <w:rPr>
+          <w:rFonts w:hint="eastAsia"/>
+          <w:sz w:val="24"/>
+        </w:rPr>
+        <w:t>，</w:t>
+      </w:r>
+      <w:r>
+        <w:rPr>
+          <w:sz w:val="24"/>
+        </w:rPr>
+        <w:t>要想确定一个</w:t>
+      </w:r>
+      <w:r>
+        <w:rPr>
+          <w:rFonts w:hint="eastAsia"/>
+          <w:sz w:val="24"/>
+        </w:rPr>
+        <w:t>马尔科夫链</w:t>
+      </w:r>
+      <w:r>
+        <w:rPr>
+          <w:sz w:val="24"/>
+        </w:rPr>
+        <w:t>，</w:t>
+      </w:r>
+      <w:r>
+        <w:rPr>
+          <w:rFonts w:hint="eastAsia"/>
+          <w:sz w:val="24"/>
+        </w:rPr>
+        <w:t>还需要</w:t>
+      </w:r>
+      <w:r>
+        <w:rPr>
+          <w:sz w:val="24"/>
+        </w:rPr>
+        <w:t>给定</w:t>
+      </w:r>
+      <w:r>
+        <w:rPr>
+          <w:rFonts w:hint="eastAsia"/>
+          <w:sz w:val="24"/>
+        </w:rPr>
+        <w:t>初始</w:t>
+      </w:r>
+      <w:r>
+        <w:rPr>
+          <w:sz w:val="24"/>
+        </w:rPr>
+        <w:t>状态概率分布，因为</w:t>
+      </w:r>
+      <w:r>
+        <w:rPr>
+          <w:rFonts w:hint="eastAsia"/>
+          <w:sz w:val="24"/>
+        </w:rPr>
+        <w:t>需要</w:t>
+      </w:r>
+      <w:r>
+        <w:rPr>
+          <w:sz w:val="24"/>
+        </w:rPr>
+        <w:t>初始概率分布来</w:t>
+      </w:r>
+      <w:r>
+        <w:rPr>
+          <w:rFonts w:hint="eastAsia"/>
+          <w:sz w:val="24"/>
+        </w:rPr>
+        <w:t>采样</w:t>
+      </w:r>
+      <w:r>
+        <w:rPr>
+          <w:sz w:val="24"/>
+        </w:rPr>
+        <w:t>出</w:t>
+      </w:r>
+      <w:r>
+        <w:rPr>
+          <w:rFonts w:hint="eastAsia"/>
+          <w:sz w:val="24"/>
+        </w:rPr>
+        <w:t>初始</w:t>
+      </w:r>
+      <w:r>
+        <w:rPr>
+          <w:sz w:val="24"/>
+        </w:rPr>
+        <w:t>时刻的随机变量的</w:t>
+      </w:r>
+      <w:r>
+        <w:rPr>
+          <w:rFonts w:hint="eastAsia"/>
+          <w:sz w:val="24"/>
+        </w:rPr>
+        <w:t>状态</w:t>
+      </w:r>
+      <w:r>
+        <w:rPr>
+          <w:rFonts w:hint="eastAsia"/>
+          <w:sz w:val="24"/>
+        </w:rPr>
+        <w:t>，</w:t>
+      </w:r>
+      <w:r>
+        <w:rPr>
+          <w:sz w:val="24"/>
+        </w:rPr>
+        <w:t>然后</w:t>
+      </w:r>
+      <w:r>
+        <w:rPr>
+          <w:rFonts w:hint="eastAsia"/>
+          <w:sz w:val="24"/>
+        </w:rPr>
+        <w:t>才能</w:t>
+      </w:r>
+      <w:r>
+        <w:rPr>
+          <w:sz w:val="24"/>
+        </w:rPr>
+        <w:t>递推</w:t>
+      </w:r>
+      <w:r>
+        <w:rPr>
+          <w:sz w:val="24"/>
+        </w:rPr>
+        <w:t>。</w:t>
+      </w:r>
+    </w:p>
+    <w:p>
+      <w:pPr>
+        <w:rPr>
+          <w:sz w:val="24"/>
+        </w:rPr>
+      </w:pPr>
+    </w:p>
+    <w:p>
+      <w:pPr>
+        <w:rPr>
+          <w:sz w:val="24"/>
+        </w:rPr>
+      </w:pPr>
+      <w:r>
+        <w:rPr>
+          <w:rFonts w:hint="eastAsia"/>
+          <w:sz w:val="24"/>
+        </w:rPr>
+        <w:t>关于</w:t>
+      </w:r>
+      <w:r>
+        <w:rPr>
+          <w:sz w:val="24"/>
+        </w:rPr>
+        <w:t>状态转移，</w:t>
+      </w:r>
+      <w:r>
+        <w:rPr>
+          <w:rFonts w:hint="eastAsia"/>
+          <w:sz w:val="24"/>
+        </w:rPr>
+        <w:t>我们</w:t>
+      </w:r>
+      <w:r>
+        <w:rPr>
+          <w:sz w:val="24"/>
+        </w:rPr>
+        <w:t>还可以计算</w:t>
+      </w:r>
+      <w:r>
+        <w:rPr>
+          <w:rFonts w:hint="eastAsia"/>
+          <w:sz w:val="24"/>
+        </w:rPr>
+        <w:t>一个</w:t>
+      </w:r>
+      <w:r>
+        <w:rPr>
+          <w:sz w:val="24"/>
+        </w:rPr>
+        <w:t>状态经过多步</w:t>
+      </w:r>
+      <w:r>
+        <w:rPr>
+          <w:rFonts w:hint="eastAsia"/>
+          <w:sz w:val="24"/>
+        </w:rPr>
+        <w:t>（假设</w:t>
+      </w:r>
+      <w:r>
+        <w:rPr>
+          <w:sz w:val="24"/>
+        </w:rPr>
+        <w:t>为</w:t>
+      </w:r>
+      <w:r>
+        <w:rPr>
+          <w:sz w:val="24"/>
+        </w:rPr>
+        <w:t>k</w:t>
+      </w:r>
+      <w:r>
+        <w:rPr>
+          <w:sz w:val="24"/>
+        </w:rPr>
+        <w:t>步</w:t>
+      </w:r>
+      <w:r>
+        <w:rPr>
+          <w:sz w:val="24"/>
+        </w:rPr>
+        <w:t>）</w:t>
+      </w:r>
+      <w:r>
+        <w:rPr>
+          <w:rFonts w:hint="eastAsia"/>
+          <w:sz w:val="24"/>
+        </w:rPr>
+        <w:t>转移</w:t>
+      </w:r>
+      <w:r>
+        <w:rPr>
+          <w:sz w:val="24"/>
+        </w:rPr>
+        <w:t>到另一个状态的</w:t>
+      </w:r>
+      <w:r>
+        <w:rPr>
+          <w:rFonts w:hint="eastAsia"/>
+          <w:sz w:val="24"/>
+        </w:rPr>
+        <w:t>概率</w:t>
+      </w:r>
+      <w:r>
+        <w:rPr>
+          <w:position w:val="-8"/>
+        </w:rPr>
+        <w:object w:dxaOrig="900" w:dyaOrig="360">
+          <v:shape id="_x0000_i1120" type="#_x0000_t75" style="width:45.1pt;height:18.2pt" o:ole="">
+            <v:imagedata r:id="rId47" o:title=""/>
+          </v:shape>
+          <o:OLEObject Type="Embed" ProgID="Equation.3" ShapeID="_x0000_i1120" DrawAspect="Content" ObjectID="_1653070896" r:id="rId48"/>
+        </w:object>
+      </w:r>
+      <w:r>
+        <w:rPr>
+          <w:rFonts w:hint="eastAsia"/>
+          <w:sz w:val="24"/>
+        </w:rPr>
+        <w:t>。</w:t>
+      </w:r>
+      <w:r>
+        <w:rPr>
+          <w:sz w:val="24"/>
+        </w:rPr>
+        <w:t>用</w:t>
+      </w:r>
+      <w:r>
+        <w:rPr>
+          <w:rFonts w:hint="eastAsia"/>
+          <w:sz w:val="24"/>
+        </w:rPr>
+        <w:t>条件</w:t>
+      </w:r>
+      <w:r>
+        <w:rPr>
+          <w:sz w:val="24"/>
+        </w:rPr>
+        <w:t>概率表示</w:t>
+      </w:r>
+      <w:r>
+        <w:rPr>
+          <w:rFonts w:hint="eastAsia"/>
+          <w:sz w:val="24"/>
+        </w:rPr>
+        <w:t>这个</w:t>
+      </w:r>
+      <w:r>
+        <w:rPr>
+          <w:sz w:val="24"/>
+        </w:rPr>
+        <w:t>概率</w:t>
+      </w:r>
+      <w:r>
+        <w:rPr>
+          <w:rFonts w:hint="eastAsia"/>
+          <w:sz w:val="24"/>
+        </w:rPr>
+        <w:t>，</w:t>
+      </w:r>
+      <w:r>
+        <w:rPr>
+          <w:sz w:val="24"/>
+        </w:rPr>
+        <w:t>就是：</w:t>
+      </w:r>
+    </w:p>
+    <w:p>
+      <w:pPr>
+        <w:jc w:val="center"/>
+        <w:rPr>
+          <w:rFonts w:hint="eastAsia"/>
+          <w:sz w:val="24"/>
+        </w:rPr>
+      </w:pPr>
+      <w:r>
+        <w:rPr>
+          <w:position w:val="-10"/>
+        </w:rPr>
+        <w:object w:dxaOrig="3519" w:dyaOrig="380">
+          <v:shape id="_x0000_i1135" type="#_x0000_t75" style="width:176.05pt;height:19pt" o:ole="">
+            <v:imagedata r:id="rId49" o:title=""/>
+          </v:shape>
+          <o:OLEObject Type="Embed" ProgID="Equation.3" ShapeID="_x0000_i1135" DrawAspect="Content" ObjectID="_1653070897" r:id="rId50"/>
+        </w:object>
+      </w:r>
+    </w:p>
+    <w:p>
+      <w:pPr>
+        <w:rPr>
+          <w:sz w:val="24"/>
+        </w:rPr>
+      </w:pPr>
+      <w:r>
+        <w:rPr>
+          <w:rFonts w:hint="eastAsia"/>
+          <w:sz w:val="24"/>
+        </w:rPr>
+        <w:t>以</w:t>
+      </w:r>
+      <w:r>
+        <w:rPr>
+          <w:sz w:val="24"/>
+        </w:rPr>
+        <w:t>两步转移为例</w:t>
+      </w:r>
+      <w:r>
+        <w:rPr>
+          <w:rFonts w:hint="eastAsia"/>
+          <w:sz w:val="24"/>
+        </w:rPr>
+        <w:t>，</w:t>
+      </w:r>
+      <w:r>
+        <w:rPr>
+          <w:rFonts w:hint="eastAsia"/>
+          <w:sz w:val="24"/>
+        </w:rPr>
+        <w:t>给定</w:t>
+      </w:r>
+      <w:r>
+        <w:rPr>
+          <w:sz w:val="24"/>
+        </w:rPr>
+        <w:t>马尔科夫链的状态</w:t>
+      </w:r>
+      <w:r>
+        <w:rPr>
+          <w:rFonts w:hint="eastAsia"/>
+          <w:sz w:val="24"/>
+        </w:rPr>
+        <w:t>转移</w:t>
+      </w:r>
+      <w:r>
+        <w:rPr>
+          <w:rFonts w:hint="eastAsia"/>
+          <w:sz w:val="24"/>
+        </w:rPr>
+        <w:t>概率</w:t>
+      </w:r>
+      <w:r>
+        <w:rPr>
+          <w:sz w:val="24"/>
+        </w:rPr>
+        <w:t>矩阵</w:t>
+      </w:r>
+      <w:r>
+        <w:rPr>
+          <w:sz w:val="24"/>
+        </w:rPr>
+        <w:t>：</w:t>
+      </w:r>
+    </w:p>
+    <w:p>
+      <w:pPr>
+        <w:jc w:val="center"/>
+        <w:rPr>
+          <w:rFonts w:hint="eastAsia"/>
+          <w:sz w:val="24"/>
+        </w:rPr>
+      </w:pPr>
+      <w:r>
+        <w:rPr>
+          <w:position w:val="-68"/>
+        </w:rPr>
+        <w:object w:dxaOrig="2299" w:dyaOrig="1480">
+          <v:shape id="_x0000_i1101" type="#_x0000_t75" style="width:115.1pt;height:74pt" o:ole="">
+            <v:imagedata r:id="rId43" o:title=""/>
+          </v:shape>
+          <o:OLEObject Type="Embed" ProgID="Equation.3" ShapeID="_x0000_i1101" DrawAspect="Content" ObjectID="_1653070898" r:id="rId51"/>
+        </w:object>
+      </w:r>
+    </w:p>
+    <w:p>
+      <w:pPr>
+        <w:rPr>
+          <w:rFonts w:hint="eastAsia"/>
+          <w:sz w:val="24"/>
+        </w:rPr>
+      </w:pPr>
+      <w:r>
+        <w:rPr>
+          <w:rFonts w:hint="eastAsia"/>
+          <w:sz w:val="24"/>
+        </w:rPr>
+        <w:t>则状态</w:t>
+      </w:r>
+      <w:proofErr w:type="spellStart"/>
+      <w:r>
+        <w:rPr>
+          <w:sz w:val="24"/>
+        </w:rPr>
+        <w:t>i</w:t>
+      </w:r>
+      <w:proofErr w:type="spellEnd"/>
+      <w:r>
+        <w:rPr>
+          <w:rFonts w:hint="eastAsia"/>
+          <w:sz w:val="24"/>
+        </w:rPr>
+        <w:t>经过</w:t>
+      </w:r>
+      <w:r>
+        <w:rPr>
+          <w:sz w:val="24"/>
+        </w:rPr>
+        <w:t>两步</w:t>
+      </w:r>
+      <w:r>
+        <w:rPr>
+          <w:rFonts w:hint="eastAsia"/>
+          <w:sz w:val="24"/>
+        </w:rPr>
+        <w:t>转移</w:t>
+      </w:r>
+      <w:r>
+        <w:rPr>
+          <w:sz w:val="24"/>
+        </w:rPr>
+        <w:t>到状态</w:t>
+      </w:r>
+      <w:r>
+        <w:rPr>
+          <w:sz w:val="24"/>
+        </w:rPr>
+        <w:t>j</w:t>
+      </w:r>
+      <w:r>
+        <w:rPr>
+          <w:sz w:val="24"/>
+        </w:rPr>
+        <w:t>的</w:t>
+      </w:r>
+      <w:r>
+        <w:rPr>
+          <w:rFonts w:hint="eastAsia"/>
+          <w:sz w:val="24"/>
+        </w:rPr>
+        <w:t>概率</w:t>
+      </w:r>
+      <w:r>
+        <w:rPr>
+          <w:sz w:val="24"/>
+        </w:rPr>
+        <w:t>为：</w:t>
+      </w:r>
+    </w:p>
+    <w:p>
+      <w:pPr>
+        <w:jc w:val="center"/>
+        <w:rPr>
+          <w:sz w:val="24"/>
+        </w:rPr>
+      </w:pPr>
+      <w:r>
+        <w:rPr>
+          <w:position w:val="-28"/>
+        </w:rPr>
+        <w:object w:dxaOrig="2220" w:dyaOrig="700">
+          <v:shape id="_x0000_i1141" type="#_x0000_t75" style="width:111.15pt;height:34.8pt" o:ole="">
+            <v:imagedata r:id="rId52" o:title=""/>
+          </v:shape>
+          <o:OLEObject Type="Embed" ProgID="Equation.3" ShapeID="_x0000_i1141" DrawAspect="Content" ObjectID="_1653070899" r:id="rId53"/>
+        </w:object>
+      </w:r>
+    </w:p>
+    <w:p>
+      <w:pPr>
+        <w:rPr>
+          <w:sz w:val="24"/>
+        </w:rPr>
+      </w:pPr>
+      <w:r>
+        <w:rPr>
+          <w:rFonts w:hint="eastAsia"/>
+          <w:sz w:val="24"/>
+        </w:rPr>
+        <w:t>一般地</w:t>
+      </w:r>
+      <w:r>
+        <w:rPr>
+          <w:sz w:val="24"/>
+        </w:rPr>
+        <w:t>，</w:t>
+      </w:r>
+      <w:r>
+        <w:rPr>
+          <w:rFonts w:hint="eastAsia"/>
+          <w:sz w:val="24"/>
+        </w:rPr>
+        <w:t>状态</w:t>
+      </w:r>
+      <w:r>
+        <w:rPr>
+          <w:sz w:val="24"/>
+        </w:rPr>
+        <w:t>转移矩阵的</w:t>
+      </w:r>
+      <w:r>
+        <w:rPr>
+          <w:rFonts w:hint="eastAsia"/>
+          <w:sz w:val="24"/>
+        </w:rPr>
+        <w:t>k</w:t>
+      </w:r>
+      <w:r>
+        <w:rPr>
+          <w:rFonts w:hint="eastAsia"/>
+          <w:sz w:val="24"/>
+        </w:rPr>
+        <w:t>次</w:t>
+      </w:r>
+      <w:proofErr w:type="gramStart"/>
+      <w:r>
+        <w:rPr>
+          <w:sz w:val="24"/>
+        </w:rPr>
+        <w:t>幂</w:t>
+      </w:r>
+      <w:proofErr w:type="gramEnd"/>
+      <w:r>
+        <w:rPr>
+          <w:rFonts w:hint="eastAsia"/>
+          <w:sz w:val="24"/>
+        </w:rPr>
+        <w:t>就</w:t>
+      </w:r>
+      <w:r>
+        <w:rPr>
+          <w:rFonts w:hint="eastAsia"/>
+          <w:sz w:val="24"/>
+        </w:rPr>
+        <w:t>表示</w:t>
+      </w:r>
+      <w:r>
+        <w:rPr>
+          <w:sz w:val="24"/>
+        </w:rPr>
+        <w:t>了状态空间中任意</w:t>
+      </w:r>
+      <w:r>
+        <w:rPr>
+          <w:rFonts w:hint="eastAsia"/>
+          <w:sz w:val="24"/>
+        </w:rPr>
+        <w:t>一个</w:t>
+      </w:r>
+      <w:r>
+        <w:rPr>
+          <w:sz w:val="24"/>
+        </w:rPr>
+        <w:t>状态</w:t>
+      </w:r>
+      <w:r>
+        <w:rPr>
+          <w:rFonts w:hint="eastAsia"/>
+          <w:sz w:val="24"/>
+        </w:rPr>
+        <w:t>经过</w:t>
+      </w:r>
+      <w:r>
+        <w:rPr>
+          <w:rFonts w:hint="eastAsia"/>
+          <w:sz w:val="24"/>
+        </w:rPr>
+        <w:t>k</w:t>
+      </w:r>
+      <w:r>
+        <w:rPr>
+          <w:sz w:val="24"/>
+        </w:rPr>
+        <w:t>次转移</w:t>
+      </w:r>
+      <w:r>
+        <w:rPr>
+          <w:rFonts w:hint="eastAsia"/>
+          <w:sz w:val="24"/>
+        </w:rPr>
+        <w:t>到达</w:t>
+      </w:r>
+      <w:r>
+        <w:rPr>
+          <w:rFonts w:hint="eastAsia"/>
+          <w:sz w:val="24"/>
+        </w:rPr>
+        <w:t>任意</w:t>
+      </w:r>
+      <w:r>
+        <w:rPr>
+          <w:sz w:val="24"/>
+        </w:rPr>
+        <w:t>一个状态</w:t>
+      </w:r>
+      <w:r>
+        <w:rPr>
+          <w:sz w:val="24"/>
+        </w:rPr>
+        <w:t>的概率。</w:t>
+      </w:r>
+    </w:p>
+    <w:p>
+      <w:pPr>
+        <w:rPr>
+          <w:sz w:val="24"/>
+        </w:rPr>
+      </w:pPr>
+    </w:p>
+    <w:p>
+      <w:pPr>
+        <w:rPr>
+          <w:rFonts w:hint="eastAsia"/>
+          <w:b/>
+          <w:sz w:val="24"/>
+        </w:rPr>
+      </w:pPr>
+      <w:r>
+        <w:rPr>
+          <w:b/>
+          <w:sz w:val="24"/>
+        </w:rPr>
+        <w:t>4</w:t>
+      </w:r>
+      <w:r>
+        <w:rPr>
+          <w:rFonts w:hint="eastAsia"/>
+          <w:b/>
+          <w:sz w:val="24"/>
+        </w:rPr>
+        <w:t>、</w:t>
+      </w:r>
+      <w:r>
+        <w:rPr>
+          <w:b/>
+          <w:sz w:val="24"/>
+        </w:rPr>
+        <w:t>马尔科夫链的平稳分布</w:t>
+      </w:r>
+    </w:p>
+    <w:p>
+      <w:pPr>
+        <w:rPr>
+          <w:sz w:val="24"/>
+        </w:rPr>
+      </w:pPr>
+      <w:r>
+        <w:rPr>
+          <w:rFonts w:hint="eastAsia"/>
+          <w:sz w:val="24"/>
+        </w:rPr>
+        <w:t>当</w:t>
+      </w:r>
+      <w:r>
+        <w:rPr>
+          <w:rFonts w:hint="eastAsia"/>
+          <w:sz w:val="24"/>
+        </w:rPr>
+        <w:t>马尔科夫</w:t>
+      </w:r>
+      <w:proofErr w:type="gramStart"/>
+      <w:r>
+        <w:rPr>
+          <w:rFonts w:hint="eastAsia"/>
+          <w:sz w:val="24"/>
+        </w:rPr>
+        <w:t>链</w:t>
+      </w:r>
+      <w:r>
+        <w:rPr>
+          <w:rFonts w:hint="eastAsia"/>
+          <w:sz w:val="24"/>
+        </w:rPr>
+        <w:t>满足</w:t>
+      </w:r>
+      <w:proofErr w:type="gramEnd"/>
+      <w:r>
+        <w:rPr>
+          <w:sz w:val="24"/>
+        </w:rPr>
+        <w:t>一定的条件（</w:t>
+      </w:r>
+      <w:r>
+        <w:rPr>
+          <w:rFonts w:hint="eastAsia"/>
+          <w:sz w:val="24"/>
+        </w:rPr>
+        <w:t>不可约</w:t>
+      </w:r>
+      <w:r>
+        <w:rPr>
+          <w:sz w:val="24"/>
+        </w:rPr>
+        <w:t>、非周期、正常返）</w:t>
+      </w:r>
+      <w:r>
+        <w:rPr>
+          <w:rFonts w:hint="eastAsia"/>
+          <w:sz w:val="24"/>
+        </w:rPr>
+        <w:t>时</w:t>
+      </w:r>
+      <w:r>
+        <w:rPr>
+          <w:sz w:val="24"/>
+        </w:rPr>
+        <w:t>，它</w:t>
+      </w:r>
+      <w:r>
+        <w:rPr>
+          <w:rFonts w:hint="eastAsia"/>
+          <w:sz w:val="24"/>
+        </w:rPr>
+        <w:t>有一个</w:t>
+      </w:r>
+      <w:r>
+        <w:rPr>
+          <w:sz w:val="24"/>
+        </w:rPr>
+        <w:t>重要的性质</w:t>
+      </w:r>
+      <w:r>
+        <w:rPr>
+          <w:rFonts w:hint="eastAsia"/>
+          <w:sz w:val="24"/>
+        </w:rPr>
+        <w:t>：</w:t>
+      </w:r>
+      <w:r>
+        <w:rPr>
+          <w:rFonts w:hint="eastAsia"/>
+          <w:sz w:val="24"/>
+        </w:rPr>
+        <w:t>无论</w:t>
+      </w:r>
+      <w:r>
+        <w:rPr>
+          <w:sz w:val="24"/>
+        </w:rPr>
+        <w:t>初始状态概率分布如何，</w:t>
+      </w:r>
+      <w:r>
+        <w:rPr>
+          <w:sz w:val="24"/>
+        </w:rPr>
+        <w:t>它经过</w:t>
+      </w:r>
+      <w:r>
+        <w:rPr>
+          <w:rFonts w:hint="eastAsia"/>
+          <w:sz w:val="24"/>
+        </w:rPr>
+        <w:t>许</w:t>
+      </w:r>
+      <w:r>
+        <w:rPr>
+          <w:sz w:val="24"/>
+        </w:rPr>
+        <w:t>多次</w:t>
+      </w:r>
+      <w:r>
+        <w:rPr>
+          <w:rFonts w:hint="eastAsia"/>
+          <w:sz w:val="24"/>
+        </w:rPr>
+        <w:t>的状态</w:t>
+      </w:r>
+      <w:r>
+        <w:rPr>
+          <w:sz w:val="24"/>
+        </w:rPr>
+        <w:t>转移，</w:t>
+      </w:r>
+      <w:r>
+        <w:rPr>
+          <w:rFonts w:hint="eastAsia"/>
+          <w:sz w:val="24"/>
+        </w:rPr>
+        <w:t>最终</w:t>
+      </w:r>
+      <w:r>
+        <w:rPr>
+          <w:sz w:val="24"/>
+        </w:rPr>
+        <w:t>将收敛到一个</w:t>
+      </w:r>
+      <w:r>
+        <w:rPr>
+          <w:rFonts w:hint="eastAsia"/>
+          <w:sz w:val="24"/>
+        </w:rPr>
+        <w:t>“</w:t>
+      </w:r>
+      <w:r>
+        <w:rPr>
+          <w:sz w:val="24"/>
+        </w:rPr>
+        <w:t>平稳分布</w:t>
+      </w:r>
+      <w:r>
+        <w:rPr>
+          <w:sz w:val="24"/>
+        </w:rPr>
+        <w:t>”</w:t>
+      </w:r>
+      <w:r>
+        <w:rPr>
+          <w:rFonts w:hint="eastAsia"/>
+          <w:sz w:val="24"/>
+        </w:rPr>
+        <w:t>。</w:t>
+      </w:r>
+      <w:r>
+        <w:rPr>
+          <w:sz w:val="24"/>
+        </w:rPr>
+        <w:t>也就是说，</w:t>
+      </w:r>
+      <w:r>
+        <w:rPr>
+          <w:rFonts w:hint="eastAsia"/>
+          <w:sz w:val="24"/>
+        </w:rPr>
+        <w:t>到达</w:t>
+      </w:r>
+      <w:r>
+        <w:rPr>
+          <w:sz w:val="24"/>
+        </w:rPr>
+        <w:t>某个时刻</w:t>
+      </w:r>
+      <w:r>
+        <w:rPr>
+          <w:position w:val="-10"/>
+        </w:rPr>
+        <w:object w:dxaOrig="720" w:dyaOrig="360">
+          <v:shape id="_x0000_i1147" type="#_x0000_t75" style="width:36pt;height:18.2pt" o:ole="">
+            <v:imagedata r:id="rId54" o:title=""/>
+          </v:shape>
+          <o:OLEObject Type="Embed" ProgID="Equation.3" ShapeID="_x0000_i1147" DrawAspect="Content" ObjectID="_1653070900" r:id="rId55"/>
+        </w:object>
+      </w:r>
+      <w:r>
+        <w:rPr>
+          <w:rFonts w:hint="eastAsia"/>
+          <w:sz w:val="24"/>
+        </w:rPr>
+        <w:t>以后</w:t>
+      </w:r>
+      <w:r>
+        <w:rPr>
+          <w:sz w:val="24"/>
+        </w:rPr>
+        <w:t>，</w:t>
+      </w:r>
+      <w:r>
+        <w:rPr>
+          <w:rFonts w:hint="eastAsia"/>
+          <w:sz w:val="24"/>
+        </w:rPr>
+        <w:t>无论</w:t>
+      </w:r>
+      <w:r>
+        <w:rPr>
+          <w:rFonts w:hint="eastAsia"/>
+          <w:sz w:val="24"/>
+        </w:rPr>
+        <w:t>前一</w:t>
+      </w:r>
+      <w:r>
+        <w:rPr>
+          <w:sz w:val="24"/>
+        </w:rPr>
+        <w:t>时刻的</w:t>
+      </w:r>
+      <w:r>
+        <w:rPr>
+          <w:sz w:val="24"/>
+        </w:rPr>
+        <w:t>随机变量取得什么观察值（</w:t>
+      </w:r>
+      <w:r>
+        <w:rPr>
+          <w:rFonts w:hint="eastAsia"/>
+          <w:sz w:val="24"/>
+        </w:rPr>
+        <w:t>即取得</w:t>
+      </w:r>
+      <w:r>
+        <w:rPr>
+          <w:sz w:val="24"/>
+        </w:rPr>
+        <w:t>什么状态）</w:t>
+      </w:r>
+      <w:r>
+        <w:rPr>
+          <w:rFonts w:hint="eastAsia"/>
+          <w:sz w:val="24"/>
+        </w:rPr>
+        <w:t>，</w:t>
+      </w:r>
+      <w:r>
+        <w:rPr>
+          <w:rFonts w:hint="eastAsia"/>
+          <w:sz w:val="24"/>
+        </w:rPr>
+        <w:t>后一</w:t>
+      </w:r>
+      <w:r>
+        <w:rPr>
+          <w:sz w:val="24"/>
+        </w:rPr>
+        <w:t>时刻的</w:t>
+      </w:r>
+      <w:r>
+        <w:rPr>
+          <w:sz w:val="24"/>
+        </w:rPr>
+        <w:t>随机</w:t>
+      </w:r>
+      <w:r>
+        <w:rPr>
+          <w:rFonts w:hint="eastAsia"/>
+          <w:sz w:val="24"/>
+        </w:rPr>
+        <w:t>变量的</w:t>
+      </w:r>
+      <w:r>
+        <w:rPr>
+          <w:sz w:val="24"/>
+        </w:rPr>
+        <w:t>分布都不再</w:t>
+      </w:r>
+      <w:r>
+        <w:rPr>
+          <w:rFonts w:hint="eastAsia"/>
+          <w:sz w:val="24"/>
+        </w:rPr>
+        <w:t>随着</w:t>
+      </w:r>
+      <w:r>
+        <w:rPr>
+          <w:sz w:val="24"/>
+        </w:rPr>
+        <w:t>前一时刻的取值</w:t>
+      </w:r>
+      <w:r>
+        <w:rPr>
+          <w:sz w:val="24"/>
+        </w:rPr>
+        <w:t>发生变化。</w:t>
+      </w:r>
+    </w:p>
+    <w:p>
+      <w:r>
+        <w:rPr>
+          <w:rFonts w:hint="eastAsia"/>
+          <w:sz w:val="24"/>
+        </w:rPr>
+        <w:t>我们一般</w:t>
+      </w:r>
+      <w:r>
+        <w:rPr>
+          <w:sz w:val="24"/>
+        </w:rPr>
+        <w:t>将</w:t>
+      </w:r>
+      <w:r>
+        <w:rPr>
+          <w:rFonts w:hint="eastAsia"/>
+          <w:sz w:val="24"/>
+        </w:rPr>
+        <w:t>马尔科夫</w:t>
+      </w:r>
+      <w:proofErr w:type="gramStart"/>
+      <w:r>
+        <w:rPr>
+          <w:rFonts w:hint="eastAsia"/>
+          <w:sz w:val="24"/>
+        </w:rPr>
+        <w:t>链</w:t>
+      </w:r>
+      <w:r>
+        <w:rPr>
+          <w:sz w:val="24"/>
+        </w:rPr>
+        <w:t>达到</w:t>
+      </w:r>
+      <w:proofErr w:type="gramEnd"/>
+      <w:r>
+        <w:rPr>
+          <w:sz w:val="24"/>
+        </w:rPr>
+        <w:t>稳态时的分布记为</w:t>
+      </w:r>
+      <w:r>
+        <w:rPr>
+          <w:position w:val="-6"/>
+        </w:rPr>
+        <w:object w:dxaOrig="220" w:dyaOrig="220">
+          <v:shape id="_x0000_i1154" type="#_x0000_t75" style="width:11.1pt;height:11.1pt" o:ole="">
+            <v:imagedata r:id="rId56" o:title=""/>
+          </v:shape>
+          <o:OLEObject Type="Embed" ProgID="Equation.3" ShapeID="_x0000_i1154" DrawAspect="Content" ObjectID="_1653070901" r:id="rId57"/>
+        </w:object>
+      </w:r>
+      <w:r>
+        <w:rPr>
+          <w:rFonts w:hint="eastAsia"/>
+        </w:rPr>
+        <w:t>。设状态</w:t>
+      </w:r>
+      <w:r>
+        <w:t>转移矩阵为</w:t>
+      </w:r>
+      <w:r>
+        <w:rPr>
+          <w:position w:val="-4"/>
+        </w:rPr>
+        <w:object w:dxaOrig="240" w:dyaOrig="260">
+          <v:shape id="_x0000_i1160" type="#_x0000_t75" style="width:11.85pt;height:13.05pt" o:ole="">
+            <v:imagedata r:id="rId58" o:title=""/>
+          </v:shape>
+          <o:OLEObject Type="Embed" ProgID="Equation.3" ShapeID="_x0000_i1160" DrawAspect="Content" ObjectID="_1653070902" r:id="rId59"/>
+        </w:object>
+      </w:r>
+      <w:r>
+        <w:rPr>
+          <w:rFonts w:hint="eastAsia"/>
+        </w:rPr>
+        <w:t>，则</w:t>
+      </w:r>
+      <w:r>
+        <w:rPr>
+          <w:position w:val="-6"/>
+        </w:rPr>
+        <w:object w:dxaOrig="220" w:dyaOrig="220">
+          <v:shape id="_x0000_i1161" type="#_x0000_t75" style="width:11.1pt;height:11.1pt" o:ole="">
+            <v:imagedata r:id="rId56" o:title=""/>
+          </v:shape>
+          <o:OLEObject Type="Embed" ProgID="Equation.3" ShapeID="_x0000_i1161" DrawAspect="Content" ObjectID="_1653070903" r:id="rId60"/>
+        </w:object>
+      </w:r>
+      <w:r>
+        <w:t>满足</w:t>
+      </w:r>
+    </w:p>
+    <w:p>
+      <w:pPr>
+        <w:jc w:val="center"/>
+      </w:pPr>
+      <w:r>
+        <w:rPr>
+          <w:position w:val="-6"/>
+        </w:rPr>
+        <w:object w:dxaOrig="880" w:dyaOrig="279">
+          <v:shape id="_x0000_i1176" type="#_x0000_t75" style="width:43.9pt;height:13.85pt" o:ole="">
+            <v:imagedata r:id="rId61" o:title=""/>
+          </v:shape>
+          <o:OLEObject Type="Embed" ProgID="Equation.3" ShapeID="_x0000_i1176" DrawAspect="Content" ObjectID="_1653070904" r:id="rId62"/>
+        </w:object>
+      </w:r>
+    </w:p>
+    <w:p>
+      <w:pPr>
+        <w:rPr>
+          <w:rFonts w:hint="eastAsia"/>
+          <w:sz w:val="24"/>
+        </w:rPr>
+      </w:pPr>
+      <w:r>
+        <w:rPr>
+          <w:rFonts w:hint="eastAsia"/>
+          <w:sz w:val="24"/>
+        </w:rPr>
+        <w:t>注意，</w:t>
+      </w:r>
+      <w:r>
+        <w:rPr>
+          <w:rFonts w:hint="eastAsia"/>
+          <w:sz w:val="24"/>
+        </w:rPr>
+        <w:t>前面</w:t>
+      </w:r>
+      <w:r>
+        <w:rPr>
+          <w:rFonts w:hint="eastAsia"/>
+          <w:sz w:val="24"/>
+        </w:rPr>
+        <w:t>说过</w:t>
+      </w:r>
+      <w:r>
+        <w:rPr>
+          <w:sz w:val="24"/>
+        </w:rPr>
+        <w:t>，马尔科夫链</w:t>
+      </w:r>
+      <w:r>
+        <w:rPr>
+          <w:rFonts w:hint="eastAsia"/>
+          <w:sz w:val="24"/>
+        </w:rPr>
+        <w:t>只有</w:t>
+      </w:r>
+      <w:r>
+        <w:rPr>
+          <w:sz w:val="24"/>
+        </w:rPr>
+        <w:t>当前一个随机变量取值确定</w:t>
+      </w:r>
+      <w:r>
+        <w:rPr>
+          <w:rFonts w:hint="eastAsia"/>
+          <w:sz w:val="24"/>
+        </w:rPr>
+        <w:t>时</w:t>
+      </w:r>
+      <w:bookmarkStart w:id="1" w:name="_GoBack"/>
+      <w:bookmarkEnd w:id="1"/>
+      <w:r>
+        <w:rPr>
+          <w:sz w:val="24"/>
+        </w:rPr>
+        <w:t>，后一个随机变量的</w:t>
+      </w:r>
+      <w:r>
+        <w:rPr>
+          <w:rFonts w:hint="eastAsia"/>
+          <w:sz w:val="24"/>
+        </w:rPr>
+        <w:t>分布</w:t>
+      </w:r>
+      <w:r>
+        <w:rPr>
+          <w:sz w:val="24"/>
+        </w:rPr>
+        <w:t>才确定</w:t>
+      </w:r>
+      <w:r>
+        <w:rPr>
+          <w:sz w:val="24"/>
+        </w:rPr>
+        <w:t>，</w:t>
+      </w:r>
+      <w:r>
+        <w:rPr>
+          <w:sz w:val="24"/>
+        </w:rPr>
+        <w:t>所以</w:t>
+      </w:r>
+      <w:r>
+        <w:rPr>
+          <w:rFonts w:hint="eastAsia"/>
+          <w:sz w:val="24"/>
+        </w:rPr>
+        <w:t>严格</w:t>
+      </w:r>
+      <w:r>
+        <w:rPr>
+          <w:sz w:val="24"/>
+        </w:rPr>
+        <w:t>来讲，</w:t>
+      </w:r>
+      <w:r>
+        <w:rPr>
+          <w:position w:val="-6"/>
+        </w:rPr>
+        <w:object w:dxaOrig="220" w:dyaOrig="220">
+          <v:shape id="_x0000_i1173" type="#_x0000_t75" style="width:11.1pt;height:11.1pt" o:ole="">
+            <v:imagedata r:id="rId56" o:title=""/>
+          </v:shape>
+          <o:OLEObject Type="Embed" ProgID="Equation.3" ShapeID="_x0000_i1173" DrawAspect="Content" ObjectID="_1653070905" r:id="rId63"/>
+        </w:object>
+      </w:r>
+      <w:r>
+        <w:rPr>
+          <w:rFonts w:hint="eastAsia"/>
+          <w:sz w:val="24"/>
+        </w:rPr>
+        <w:t>是</w:t>
+      </w:r>
+      <w:r>
+        <w:rPr>
+          <w:sz w:val="24"/>
+        </w:rPr>
+        <w:t>一个条件分布</w:t>
+      </w:r>
+      <w:r>
+        <w:rPr>
+          <w:position w:val="-14"/>
+        </w:rPr>
+        <w:object w:dxaOrig="2460" w:dyaOrig="400">
+          <v:shape id="_x0000_i1185" type="#_x0000_t75" style="width:123.05pt;height:20.2pt" o:ole="">
+            <v:imagedata r:id="rId64" o:title=""/>
+          </v:shape>
+          <o:OLEObject Type="Embed" ProgID="Equation.3" ShapeID="_x0000_i1185" DrawAspect="Content" ObjectID="_1653070906" r:id="rId65"/>
+        </w:object>
+      </w:r>
+      <w:r>
+        <w:rPr>
+          <w:rFonts w:hint="eastAsia"/>
+          <w:sz w:val="24"/>
+        </w:rPr>
+        <w:t>，</w:t>
+      </w:r>
+      <w:r>
+        <w:rPr>
+          <w:rFonts w:hint="eastAsia"/>
+          <w:sz w:val="24"/>
+        </w:rPr>
+        <w:t>只不过</w:t>
+      </w:r>
+      <w:r>
+        <w:rPr>
+          <w:sz w:val="24"/>
+        </w:rPr>
+        <w:t>在稳态时，</w:t>
+      </w:r>
+      <w:r>
+        <w:rPr>
+          <w:rFonts w:hint="eastAsia"/>
+          <w:sz w:val="24"/>
+        </w:rPr>
+        <w:t>这个条件</w:t>
+      </w:r>
+      <w:r>
+        <w:rPr>
+          <w:sz w:val="24"/>
+        </w:rPr>
+        <w:t>分布</w:t>
+      </w:r>
+      <w:r>
+        <w:rPr>
+          <w:rFonts w:hint="eastAsia"/>
+          <w:sz w:val="24"/>
+        </w:rPr>
+        <w:t>跟</w:t>
+      </w:r>
+      <w:r>
+        <w:rPr>
+          <w:sz w:val="24"/>
+        </w:rPr>
+        <w:t>前一个随机变量的取值</w:t>
+      </w:r>
+      <w:r>
+        <w:rPr>
+          <w:rFonts w:hint="eastAsia"/>
+          <w:sz w:val="24"/>
+        </w:rPr>
+        <w:t>已经</w:t>
+      </w:r>
+      <w:r>
+        <w:rPr>
+          <w:sz w:val="24"/>
+        </w:rPr>
+        <w:t>无关了，所以可以写作</w:t>
+      </w:r>
+      <w:r>
+        <w:rPr>
+          <w:rFonts w:hint="eastAsia"/>
+          <w:sz w:val="24"/>
+        </w:rPr>
+        <w:t>无条件</w:t>
+      </w:r>
+      <w:r>
+        <w:rPr>
+          <w:sz w:val="24"/>
+        </w:rPr>
+        <w:t>分布</w:t>
+      </w:r>
+      <w:r>
+        <w:rPr>
+          <w:position w:val="-10"/>
+        </w:rPr>
+        <w:object w:dxaOrig="1320" w:dyaOrig="360">
+          <v:shape id="_x0000_i1191" type="#_x0000_t75" style="width:66.05pt;height:18.2pt" o:ole="">
+            <v:imagedata r:id="rId66" o:title=""/>
+          </v:shape>
+          <o:OLEObject Type="Embed" ProgID="Equation.3" ShapeID="_x0000_i1191" DrawAspect="Content" ObjectID="_1653070907" r:id="rId67"/>
+        </w:object>
+      </w:r>
+      <w:r>
+        <w:rPr>
+          <w:rFonts w:hint="eastAsia"/>
+          <w:sz w:val="24"/>
+        </w:rPr>
+        <w:t>。</w:t>
+      </w:r>
+    </w:p>
+    <w:p>
+      <w:pPr>
+        <w:rPr>
+          <w:rFonts w:hint="eastAsia"/>
           <w:sz w:val="24"/>
         </w:rPr>
       </w:pPr>
@@ -3150,7 +7520,15 @@
           <w:rFonts w:hint="eastAsia"/>
           <w:sz w:val="24"/>
         </w:rPr>
-        <w:t>分布的形式，那么从该分布中采样就是一个很简单的事，实际上这是不对的。</w:t>
+        <w:t>分布的形式，那么从该分布中采样就是一个很简</w:t>
+      </w:r>
+      <w:r>
+        <w:rPr>
+          <w:rFonts w:hint="eastAsia"/>
+          <w:sz w:val="24"/>
+        </w:rPr>
+        <w:lastRenderedPageBreak/>
+        <w:t>单的事，实际上这是不对的。</w:t>
       </w:r>
       <w:r>
         <w:rPr>
@@ -3287,7 +7665,6 @@
           <w:b/>
           <w:sz w:val="24"/>
         </w:rPr>
-        <w:lastRenderedPageBreak/>
         <w:t>2</w:t>
       </w:r>
       <w:r>

</xml_diff>

<commit_message>
finish the part of introduction
</commit_message>
<xml_diff>
--- a/概率与统计进阶.docx
+++ b/概率与统计进阶.docx
@@ -23,20 +23,625 @@
     <w:p>
       <w:pPr>
         <w:rPr>
+          <w:rFonts w:hint="eastAsia"/>
           <w:sz w:val="24"/>
         </w:rPr>
       </w:pPr>
+      <w:r>
+        <w:rPr>
+          <w:rFonts w:hint="eastAsia"/>
+          <w:sz w:val="24"/>
+        </w:rPr>
+        <w:t>在</w:t>
+      </w:r>
+      <w:r>
+        <w:rPr>
+          <w:sz w:val="24"/>
+        </w:rPr>
+        <w:t>《</w:t>
+      </w:r>
+      <w:r>
+        <w:rPr>
+          <w:rFonts w:hint="eastAsia"/>
+          <w:sz w:val="24"/>
+        </w:rPr>
+        <w:t>概率</w:t>
+      </w:r>
+      <w:r>
+        <w:rPr>
+          <w:sz w:val="24"/>
+        </w:rPr>
+        <w:t>与统计》</w:t>
+      </w:r>
+      <w:r>
+        <w:rPr>
+          <w:rFonts w:hint="eastAsia"/>
+          <w:sz w:val="24"/>
+        </w:rPr>
+        <w:t>笔记</w:t>
+      </w:r>
+      <w:r>
+        <w:rPr>
+          <w:sz w:val="24"/>
+        </w:rPr>
+        <w:t>中我们</w:t>
+      </w:r>
+      <w:r>
+        <w:rPr>
+          <w:rFonts w:hint="eastAsia"/>
+          <w:sz w:val="24"/>
+        </w:rPr>
+        <w:t>主要</w:t>
+      </w:r>
+      <w:r>
+        <w:rPr>
+          <w:sz w:val="24"/>
+        </w:rPr>
+        <w:t>介绍了如何用概率和统计的观点去认识和解释世界，最重要的工具是</w:t>
+      </w:r>
+      <w:r>
+        <w:rPr>
+          <w:rFonts w:hint="eastAsia"/>
+          <w:sz w:val="24"/>
+        </w:rPr>
+        <w:t>概率论</w:t>
+      </w:r>
+      <w:r>
+        <w:rPr>
+          <w:sz w:val="24"/>
+        </w:rPr>
+        <w:t>中的</w:t>
+      </w:r>
+      <w:r>
+        <w:rPr>
+          <w:rFonts w:hint="eastAsia"/>
+          <w:sz w:val="24"/>
+        </w:rPr>
+        <w:t>随机变量及其</w:t>
+      </w:r>
+      <w:r>
+        <w:rPr>
+          <w:sz w:val="24"/>
+        </w:rPr>
+        <w:t>分布，最常用的方法是</w:t>
+      </w:r>
+      <w:r>
+        <w:rPr>
+          <w:rFonts w:hint="eastAsia"/>
+          <w:sz w:val="24"/>
+        </w:rPr>
+        <w:t>统计方法</w:t>
+      </w:r>
+      <w:r>
+        <w:rPr>
+          <w:sz w:val="24"/>
+        </w:rPr>
+        <w:t>中</w:t>
+      </w:r>
+      <w:r>
+        <w:rPr>
+          <w:rFonts w:hint="eastAsia"/>
+          <w:sz w:val="24"/>
+        </w:rPr>
+        <w:t>（基于</w:t>
+      </w:r>
+      <w:r>
+        <w:rPr>
+          <w:sz w:val="24"/>
+        </w:rPr>
+        <w:t>统计量</w:t>
+      </w:r>
+      <w:r>
+        <w:rPr>
+          <w:sz w:val="24"/>
+        </w:rPr>
+        <w:t>的</w:t>
+      </w:r>
+      <w:r>
+        <w:rPr>
+          <w:sz w:val="24"/>
+        </w:rPr>
+        <w:t>）</w:t>
+      </w:r>
+      <w:r>
+        <w:rPr>
+          <w:rFonts w:hint="eastAsia"/>
+          <w:sz w:val="24"/>
+        </w:rPr>
+        <w:t>参数</w:t>
+      </w:r>
+      <w:r>
+        <w:rPr>
+          <w:sz w:val="24"/>
+        </w:rPr>
+        <w:t>估计和假设检验。</w:t>
+      </w:r>
     </w:p>
     <w:p>
       <w:pPr>
         <w:rPr>
+          <w:rFonts w:hint="eastAsia"/>
           <w:sz w:val="24"/>
         </w:rPr>
       </w:pPr>
+      <w:r>
+        <w:rPr>
+          <w:rFonts w:hint="eastAsia"/>
+          <w:sz w:val="24"/>
+        </w:rPr>
+        <w:t>但</w:t>
+      </w:r>
+      <w:r>
+        <w:rPr>
+          <w:sz w:val="24"/>
+        </w:rPr>
+        <w:t>这是不够的。</w:t>
+      </w:r>
+      <w:r>
+        <w:rPr>
+          <w:rFonts w:hint="eastAsia"/>
+          <w:sz w:val="24"/>
+        </w:rPr>
+        <w:t>现实</w:t>
+      </w:r>
+      <w:r>
+        <w:rPr>
+          <w:sz w:val="24"/>
+        </w:rPr>
+        <w:t>中</w:t>
+      </w:r>
+      <w:r>
+        <w:rPr>
+          <w:rFonts w:hint="eastAsia"/>
+          <w:sz w:val="24"/>
+        </w:rPr>
+        <w:t>需要</w:t>
+      </w:r>
+      <w:r>
+        <w:rPr>
+          <w:sz w:val="24"/>
+        </w:rPr>
+        <w:t>更复杂的模型</w:t>
+      </w:r>
+      <w:r>
+        <w:rPr>
+          <w:rFonts w:hint="eastAsia"/>
+          <w:sz w:val="24"/>
+        </w:rPr>
+        <w:t>——</w:t>
+      </w:r>
+      <w:r>
+        <w:rPr>
+          <w:rFonts w:hint="eastAsia"/>
+          <w:sz w:val="24"/>
+        </w:rPr>
+        <w:t>我们</w:t>
+      </w:r>
+      <w:r>
+        <w:rPr>
+          <w:sz w:val="24"/>
+        </w:rPr>
+        <w:t>需要许多</w:t>
+      </w:r>
+      <w:r>
+        <w:rPr>
+          <w:rFonts w:hint="eastAsia"/>
+          <w:sz w:val="24"/>
+        </w:rPr>
+        <w:t>相互</w:t>
+      </w:r>
+      <w:r>
+        <w:rPr>
+          <w:sz w:val="24"/>
+        </w:rPr>
+        <w:t>之间具有复杂</w:t>
+      </w:r>
+      <w:r>
+        <w:rPr>
+          <w:rFonts w:hint="eastAsia"/>
+          <w:sz w:val="24"/>
+        </w:rPr>
+        <w:t>关系</w:t>
+      </w:r>
+      <w:r>
+        <w:rPr>
+          <w:sz w:val="24"/>
+        </w:rPr>
+        <w:t>的随机</w:t>
+      </w:r>
+      <w:r>
+        <w:rPr>
+          <w:rFonts w:hint="eastAsia"/>
+          <w:sz w:val="24"/>
+        </w:rPr>
+        <w:t>变量</w:t>
+      </w:r>
+      <w:r>
+        <w:rPr>
+          <w:rFonts w:hint="eastAsia"/>
+          <w:sz w:val="24"/>
+        </w:rPr>
+        <w:t>构成</w:t>
+      </w:r>
+      <w:r>
+        <w:rPr>
+          <w:sz w:val="24"/>
+        </w:rPr>
+        <w:t>的模型</w:t>
+      </w:r>
+      <w:r>
+        <w:rPr>
+          <w:rFonts w:hint="eastAsia"/>
+          <w:sz w:val="24"/>
+        </w:rPr>
+        <w:t>来</w:t>
+      </w:r>
+      <w:r>
+        <w:rPr>
+          <w:sz w:val="24"/>
+        </w:rPr>
+        <w:t>描述我们关心的现象。</w:t>
+      </w:r>
+      <w:r>
+        <w:rPr>
+          <w:rFonts w:hint="eastAsia"/>
+          <w:sz w:val="24"/>
+        </w:rPr>
+        <w:t>这些</w:t>
+      </w:r>
+      <w:r>
+        <w:rPr>
+          <w:sz w:val="24"/>
+        </w:rPr>
+        <w:t>随机变量</w:t>
+      </w:r>
+      <w:r>
+        <w:rPr>
+          <w:rFonts w:hint="eastAsia"/>
+          <w:sz w:val="24"/>
+        </w:rPr>
+        <w:t>整体上</w:t>
+      </w:r>
+      <w:r>
+        <w:rPr>
+          <w:sz w:val="24"/>
+        </w:rPr>
+        <w:t>形成</w:t>
+      </w:r>
+      <w:r>
+        <w:rPr>
+          <w:rFonts w:hint="eastAsia"/>
+          <w:sz w:val="24"/>
+        </w:rPr>
+        <w:t>各种</w:t>
+      </w:r>
+      <w:r>
+        <w:rPr>
+          <w:sz w:val="24"/>
+        </w:rPr>
+        <w:t>特殊的</w:t>
+      </w:r>
+      <w:r>
+        <w:rPr>
+          <w:sz w:val="24"/>
+        </w:rPr>
+        <w:t>“</w:t>
+      </w:r>
+      <w:r>
+        <w:rPr>
+          <w:rFonts w:hint="eastAsia"/>
+          <w:sz w:val="24"/>
+        </w:rPr>
+        <w:t>结构</w:t>
+      </w:r>
+      <w:r>
+        <w:rPr>
+          <w:sz w:val="24"/>
+        </w:rPr>
+        <w:t>”</w:t>
+      </w:r>
+      <w:r>
+        <w:rPr>
+          <w:rFonts w:hint="eastAsia"/>
+          <w:sz w:val="24"/>
+        </w:rPr>
+        <w:t>。</w:t>
+      </w:r>
+      <w:r>
+        <w:rPr>
+          <w:rFonts w:hint="eastAsia"/>
+          <w:sz w:val="24"/>
+        </w:rPr>
+        <w:t>我们</w:t>
+      </w:r>
+      <w:r>
+        <w:rPr>
+          <w:sz w:val="24"/>
+        </w:rPr>
+        <w:t>需要估计模型的参数，并</w:t>
+      </w:r>
+      <w:r>
+        <w:rPr>
+          <w:rFonts w:hint="eastAsia"/>
+          <w:sz w:val="24"/>
+        </w:rPr>
+        <w:t>给定</w:t>
+      </w:r>
+      <w:r>
+        <w:rPr>
+          <w:sz w:val="24"/>
+        </w:rPr>
+        <w:t>其中某些随机变量的取值</w:t>
+      </w:r>
+      <w:r>
+        <w:rPr>
+          <w:rFonts w:hint="eastAsia"/>
+          <w:sz w:val="24"/>
+        </w:rPr>
+        <w:t>，</w:t>
+      </w:r>
+      <w:r>
+        <w:rPr>
+          <w:rFonts w:hint="eastAsia"/>
+          <w:sz w:val="24"/>
+        </w:rPr>
+        <w:t>估计</w:t>
+      </w:r>
+      <w:r>
+        <w:rPr>
+          <w:rFonts w:hint="eastAsia"/>
+          <w:sz w:val="24"/>
+        </w:rPr>
+        <w:t>另外</w:t>
+      </w:r>
+      <w:r>
+        <w:rPr>
+          <w:sz w:val="24"/>
+        </w:rPr>
+        <w:t>一些随机变量的分布。</w:t>
+      </w:r>
     </w:p>
     <w:p>
       <w:pPr>
         <w:rPr>
+          <w:rFonts w:hint="eastAsia"/>
+          <w:sz w:val="24"/>
+        </w:rPr>
+      </w:pPr>
+      <w:r>
+        <w:rPr>
+          <w:rFonts w:hint="eastAsia"/>
+          <w:sz w:val="24"/>
+        </w:rPr>
+        <w:t>这种</w:t>
+      </w:r>
+      <w:r>
+        <w:rPr>
+          <w:sz w:val="24"/>
+        </w:rPr>
+        <w:t>复杂的模型无法</w:t>
+      </w:r>
+      <w:r>
+        <w:rPr>
+          <w:rFonts w:hint="eastAsia"/>
+          <w:sz w:val="24"/>
+        </w:rPr>
+        <w:t>使用</w:t>
+      </w:r>
+      <w:r>
+        <w:rPr>
+          <w:sz w:val="24"/>
+        </w:rPr>
+        <w:t>简单的随机</w:t>
+      </w:r>
+      <w:r>
+        <w:rPr>
+          <w:rFonts w:hint="eastAsia"/>
+          <w:sz w:val="24"/>
+        </w:rPr>
+        <w:t>变量</w:t>
+      </w:r>
+      <w:r>
+        <w:rPr>
+          <w:sz w:val="24"/>
+        </w:rPr>
+        <w:t>或者随机向量来</w:t>
+      </w:r>
+      <w:r>
+        <w:rPr>
+          <w:rFonts w:hint="eastAsia"/>
+          <w:sz w:val="24"/>
+        </w:rPr>
+        <w:t>刻画</w:t>
+      </w:r>
+      <w:r>
+        <w:rPr>
+          <w:sz w:val="24"/>
+        </w:rPr>
+        <w:t>，需</w:t>
+      </w:r>
+      <w:r>
+        <w:rPr>
+          <w:rFonts w:hint="eastAsia"/>
+          <w:sz w:val="24"/>
+        </w:rPr>
+        <w:t>要</w:t>
+      </w:r>
+      <w:r>
+        <w:rPr>
+          <w:sz w:val="24"/>
+        </w:rPr>
+        <w:t>基于概率图模型来构建；对参数的估计和</w:t>
+      </w:r>
+      <w:r>
+        <w:rPr>
+          <w:rFonts w:hint="eastAsia"/>
+          <w:sz w:val="24"/>
+        </w:rPr>
+        <w:t>随机</w:t>
+      </w:r>
+      <w:r>
+        <w:rPr>
+          <w:sz w:val="24"/>
+        </w:rPr>
+        <w:t>变量的</w:t>
+      </w:r>
+      <w:r>
+        <w:rPr>
+          <w:rFonts w:hint="eastAsia"/>
+          <w:sz w:val="24"/>
+        </w:rPr>
+        <w:t>预测</w:t>
+      </w:r>
+      <w:r>
+        <w:rPr>
+          <w:sz w:val="24"/>
+        </w:rPr>
+        <w:t>也没有</w:t>
+      </w:r>
+      <w:r>
+        <w:rPr>
+          <w:rFonts w:hint="eastAsia"/>
+          <w:sz w:val="24"/>
+        </w:rPr>
+        <w:t>特别</w:t>
+      </w:r>
+      <w:r>
+        <w:rPr>
+          <w:sz w:val="24"/>
+        </w:rPr>
+        <w:t>简单的方法</w:t>
+      </w:r>
+      <w:r>
+        <w:rPr>
+          <w:rFonts w:hint="eastAsia"/>
+          <w:sz w:val="24"/>
+        </w:rPr>
+        <w:t>。</w:t>
+      </w:r>
+      <w:r>
+        <w:rPr>
+          <w:rFonts w:hint="eastAsia"/>
+          <w:sz w:val="24"/>
+        </w:rPr>
+        <w:t>因此</w:t>
+      </w:r>
+      <w:r>
+        <w:rPr>
+          <w:sz w:val="24"/>
+        </w:rPr>
+        <w:t>我们在本篇笔记中介绍处理这些问题的方法。</w:t>
+      </w:r>
+    </w:p>
+    <w:p>
+      <w:pPr>
+        <w:rPr>
+          <w:rFonts w:hint="eastAsia"/>
+          <w:sz w:val="24"/>
+        </w:rPr>
+      </w:pPr>
+      <w:r>
+        <w:rPr>
+          <w:rFonts w:hint="eastAsia"/>
+          <w:sz w:val="24"/>
+        </w:rPr>
+        <w:t>注意</w:t>
+      </w:r>
+      <w:r>
+        <w:rPr>
+          <w:sz w:val="24"/>
+        </w:rPr>
+        <w:t>，在理解这些</w:t>
+      </w:r>
+      <w:r>
+        <w:rPr>
+          <w:rFonts w:hint="eastAsia"/>
+          <w:sz w:val="24"/>
+        </w:rPr>
+        <w:t>方法</w:t>
+      </w:r>
+      <w:r>
+        <w:rPr>
+          <w:sz w:val="24"/>
+        </w:rPr>
+        <w:t>时，</w:t>
+      </w:r>
+      <w:r>
+        <w:rPr>
+          <w:rFonts w:hint="eastAsia"/>
+          <w:sz w:val="24"/>
+        </w:rPr>
+        <w:t>一定</w:t>
+      </w:r>
+      <w:r>
+        <w:rPr>
+          <w:sz w:val="24"/>
+        </w:rPr>
+        <w:t>要刻意地运用</w:t>
+      </w:r>
+      <w:r>
+        <w:rPr>
+          <w:sz w:val="24"/>
+        </w:rPr>
+        <w:t>“</w:t>
+      </w:r>
+      <w:r>
+        <w:rPr>
+          <w:rFonts w:hint="eastAsia"/>
+          <w:sz w:val="24"/>
+        </w:rPr>
+        <w:t>概率</w:t>
+      </w:r>
+      <w:r>
+        <w:rPr>
+          <w:sz w:val="24"/>
+        </w:rPr>
+        <w:t>”</w:t>
+      </w:r>
+      <w:r>
+        <w:rPr>
+          <w:rFonts w:hint="eastAsia"/>
+          <w:sz w:val="24"/>
+        </w:rPr>
+        <w:t>和</w:t>
+      </w:r>
+      <w:r>
+        <w:rPr>
+          <w:sz w:val="24"/>
+        </w:rPr>
+        <w:t>“</w:t>
+      </w:r>
+      <w:r>
+        <w:rPr>
+          <w:rFonts w:hint="eastAsia"/>
+          <w:sz w:val="24"/>
+        </w:rPr>
+        <w:t>统计</w:t>
+      </w:r>
+      <w:r>
+        <w:rPr>
+          <w:sz w:val="24"/>
+        </w:rPr>
+        <w:t>”</w:t>
+      </w:r>
+      <w:r>
+        <w:rPr>
+          <w:rFonts w:hint="eastAsia"/>
+          <w:sz w:val="24"/>
+        </w:rPr>
+        <w:t>的</w:t>
+      </w:r>
+      <w:r>
+        <w:rPr>
+          <w:sz w:val="24"/>
+        </w:rPr>
+        <w:t>思维方式。</w:t>
+      </w:r>
+    </w:p>
+    <w:p>
+      <w:pPr>
+        <w:rPr>
+          <w:rFonts w:hint="eastAsia"/>
           <w:sz w:val="24"/>
         </w:rPr>
       </w:pPr>
@@ -67,7 +672,6 @@
     <w:p>
       <w:pPr>
         <w:rPr>
-          <w:rFonts w:hint="eastAsia"/>
           <w:b/>
           <w:sz w:val="24"/>
         </w:rPr>
@@ -149,17 +753,8 @@
           <w:rFonts w:hint="eastAsia"/>
           <w:sz w:val="24"/>
         </w:rPr>
-        <w:t>含有</w:t>
-      </w:r>
-      <w:proofErr w:type="gramStart"/>
-      <w:r>
-        <w:rPr>
-          <w:rFonts w:hint="eastAsia"/>
-          <w:sz w:val="24"/>
-        </w:rPr>
-        <w:t>隐</w:t>
-      </w:r>
-      <w:proofErr w:type="gramEnd"/>
+        <w:t>含有隐</w:t>
+      </w:r>
       <w:r>
         <w:rPr>
           <w:sz w:val="24"/>
@@ -343,7 +938,7 @@
           <v:shape id="_x0000_i1025" type="#_x0000_t75" style="width:48pt;height:17.25pt" o:ole="">
             <v:imagedata r:id="rId4" o:title=""/>
           </v:shape>
-          <o:OLEObject Type="Embed" ProgID="Equation.3" ShapeID="_x0000_i1025" DrawAspect="Content" ObjectID="_1653070871" r:id="rId5"/>
+          <o:OLEObject Type="Embed" ProgID="Equation.3" ShapeID="_x0000_i1025" DrawAspect="Content" ObjectID="_1653160084" r:id="rId5"/>
         </w:object>
       </w:r>
       <w:r>
@@ -417,10 +1012,10 @@
           <w:position w:val="-6"/>
         </w:rPr>
         <w:object w:dxaOrig="200" w:dyaOrig="279">
-          <v:shape id="_x0000_i1026" type="#_x0000_t75" style="width:9.75pt;height:13.5pt" o:ole="">
+          <v:shape id="_x0000_i1026" type="#_x0000_t75" style="width:9.9pt;height:13.45pt" o:ole="">
             <v:imagedata r:id="rId6" o:title=""/>
           </v:shape>
-          <o:OLEObject Type="Embed" ProgID="Equation.3" ShapeID="_x0000_i1026" DrawAspect="Content" ObjectID="_1653070872" r:id="rId7"/>
+          <o:OLEObject Type="Embed" ProgID="Equation.3" ShapeID="_x0000_i1026" DrawAspect="Content" ObjectID="_1653160085" r:id="rId7"/>
         </w:object>
       </w:r>
       <w:r>
@@ -525,10 +1120,10 @@
           <w:sz w:val="24"/>
         </w:rPr>
         <w:object w:dxaOrig="499" w:dyaOrig="320">
-          <v:shape id="_x0000_i1027" type="#_x0000_t75" style="width:24.75pt;height:15.75pt" o:ole="">
+          <v:shape id="_x0000_i1027" type="#_x0000_t75" style="width:24.9pt;height:15.8pt" o:ole="">
             <v:imagedata r:id="rId8" o:title=""/>
           </v:shape>
-          <o:OLEObject Type="Embed" ProgID="Equation.3" ShapeID="_x0000_i1027" DrawAspect="Content" ObjectID="_1653070873" r:id="rId9"/>
+          <o:OLEObject Type="Embed" ProgID="Equation.3" ShapeID="_x0000_i1027" DrawAspect="Content" ObjectID="_1653160086" r:id="rId9"/>
         </w:object>
       </w:r>
       <w:r>
@@ -544,7 +1139,6 @@
         </w:rPr>
         <w:t>含有</w:t>
       </w:r>
-      <w:proofErr w:type="gramStart"/>
       <w:r>
         <w:rPr>
           <w:rFonts w:hint="eastAsia"/>
@@ -552,7 +1146,6 @@
         </w:rPr>
         <w:t>隐</w:t>
       </w:r>
-      <w:proofErr w:type="gramEnd"/>
       <w:r>
         <w:rPr>
           <w:sz w:val="24"/>
@@ -584,10 +1177,10 @@
           <w:position w:val="-6"/>
         </w:rPr>
         <w:object w:dxaOrig="200" w:dyaOrig="279">
-          <v:shape id="_x0000_i1028" type="#_x0000_t75" style="width:9.75pt;height:13.5pt" o:ole="">
+          <v:shape id="_x0000_i1028" type="#_x0000_t75" style="width:9.9pt;height:13.45pt" o:ole="">
             <v:imagedata r:id="rId6" o:title=""/>
           </v:shape>
-          <o:OLEObject Type="Embed" ProgID="Equation.3" ShapeID="_x0000_i1028" DrawAspect="Content" ObjectID="_1653070874" r:id="rId10"/>
+          <o:OLEObject Type="Embed" ProgID="Equation.3" ShapeID="_x0000_i1028" DrawAspect="Content" ObjectID="_1653160087" r:id="rId10"/>
         </w:object>
       </w:r>
       <w:r>
@@ -727,21 +1320,12 @@
           <w:sz w:val="24"/>
         </w:rPr>
       </w:pPr>
-      <w:proofErr w:type="gramStart"/>
-      <w:r>
-        <w:rPr>
-          <w:rFonts w:hint="eastAsia"/>
-          <w:sz w:val="24"/>
-        </w:rPr>
-        <w:t>隐</w:t>
-      </w:r>
-      <w:proofErr w:type="gramEnd"/>
-      <w:r>
-        <w:rPr>
-          <w:rFonts w:hint="eastAsia"/>
-          <w:sz w:val="24"/>
-        </w:rPr>
-        <w:t>变量</w:t>
+      <w:r>
+        <w:rPr>
+          <w:rFonts w:hint="eastAsia"/>
+          <w:sz w:val="24"/>
+        </w:rPr>
+        <w:t>隐变量</w:t>
       </w:r>
       <w:r>
         <w:rPr>
@@ -1192,21 +1776,7 @@
         <w:rPr>
           <w:sz w:val="24"/>
         </w:rPr>
-        <w:t>是一种含有</w:t>
-      </w:r>
-      <w:proofErr w:type="gramStart"/>
-      <w:r>
-        <w:rPr>
-          <w:sz w:val="24"/>
-        </w:rPr>
-        <w:t>隐</w:t>
-      </w:r>
-      <w:proofErr w:type="gramEnd"/>
-      <w:r>
-        <w:rPr>
-          <w:sz w:val="24"/>
-        </w:rPr>
-        <w:t>变量的模型。</w:t>
+        <w:t>是一种含有隐变量的模型。</w:t>
       </w:r>
       <w:r>
         <w:rPr>
@@ -1404,10 +1974,10 @@
           <w:position w:val="-10"/>
         </w:rPr>
         <w:object w:dxaOrig="279" w:dyaOrig="360">
-          <v:shape id="_x0000_i1029" type="#_x0000_t75" style="width:13.5pt;height:18pt" o:ole="">
+          <v:shape id="_x0000_i1029" type="#_x0000_t75" style="width:13.45pt;height:18.2pt" o:ole="">
             <v:imagedata r:id="rId11" o:title=""/>
           </v:shape>
-          <o:OLEObject Type="Embed" ProgID="Equation.3" ShapeID="_x0000_i1029" DrawAspect="Content" ObjectID="_1653070875" r:id="rId12"/>
+          <o:OLEObject Type="Embed" ProgID="Equation.3" ShapeID="_x0000_i1029" DrawAspect="Content" ObjectID="_1653160088" r:id="rId12"/>
         </w:object>
       </w:r>
       <w:r>
@@ -1421,10 +1991,10 @@
           <w:position w:val="-10"/>
         </w:rPr>
         <w:object w:dxaOrig="300" w:dyaOrig="360">
-          <v:shape id="_x0000_i1030" type="#_x0000_t75" style="width:15pt;height:18pt" o:ole="">
+          <v:shape id="_x0000_i1030" type="#_x0000_t75" style="width:15.05pt;height:18.2pt" o:ole="">
             <v:imagedata r:id="rId13" o:title=""/>
           </v:shape>
-          <o:OLEObject Type="Embed" ProgID="Equation.3" ShapeID="_x0000_i1030" DrawAspect="Content" ObjectID="_1653070876" r:id="rId14"/>
+          <o:OLEObject Type="Embed" ProgID="Equation.3" ShapeID="_x0000_i1030" DrawAspect="Content" ObjectID="_1653160089" r:id="rId14"/>
         </w:object>
       </w:r>
       <w:r>
@@ -1556,21 +2126,7 @@
         <w:rPr>
           <w:sz w:val="24"/>
         </w:rPr>
-        <w:t>的含有</w:t>
-      </w:r>
-      <w:proofErr w:type="gramStart"/>
-      <w:r>
-        <w:rPr>
-          <w:sz w:val="24"/>
-        </w:rPr>
-        <w:t>隐</w:t>
-      </w:r>
-      <w:proofErr w:type="gramEnd"/>
-      <w:r>
-        <w:rPr>
-          <w:sz w:val="24"/>
-        </w:rPr>
-        <w:t>变量</w:t>
+        <w:t>的含有隐变量</w:t>
       </w:r>
       <w:r>
         <w:rPr>
@@ -1707,7 +2263,14 @@
         <w:rPr>
           <w:sz w:val="24"/>
         </w:rPr>
-        <w:t>观察到</w:t>
+        <w:t>观察</w:t>
+      </w:r>
+      <w:r>
+        <w:rPr>
+          <w:sz w:val="24"/>
+        </w:rPr>
+        <w:lastRenderedPageBreak/>
+        <w:t>到</w:t>
       </w:r>
       <w:r>
         <w:rPr>
@@ -1772,10 +2335,10 @@
           <w:position w:val="-10"/>
         </w:rPr>
         <w:object w:dxaOrig="279" w:dyaOrig="360">
-          <v:shape id="_x0000_i1031" type="#_x0000_t75" style="width:13.5pt;height:18pt" o:ole="">
+          <v:shape id="_x0000_i1031" type="#_x0000_t75" style="width:13.45pt;height:18.2pt" o:ole="">
             <v:imagedata r:id="rId11" o:title=""/>
           </v:shape>
-          <o:OLEObject Type="Embed" ProgID="Equation.3" ShapeID="_x0000_i1031" DrawAspect="Content" ObjectID="_1653070877" r:id="rId15"/>
+          <o:OLEObject Type="Embed" ProgID="Equation.3" ShapeID="_x0000_i1031" DrawAspect="Content" ObjectID="_1653160090" r:id="rId15"/>
         </w:object>
       </w:r>
       <w:r>
@@ -1789,10 +2352,10 @@
           <w:position w:val="-10"/>
         </w:rPr>
         <w:object w:dxaOrig="300" w:dyaOrig="360">
-          <v:shape id="_x0000_i1032" type="#_x0000_t75" style="width:15pt;height:18pt" o:ole="">
+          <v:shape id="_x0000_i1032" type="#_x0000_t75" style="width:15.05pt;height:18.2pt" o:ole="">
             <v:imagedata r:id="rId13" o:title=""/>
           </v:shape>
-          <o:OLEObject Type="Embed" ProgID="Equation.3" ShapeID="_x0000_i1032" DrawAspect="Content" ObjectID="_1653070878" r:id="rId16"/>
+          <o:OLEObject Type="Embed" ProgID="Equation.3" ShapeID="_x0000_i1032" DrawAspect="Content" ObjectID="_1653160091" r:id="rId16"/>
         </w:object>
       </w:r>
       <w:r>
@@ -2158,23 +2721,7 @@
           <w:rFonts w:hint="eastAsia"/>
           <w:sz w:val="24"/>
         </w:rPr>
-        <w:t>对于</w:t>
-      </w:r>
-      <w:proofErr w:type="gramStart"/>
-      <w:r>
-        <w:rPr>
-          <w:rFonts w:hint="eastAsia"/>
-          <w:sz w:val="24"/>
-        </w:rPr>
-        <w:t>隐</w:t>
-      </w:r>
-      <w:proofErr w:type="gramEnd"/>
-      <w:r>
-        <w:rPr>
-          <w:rFonts w:hint="eastAsia"/>
-          <w:sz w:val="24"/>
-        </w:rPr>
-        <w:t>变量</w:t>
+        <w:t>对于隐变量</w:t>
       </w:r>
       <w:r>
         <w:rPr>
@@ -2299,14 +2846,7 @@
         <w:rPr>
           <w:sz w:val="24"/>
         </w:rPr>
-        <w:t>似然函数最大的参</w:t>
-      </w:r>
-      <w:r>
-        <w:rPr>
-          <w:sz w:val="24"/>
-        </w:rPr>
-        <w:lastRenderedPageBreak/>
-        <w:t>数</w:t>
+        <w:t>似然函数最大的参数</w:t>
       </w:r>
       <w:r>
         <w:rPr>
@@ -2392,7 +2932,6 @@
     <w:p>
       <w:pPr>
         <w:rPr>
-          <w:rFonts w:hint="eastAsia"/>
           <w:b/>
           <w:sz w:val="24"/>
         </w:rPr>
@@ -2476,7 +3015,7 @@
           <v:shape id="_x0000_i1033" type="#_x0000_t75" style="width:250.8pt;height:28.9pt" o:ole="">
             <v:imagedata r:id="rId17" o:title=""/>
           </v:shape>
-          <o:OLEObject Type="Embed" ProgID="Equation.3" ShapeID="_x0000_i1033" DrawAspect="Content" ObjectID="_1653070879" r:id="rId18"/>
+          <o:OLEObject Type="Embed" ProgID="Equation.3" ShapeID="_x0000_i1033" DrawAspect="Content" ObjectID="_1653160092" r:id="rId18"/>
         </w:object>
       </w:r>
     </w:p>
@@ -2553,7 +3092,7 @@
           <v:shape id="_x0000_i1034" type="#_x0000_t75" style="width:204.9pt;height:28.9pt" o:ole="">
             <v:imagedata r:id="rId19" o:title=""/>
           </v:shape>
-          <o:OLEObject Type="Embed" ProgID="Equation.3" ShapeID="_x0000_i1034" DrawAspect="Content" ObjectID="_1653070880" r:id="rId20"/>
+          <o:OLEObject Type="Embed" ProgID="Equation.3" ShapeID="_x0000_i1034" DrawAspect="Content" ObjectID="_1653160093" r:id="rId20"/>
         </w:object>
       </w:r>
       <w:r>
@@ -2583,7 +3122,7 @@
           <v:shape id="_x0000_i1035" type="#_x0000_t75" style="width:9.9pt;height:13.85pt" o:ole="">
             <v:imagedata r:id="rId21" o:title=""/>
           </v:shape>
-          <o:OLEObject Type="Embed" ProgID="Equation.3" ShapeID="_x0000_i1035" DrawAspect="Content" ObjectID="_1653070881" r:id="rId22"/>
+          <o:OLEObject Type="Embed" ProgID="Equation.3" ShapeID="_x0000_i1035" DrawAspect="Content" ObjectID="_1653160094" r:id="rId22"/>
         </w:object>
       </w:r>
       <w:r>
@@ -2607,7 +3146,7 @@
           <v:shape id="_x0000_i1036" type="#_x0000_t75" style="width:24.9pt;height:15.8pt" o:ole="">
             <v:imagedata r:id="rId23" o:title=""/>
           </v:shape>
-          <o:OLEObject Type="Embed" ProgID="Equation.3" ShapeID="_x0000_i1036" DrawAspect="Content" ObjectID="_1653070882" r:id="rId24"/>
+          <o:OLEObject Type="Embed" ProgID="Equation.3" ShapeID="_x0000_i1036" DrawAspect="Content" ObjectID="_1653160095" r:id="rId24"/>
         </w:object>
       </w:r>
       <w:r>
@@ -2664,7 +3203,7 @@
           <v:shape id="_x0000_i1037" type="#_x0000_t75" style="width:24.9pt;height:15.8pt" o:ole="">
             <v:imagedata r:id="rId23" o:title=""/>
           </v:shape>
-          <o:OLEObject Type="Embed" ProgID="Equation.3" ShapeID="_x0000_i1037" DrawAspect="Content" ObjectID="_1653070883" r:id="rId25"/>
+          <o:OLEObject Type="Embed" ProgID="Equation.3" ShapeID="_x0000_i1037" DrawAspect="Content" ObjectID="_1653160096" r:id="rId25"/>
         </w:object>
       </w:r>
       <w:r>
@@ -2754,7 +3293,7 @@
           <v:shape id="_x0000_i1038" type="#_x0000_t75" style="width:45.9pt;height:17pt" o:ole="">
             <v:imagedata r:id="rId26" o:title=""/>
           </v:shape>
-          <o:OLEObject Type="Embed" ProgID="Equation.3" ShapeID="_x0000_i1038" DrawAspect="Content" ObjectID="_1653070884" r:id="rId27"/>
+          <o:OLEObject Type="Embed" ProgID="Equation.3" ShapeID="_x0000_i1038" DrawAspect="Content" ObjectID="_1653160097" r:id="rId27"/>
         </w:object>
       </w:r>
       <w:r>
@@ -2804,19 +3343,11 @@
         </w:rPr>
         <w:t>虽然</w:t>
       </w:r>
-      <w:proofErr w:type="gramStart"/>
-      <w:r>
-        <w:rPr>
-          <w:sz w:val="24"/>
-        </w:rPr>
-        <w:t>隐</w:t>
-      </w:r>
-      <w:proofErr w:type="gramEnd"/>
-      <w:r>
-        <w:rPr>
-          <w:sz w:val="24"/>
-        </w:rPr>
-        <w:t>变量模型</w:t>
+      <w:r>
+        <w:rPr>
+          <w:sz w:val="24"/>
+        </w:rPr>
+        <w:t>隐变量模型</w:t>
       </w:r>
       <w:r>
         <w:rPr>
@@ -2932,7 +3463,7 @@
           <v:shape id="_x0000_i1039" type="#_x0000_t75" style="width:45.9pt;height:17pt" o:ole="">
             <v:imagedata r:id="rId26" o:title=""/>
           </v:shape>
-          <o:OLEObject Type="Embed" ProgID="Equation.3" ShapeID="_x0000_i1039" DrawAspect="Content" ObjectID="_1653070885" r:id="rId28"/>
+          <o:OLEObject Type="Embed" ProgID="Equation.3" ShapeID="_x0000_i1039" DrawAspect="Content" ObjectID="_1653160098" r:id="rId28"/>
         </w:object>
       </w:r>
       <w:r>
@@ -3088,7 +3619,7 @@
           <v:shape id="_x0000_i1040" type="#_x0000_t75" style="width:58.95pt;height:17pt" o:ole="">
             <v:imagedata r:id="rId29" o:title=""/>
           </v:shape>
-          <o:OLEObject Type="Embed" ProgID="Equation.3" ShapeID="_x0000_i1040" DrawAspect="Content" ObjectID="_1653070886" r:id="rId30"/>
+          <o:OLEObject Type="Embed" ProgID="Equation.3" ShapeID="_x0000_i1040" DrawAspect="Content" ObjectID="_1653160099" r:id="rId30"/>
         </w:object>
       </w:r>
       <w:r>
@@ -3106,7 +3637,7 @@
           <v:shape id="_x0000_i1041" type="#_x0000_t75" style="width:68.85pt;height:18.2pt" o:ole="">
             <v:imagedata r:id="rId31" o:title=""/>
           </v:shape>
-          <o:OLEObject Type="Embed" ProgID="Equation.3" ShapeID="_x0000_i1041" DrawAspect="Content" ObjectID="_1653070887" r:id="rId32"/>
+          <o:OLEObject Type="Embed" ProgID="Equation.3" ShapeID="_x0000_i1041" DrawAspect="Content" ObjectID="_1653160100" r:id="rId32"/>
         </w:object>
       </w:r>
       <w:r>
@@ -3153,7 +3684,6 @@
     <w:p>
       <w:pPr>
         <w:rPr>
-          <w:rFonts w:hint="eastAsia"/>
           <w:sz w:val="24"/>
         </w:rPr>
       </w:pPr>
@@ -3178,7 +3708,6 @@
     <w:p>
       <w:pPr>
         <w:rPr>
-          <w:rFonts w:hint="eastAsia"/>
           <w:b/>
           <w:sz w:val="24"/>
         </w:rPr>
@@ -3210,7 +3739,6 @@
     <w:p>
       <w:pPr>
         <w:rPr>
-          <w:rFonts w:hint="eastAsia"/>
           <w:sz w:val="24"/>
         </w:rPr>
       </w:pPr>
@@ -3259,10 +3787,10 @@
           <w:position w:val="-8"/>
         </w:rPr>
         <w:object w:dxaOrig="499" w:dyaOrig="320">
-          <v:shape id="_x0000_i1046" type="#_x0000_t75" style="width:24.9pt;height:15.8pt" o:ole="">
+          <v:shape id="_x0000_i1042" type="#_x0000_t75" style="width:24.9pt;height:15.8pt" o:ole="">
             <v:imagedata r:id="rId33" o:title=""/>
           </v:shape>
-          <o:OLEObject Type="Embed" ProgID="Equation.3" ShapeID="_x0000_i1046" DrawAspect="Content" ObjectID="_1653070888" r:id="rId34"/>
+          <o:OLEObject Type="Embed" ProgID="Equation.3" ShapeID="_x0000_i1042" DrawAspect="Content" ObjectID="_1653160101" r:id="rId34"/>
         </w:object>
       </w:r>
       <w:r>
@@ -3283,10 +3811,10 @@
           <w:position w:val="-8"/>
         </w:rPr>
         <w:object w:dxaOrig="499" w:dyaOrig="320">
-          <v:shape id="_x0000_i1047" type="#_x0000_t75" style="width:24.9pt;height:15.8pt" o:ole="">
+          <v:shape id="_x0000_i1043" type="#_x0000_t75" style="width:24.9pt;height:15.8pt" o:ole="">
             <v:imagedata r:id="rId33" o:title=""/>
           </v:shape>
-          <o:OLEObject Type="Embed" ProgID="Equation.3" ShapeID="_x0000_i1047" DrawAspect="Content" ObjectID="_1653070889" r:id="rId35"/>
+          <o:OLEObject Type="Embed" ProgID="Equation.3" ShapeID="_x0000_i1043" DrawAspect="Content" ObjectID="_1653160102" r:id="rId35"/>
         </w:object>
       </w:r>
       <w:r>
@@ -3393,10 +3921,10 @@
           <w:position w:val="-8"/>
         </w:rPr>
         <w:object w:dxaOrig="499" w:dyaOrig="320">
-          <v:shape id="_x0000_i1048" type="#_x0000_t75" style="width:24.9pt;height:15.8pt" o:ole="">
+          <v:shape id="_x0000_i1044" type="#_x0000_t75" style="width:24.9pt;height:15.8pt" o:ole="">
             <v:imagedata r:id="rId33" o:title=""/>
           </v:shape>
-          <o:OLEObject Type="Embed" ProgID="Equation.3" ShapeID="_x0000_i1048" DrawAspect="Content" ObjectID="_1653070890" r:id="rId36"/>
+          <o:OLEObject Type="Embed" ProgID="Equation.3" ShapeID="_x0000_i1044" DrawAspect="Content" ObjectID="_1653160103" r:id="rId36"/>
         </w:object>
       </w:r>
       <w:r>
@@ -3652,7 +4180,14 @@
         <w:rPr>
           <w:sz w:val="24"/>
         </w:rPr>
-        <w:t>如在一个服务窗口前，顾客的到达时刻</w:t>
+        <w:t>如在一个服务窗口前，顾客</w:t>
+      </w:r>
+      <w:r>
+        <w:rPr>
+          <w:sz w:val="24"/>
+        </w:rPr>
+        <w:lastRenderedPageBreak/>
+        <w:t>的到达时刻</w:t>
       </w:r>
       <w:r>
         <w:rPr>
@@ -3743,7 +4278,6 @@
     <w:p>
       <w:pPr>
         <w:rPr>
-          <w:rFonts w:hint="eastAsia"/>
           <w:b/>
           <w:sz w:val="24"/>
         </w:rPr>
@@ -3835,21 +4369,7 @@
         <w:rPr>
           <w:sz w:val="24"/>
         </w:rPr>
-        <w:t>离散的马尔科</w:t>
-      </w:r>
-      <w:proofErr w:type="gramStart"/>
-      <w:r>
-        <w:rPr>
-          <w:sz w:val="24"/>
-        </w:rPr>
-        <w:t>夫过程</w:t>
-      </w:r>
-      <w:proofErr w:type="gramEnd"/>
-      <w:r>
-        <w:rPr>
-          <w:sz w:val="24"/>
-        </w:rPr>
-        <w:t>称为马尔科夫链。</w:t>
+        <w:t>离散的马尔科夫过程称为马尔科夫链。</w:t>
       </w:r>
       <w:r>
         <w:rPr>
@@ -3862,7 +4382,60 @@
         <w:rPr>
           <w:sz w:val="24"/>
         </w:rPr>
-        <w:t>中一般研究的是马尔科夫链，所以下面我们只介绍马尔科夫链。</w:t>
+        <w:t>中</w:t>
+      </w:r>
+      <w:r>
+        <w:rPr>
+          <w:rFonts w:hint="eastAsia"/>
+          <w:sz w:val="24"/>
+        </w:rPr>
+        <w:t>大多数情况</w:t>
+      </w:r>
+      <w:r>
+        <w:rPr>
+          <w:sz w:val="24"/>
+        </w:rPr>
+        <w:t>下</w:t>
+      </w:r>
+      <w:r>
+        <w:rPr>
+          <w:rFonts w:hint="eastAsia"/>
+          <w:sz w:val="24"/>
+        </w:rPr>
+        <w:t>都</w:t>
+      </w:r>
+      <w:r>
+        <w:rPr>
+          <w:sz w:val="24"/>
+        </w:rPr>
+        <w:t>使用</w:t>
+      </w:r>
+      <w:r>
+        <w:rPr>
+          <w:sz w:val="24"/>
+        </w:rPr>
+        <w:t>马尔科夫链</w:t>
+      </w:r>
+      <w:r>
+        <w:rPr>
+          <w:rFonts w:hint="eastAsia"/>
+          <w:sz w:val="24"/>
+        </w:rPr>
+        <w:t>进行</w:t>
+      </w:r>
+      <w:r>
+        <w:rPr>
+          <w:sz w:val="24"/>
+        </w:rPr>
+        <w:t>建模</w:t>
+      </w:r>
+      <w:bookmarkStart w:id="0" w:name="_GoBack"/>
+      <w:bookmarkEnd w:id="0"/>
+      <w:r>
+        <w:rPr>
+          <w:sz w:val="24"/>
+        </w:rPr>
+        <w:t>，所以下面我们只介绍马尔科夫链。</w:t>
       </w:r>
     </w:p>
     <w:p>
@@ -3979,7 +4552,6 @@
     <w:p>
       <w:pPr>
         <w:rPr>
-          <w:rFonts w:hint="eastAsia"/>
           <w:sz w:val="24"/>
         </w:rPr>
       </w:pPr>
@@ -3988,7 +4560,6 @@
           <w:rFonts w:hint="eastAsia"/>
           <w:sz w:val="24"/>
         </w:rPr>
-        <w:lastRenderedPageBreak/>
         <w:t>设</w:t>
       </w:r>
       <w:r>
@@ -4002,10 +4573,10 @@
           <w:position w:val="-10"/>
         </w:rPr>
         <w:object w:dxaOrig="1719" w:dyaOrig="360">
-          <v:shape id="_x0000_i1075" type="#_x0000_t75" style="width:85.85pt;height:18.2pt" o:ole="">
+          <v:shape id="_x0000_i1045" type="#_x0000_t75" style="width:85.85pt;height:18.2pt" o:ole="">
             <v:imagedata r:id="rId37" o:title=""/>
           </v:shape>
-          <o:OLEObject Type="Embed" ProgID="Equation.3" ShapeID="_x0000_i1075" DrawAspect="Content" ObjectID="_1653070891" r:id="rId38"/>
+          <o:OLEObject Type="Embed" ProgID="Equation.3" ShapeID="_x0000_i1045" DrawAspect="Content" ObjectID="_1653160104" r:id="rId38"/>
         </w:object>
       </w:r>
       <w:r>
@@ -4054,10 +4625,10 @@
           <w:position w:val="-14"/>
         </w:rPr>
         <w:object w:dxaOrig="6979" w:dyaOrig="400">
-          <v:shape id="_x0000_i1093" type="#_x0000_t75" style="width:348.15pt;height:20.2pt" o:ole="">
+          <v:shape id="_x0000_i1046" type="#_x0000_t75" style="width:348.15pt;height:20.2pt" o:ole="">
             <v:imagedata r:id="rId39" o:title=""/>
           </v:shape>
-          <o:OLEObject Type="Embed" ProgID="Equation.3" ShapeID="_x0000_i1093" DrawAspect="Content" ObjectID="_1653070892" r:id="rId40"/>
+          <o:OLEObject Type="Embed" ProgID="Equation.3" ShapeID="_x0000_i1046" DrawAspect="Content" ObjectID="_1653160105" r:id="rId40"/>
         </w:object>
       </w:r>
     </w:p>
@@ -4169,7 +4740,6 @@
     <w:p>
       <w:pPr>
         <w:rPr>
-          <w:rFonts w:hint="eastAsia"/>
           <w:sz w:val="24"/>
         </w:rPr>
       </w:pPr>
@@ -4481,7 +5051,6 @@
     <w:p>
       <w:pPr>
         <w:rPr>
-          <w:rFonts w:hint="eastAsia"/>
           <w:sz w:val="24"/>
         </w:rPr>
       </w:pPr>
@@ -4503,15 +5072,7 @@
           <w:rFonts w:hint="eastAsia"/>
           <w:sz w:val="24"/>
         </w:rPr>
-        <w:t>马尔科夫</w:t>
-      </w:r>
-      <w:proofErr w:type="gramStart"/>
-      <w:r>
-        <w:rPr>
-          <w:rFonts w:hint="eastAsia"/>
-          <w:sz w:val="24"/>
-        </w:rPr>
-        <w:t>链</w:t>
+        <w:t>马尔科夫链</w:t>
       </w:r>
       <w:r>
         <w:rPr>
@@ -4520,21 +5081,12 @@
         </w:rPr>
         <w:t>只有</w:t>
       </w:r>
-      <w:proofErr w:type="gramEnd"/>
-      <w:r>
-        <w:rPr>
-          <w:sz w:val="24"/>
-        </w:rPr>
-        <w:t>当前</w:t>
-      </w:r>
-      <w:proofErr w:type="gramStart"/>
-      <w:r>
-        <w:rPr>
-          <w:sz w:val="24"/>
-        </w:rPr>
-        <w:t>一</w:t>
-      </w:r>
-      <w:proofErr w:type="gramEnd"/>
+      <w:r>
+        <w:rPr>
+          <w:sz w:val="24"/>
+        </w:rPr>
+        <w:t>当前一</w:t>
+      </w:r>
       <w:r>
         <w:rPr>
           <w:rFonts w:hint="eastAsia"/>
@@ -4741,7 +5293,6 @@
     <w:p>
       <w:pPr>
         <w:rPr>
-          <w:rFonts w:hint="eastAsia"/>
           <w:sz w:val="24"/>
         </w:rPr>
       </w:pPr>
@@ -4769,21 +5320,7 @@
         <w:rPr>
           <w:sz w:val="24"/>
         </w:rPr>
-        <w:t>点，马尔科夫</w:t>
-      </w:r>
-      <w:proofErr w:type="gramStart"/>
-      <w:r>
-        <w:rPr>
-          <w:sz w:val="24"/>
-        </w:rPr>
-        <w:t>链不能</w:t>
-      </w:r>
-      <w:proofErr w:type="gramEnd"/>
-      <w:r>
-        <w:rPr>
-          <w:sz w:val="24"/>
-        </w:rPr>
-        <w:t>简单</w:t>
+        <w:t>点，马尔科夫链不能简单</w:t>
       </w:r>
       <w:r>
         <w:rPr>
@@ -4956,7 +5493,6 @@
     <w:p>
       <w:pPr>
         <w:rPr>
-          <w:rFonts w:hint="eastAsia"/>
           <w:sz w:val="24"/>
         </w:rPr>
       </w:pPr>
@@ -4964,7 +5500,6 @@
     <w:p>
       <w:pPr>
         <w:rPr>
-          <w:rFonts w:hint="eastAsia"/>
           <w:b/>
           <w:sz w:val="24"/>
         </w:rPr>
@@ -5407,20 +5942,20 @@
         </w:rPr>
         <w:t>是</w:t>
       </w:r>
-      <w:bookmarkStart w:id="0" w:name="OLE_LINK1"/>
+      <w:bookmarkStart w:id="1" w:name="OLE_LINK1"/>
       <w:r>
         <w:rPr>
           <w:position w:val="-14"/>
           <w:sz w:val="24"/>
         </w:rPr>
         <w:object w:dxaOrig="2060" w:dyaOrig="400">
-          <v:shape id="_x0000_i1201" type="#_x0000_t75" style="width:102.85pt;height:20.2pt" o:ole="">
+          <v:shape id="_x0000_i1047" type="#_x0000_t75" style="width:102.85pt;height:20.2pt" o:ole="">
             <v:imagedata r:id="rId41" o:title=""/>
           </v:shape>
-          <o:OLEObject Type="Embed" ProgID="Equation.3" ShapeID="_x0000_i1201" DrawAspect="Content" ObjectID="_1653070893" r:id="rId42"/>
+          <o:OLEObject Type="Embed" ProgID="Equation.3" ShapeID="_x0000_i1047" DrawAspect="Content" ObjectID="_1653160106" r:id="rId42"/>
         </w:object>
       </w:r>
-      <w:bookmarkEnd w:id="0"/>
+      <w:bookmarkEnd w:id="1"/>
       <w:r>
         <w:rPr>
           <w:rFonts w:hint="eastAsia"/>
@@ -5483,11 +6018,9 @@
     <w:p>
       <w:pPr>
         <w:rPr>
-          <w:rFonts w:hint="eastAsia"/>
           <w:sz w:val="24"/>
         </w:rPr>
       </w:pPr>
-      <w:proofErr w:type="gramStart"/>
       <w:r>
         <w:rPr>
           <w:rFonts w:hint="eastAsia"/>
@@ -5499,14 +6032,7 @@
         <w:rPr>
           <w:sz w:val="24"/>
         </w:rPr>
-        <w:t>马尔科夫</w:t>
-      </w:r>
-      <w:proofErr w:type="gramEnd"/>
-      <w:r>
-        <w:rPr>
-          <w:sz w:val="24"/>
-        </w:rPr>
-        <w:t>链，</w:t>
+        <w:t>马尔科夫链，</w:t>
       </w:r>
       <w:r>
         <w:rPr>
@@ -5711,14 +6237,7 @@
         <w:rPr>
           <w:sz w:val="24"/>
         </w:rPr>
-        <w:t>，</w:t>
-      </w:r>
-      <w:proofErr w:type="gramStart"/>
-      <w:r>
-        <w:rPr>
-          <w:sz w:val="24"/>
-        </w:rPr>
-        <w:t>递推</w:t>
+        <w:t>，递推</w:t>
       </w:r>
       <w:r>
         <w:rPr>
@@ -5727,7 +6246,6 @@
         </w:rPr>
         <w:t>出</w:t>
       </w:r>
-      <w:proofErr w:type="gramEnd"/>
       <w:r>
         <w:rPr>
           <w:sz w:val="24"/>
@@ -5773,7 +6291,6 @@
           <w:sz w:val="24"/>
         </w:rPr>
       </w:pPr>
-      <w:proofErr w:type="gramStart"/>
       <w:r>
         <w:rPr>
           <w:rFonts w:hint="eastAsia"/>
@@ -5786,15 +6303,7 @@
           <w:rFonts w:hint="eastAsia"/>
           <w:sz w:val="24"/>
         </w:rPr>
-        <w:t>马尔科夫</w:t>
-      </w:r>
-      <w:proofErr w:type="gramEnd"/>
-      <w:r>
-        <w:rPr>
-          <w:rFonts w:hint="eastAsia"/>
-          <w:sz w:val="24"/>
-        </w:rPr>
-        <w:t>链的</w:t>
+        <w:t>马尔科夫链的</w:t>
       </w:r>
       <w:r>
         <w:rPr>
@@ -5871,7 +6380,6 @@
       <w:pPr>
         <w:jc w:val="center"/>
         <w:rPr>
-          <w:rFonts w:hint="eastAsia"/>
           <w:sz w:val="24"/>
         </w:rPr>
       </w:pPr>
@@ -5880,17 +6388,16 @@
           <w:position w:val="-68"/>
         </w:rPr>
         <w:object w:dxaOrig="2299" w:dyaOrig="1480">
-          <v:shape id="_x0000_i1194" type="#_x0000_t75" style="width:115.1pt;height:74pt" o:ole="">
+          <v:shape id="_x0000_i1048" type="#_x0000_t75" style="width:115.1pt;height:74pt" o:ole="">
             <v:imagedata r:id="rId43" o:title=""/>
           </v:shape>
-          <o:OLEObject Type="Embed" ProgID="Equation.3" ShapeID="_x0000_i1194" DrawAspect="Content" ObjectID="_1653070894" r:id="rId44"/>
+          <o:OLEObject Type="Embed" ProgID="Equation.3" ShapeID="_x0000_i1048" DrawAspect="Content" ObjectID="_1653160107" r:id="rId44"/>
         </w:object>
       </w:r>
     </w:p>
     <w:p>
       <w:pPr>
         <w:rPr>
-          <w:rFonts w:hint="eastAsia"/>
           <w:sz w:val="24"/>
         </w:rPr>
       </w:pPr>
@@ -5906,10 +6413,10 @@
           <w:position w:val="-12"/>
         </w:rPr>
         <w:object w:dxaOrig="380" w:dyaOrig="380">
-          <v:shape id="_x0000_i1114" type="#_x0000_t75" style="width:19pt;height:19pt" o:ole="">
+          <v:shape id="_x0000_i1049" type="#_x0000_t75" style="width:19pt;height:19pt" o:ole="">
             <v:imagedata r:id="rId45" o:title=""/>
           </v:shape>
-          <o:OLEObject Type="Embed" ProgID="Equation.3" ShapeID="_x0000_i1114" DrawAspect="Content" ObjectID="_1653070895" r:id="rId46"/>
+          <o:OLEObject Type="Embed" ProgID="Equation.3" ShapeID="_x0000_i1049" DrawAspect="Content" ObjectID="_1653160108" r:id="rId46"/>
         </w:object>
       </w:r>
       <w:r>
@@ -5925,22 +6432,50 @@
         </w:rPr>
         <w:t>第</w:t>
       </w:r>
-      <w:proofErr w:type="spellStart"/>
       <w:r>
         <w:rPr>
           <w:sz w:val="24"/>
         </w:rPr>
         <w:t>i</w:t>
       </w:r>
-      <w:proofErr w:type="spellEnd"/>
-      <w:proofErr w:type="gramStart"/>
-      <w:r>
-        <w:rPr>
+      <w:r>
+        <w:rPr>
+          <w:sz w:val="24"/>
+        </w:rPr>
+        <w:t>个状态</w:t>
+      </w:r>
+      <w:r>
+        <w:rPr>
+          <w:rFonts w:hint="eastAsia"/>
+          <w:sz w:val="24"/>
+        </w:rPr>
+        <w:t>（一步</w:t>
+      </w:r>
+      <w:r>
+        <w:rPr>
+          <w:sz w:val="24"/>
+        </w:rPr>
+        <w:t>）</w:t>
+      </w:r>
+      <w:r>
+        <w:rPr>
+          <w:sz w:val="24"/>
+        </w:rPr>
+        <w:t>转移到第</w:t>
+      </w:r>
+      <w:r>
+        <w:rPr>
+          <w:sz w:val="24"/>
+        </w:rPr>
+        <w:t>j</w:t>
+      </w:r>
+      <w:r>
+        <w:rPr>
+          <w:rFonts w:hint="eastAsia"/>
           <w:sz w:val="24"/>
         </w:rPr>
         <w:t>个</w:t>
       </w:r>
-      <w:proofErr w:type="gramEnd"/>
       <w:r>
         <w:rPr>
           <w:sz w:val="24"/>
@@ -5952,88 +6487,46 @@
           <w:rFonts w:hint="eastAsia"/>
           <w:sz w:val="24"/>
         </w:rPr>
-        <w:t>（一步</w:t>
-      </w:r>
-      <w:r>
-        <w:rPr>
-          <w:sz w:val="24"/>
-        </w:rPr>
-        <w:t>）</w:t>
-      </w:r>
-      <w:r>
-        <w:rPr>
-          <w:sz w:val="24"/>
-        </w:rPr>
-        <w:t>转移到第</w:t>
-      </w:r>
-      <w:r>
-        <w:rPr>
-          <w:sz w:val="24"/>
-        </w:rPr>
-        <w:t>j</w:t>
-      </w:r>
-      <w:proofErr w:type="gramStart"/>
-      <w:r>
-        <w:rPr>
-          <w:rFonts w:hint="eastAsia"/>
-          <w:sz w:val="24"/>
-        </w:rPr>
-        <w:t>个</w:t>
-      </w:r>
-      <w:proofErr w:type="gramEnd"/>
-      <w:r>
-        <w:rPr>
+        <w:t>的</w:t>
+      </w:r>
+      <w:r>
+        <w:rPr>
+          <w:sz w:val="24"/>
+        </w:rPr>
+        <w:t>概率</w:t>
+      </w:r>
+      <w:r>
+        <w:rPr>
+          <w:rFonts w:hint="eastAsia"/>
+          <w:sz w:val="24"/>
+        </w:rPr>
+        <w:t>（也就是</w:t>
+      </w:r>
+      <w:r>
+        <w:rPr>
+          <w:sz w:val="24"/>
+        </w:rPr>
+        <w:t>某一时刻</w:t>
+      </w:r>
+      <w:r>
+        <w:rPr>
+          <w:rFonts w:hint="eastAsia"/>
           <w:sz w:val="24"/>
         </w:rPr>
         <w:t>状态</w:t>
       </w:r>
       <w:r>
         <w:rPr>
-          <w:rFonts w:hint="eastAsia"/>
-          <w:sz w:val="24"/>
-        </w:rPr>
-        <w:t>的</w:t>
-      </w:r>
-      <w:r>
-        <w:rPr>
-          <w:sz w:val="24"/>
-        </w:rPr>
-        <w:t>概率</w:t>
-      </w:r>
-      <w:r>
-        <w:rPr>
-          <w:rFonts w:hint="eastAsia"/>
-          <w:sz w:val="24"/>
-        </w:rPr>
-        <w:t>（也就是</w:t>
-      </w:r>
-      <w:r>
-        <w:rPr>
-          <w:sz w:val="24"/>
-        </w:rPr>
-        <w:t>某一时刻</w:t>
-      </w:r>
-      <w:r>
-        <w:rPr>
-          <w:rFonts w:hint="eastAsia"/>
-          <w:sz w:val="24"/>
-        </w:rPr>
-        <w:t>状态</w:t>
-      </w:r>
-      <w:r>
-        <w:rPr>
           <w:sz w:val="24"/>
         </w:rPr>
         <w:t>为</w:t>
       </w:r>
-      <w:proofErr w:type="spellStart"/>
       <w:r>
         <w:rPr>
           <w:sz w:val="24"/>
         </w:rPr>
         <w:t>i</w:t>
       </w:r>
-      <w:proofErr w:type="spellEnd"/>
       <w:r>
         <w:rPr>
           <w:rFonts w:hint="eastAsia"/>
@@ -6109,7 +6602,6 @@
     <w:p>
       <w:pPr>
         <w:rPr>
-          <w:rFonts w:hint="eastAsia"/>
           <w:sz w:val="24"/>
         </w:rPr>
       </w:pPr>
@@ -6378,10 +6870,10 @@
           <w:position w:val="-8"/>
         </w:rPr>
         <w:object w:dxaOrig="900" w:dyaOrig="360">
-          <v:shape id="_x0000_i1120" type="#_x0000_t75" style="width:45.1pt;height:18.2pt" o:ole="">
+          <v:shape id="_x0000_i1050" type="#_x0000_t75" style="width:45.1pt;height:18.2pt" o:ole="">
             <v:imagedata r:id="rId47" o:title=""/>
           </v:shape>
-          <o:OLEObject Type="Embed" ProgID="Equation.3" ShapeID="_x0000_i1120" DrawAspect="Content" ObjectID="_1653070896" r:id="rId48"/>
+          <o:OLEObject Type="Embed" ProgID="Equation.3" ShapeID="_x0000_i1050" DrawAspect="Content" ObjectID="_1653160109" r:id="rId48"/>
         </w:object>
       </w:r>
       <w:r>
@@ -6441,7 +6933,6 @@
       <w:pPr>
         <w:jc w:val="center"/>
         <w:rPr>
-          <w:rFonts w:hint="eastAsia"/>
           <w:sz w:val="24"/>
         </w:rPr>
       </w:pPr>
@@ -6450,10 +6941,10 @@
           <w:position w:val="-10"/>
         </w:rPr>
         <w:object w:dxaOrig="3519" w:dyaOrig="380">
-          <v:shape id="_x0000_i1135" type="#_x0000_t75" style="width:176.05pt;height:19pt" o:ole="">
+          <v:shape id="_x0000_i1051" type="#_x0000_t75" style="width:176.05pt;height:19pt" o:ole="">
             <v:imagedata r:id="rId49" o:title=""/>
           </v:shape>
-          <o:OLEObject Type="Embed" ProgID="Equation.3" ShapeID="_x0000_i1135" DrawAspect="Content" ObjectID="_1653070897" r:id="rId50"/>
+          <o:OLEObject Type="Embed" ProgID="Equation.3" ShapeID="_x0000_i1051" DrawAspect="Content" ObjectID="_1653160110" r:id="rId50"/>
         </w:object>
       </w:r>
     </w:p>
@@ -6527,7 +7018,6 @@
       <w:pPr>
         <w:jc w:val="center"/>
         <w:rPr>
-          <w:rFonts w:hint="eastAsia"/>
           <w:sz w:val="24"/>
         </w:rPr>
       </w:pPr>
@@ -6536,17 +7026,16 @@
           <w:position w:val="-68"/>
         </w:rPr>
         <w:object w:dxaOrig="2299" w:dyaOrig="1480">
-          <v:shape id="_x0000_i1101" type="#_x0000_t75" style="width:115.1pt;height:74pt" o:ole="">
+          <v:shape id="_x0000_i1052" type="#_x0000_t75" style="width:115.1pt;height:74pt" o:ole="">
             <v:imagedata r:id="rId43" o:title=""/>
           </v:shape>
-          <o:OLEObject Type="Embed" ProgID="Equation.3" ShapeID="_x0000_i1101" DrawAspect="Content" ObjectID="_1653070898" r:id="rId51"/>
+          <o:OLEObject Type="Embed" ProgID="Equation.3" ShapeID="_x0000_i1052" DrawAspect="Content" ObjectID="_1653160111" r:id="rId51"/>
         </w:object>
       </w:r>
     </w:p>
     <w:p>
       <w:pPr>
         <w:rPr>
-          <w:rFonts w:hint="eastAsia"/>
           <w:sz w:val="24"/>
         </w:rPr>
       </w:pPr>
@@ -6557,14 +7046,12 @@
         </w:rPr>
         <w:t>则状态</w:t>
       </w:r>
-      <w:proofErr w:type="spellStart"/>
       <w:r>
         <w:rPr>
           <w:sz w:val="24"/>
         </w:rPr>
         <w:t>i</w:t>
       </w:r>
-      <w:proofErr w:type="spellEnd"/>
       <w:r>
         <w:rPr>
           <w:rFonts w:hint="eastAsia"/>
@@ -6629,10 +7116,10 @@
           <w:position w:val="-28"/>
         </w:rPr>
         <w:object w:dxaOrig="2220" w:dyaOrig="700">
-          <v:shape id="_x0000_i1141" type="#_x0000_t75" style="width:111.15pt;height:34.8pt" o:ole="">
+          <v:shape id="_x0000_i1053" type="#_x0000_t75" style="width:111.15pt;height:34.8pt" o:ole="">
             <v:imagedata r:id="rId52" o:title=""/>
           </v:shape>
-          <o:OLEObject Type="Embed" ProgID="Equation.3" ShapeID="_x0000_i1141" DrawAspect="Content" ObjectID="_1653070899" r:id="rId53"/>
+          <o:OLEObject Type="Embed" ProgID="Equation.3" ShapeID="_x0000_i1053" DrawAspect="Content" ObjectID="_1653160112" r:id="rId53"/>
         </w:object>
       </w:r>
     </w:p>
@@ -6682,14 +7169,12 @@
         </w:rPr>
         <w:t>次</w:t>
       </w:r>
-      <w:proofErr w:type="gramStart"/>
       <w:r>
         <w:rPr>
           <w:sz w:val="24"/>
         </w:rPr>
         <w:t>幂</w:t>
       </w:r>
-      <w:proofErr w:type="gramEnd"/>
       <w:r>
         <w:rPr>
           <w:rFonts w:hint="eastAsia"/>
@@ -6780,7 +7265,6 @@
     <w:p>
       <w:pPr>
         <w:rPr>
-          <w:rFonts w:hint="eastAsia"/>
           <w:b/>
           <w:sz w:val="24"/>
         </w:rPr>
@@ -6826,15 +7310,7 @@
           <w:rFonts w:hint="eastAsia"/>
           <w:sz w:val="24"/>
         </w:rPr>
-        <w:t>马尔科夫</w:t>
-      </w:r>
-      <w:proofErr w:type="gramStart"/>
-      <w:r>
-        <w:rPr>
-          <w:rFonts w:hint="eastAsia"/>
-          <w:sz w:val="24"/>
-        </w:rPr>
-        <w:t>链</w:t>
+        <w:t>马尔科夫链</w:t>
       </w:r>
       <w:r>
         <w:rPr>
@@ -6843,7 +7319,6 @@
         </w:rPr>
         <w:t>满足</w:t>
       </w:r>
-      <w:proofErr w:type="gramEnd"/>
       <w:r>
         <w:rPr>
           <w:sz w:val="24"/>
@@ -7004,10 +7479,10 @@
           <w:position w:val="-10"/>
         </w:rPr>
         <w:object w:dxaOrig="720" w:dyaOrig="360">
-          <v:shape id="_x0000_i1147" type="#_x0000_t75" style="width:36pt;height:18.2pt" o:ole="">
+          <v:shape id="_x0000_i1054" type="#_x0000_t75" style="width:36pt;height:18.2pt" o:ole="">
             <v:imagedata r:id="rId54" o:title=""/>
           </v:shape>
-          <o:OLEObject Type="Embed" ProgID="Equation.3" ShapeID="_x0000_i1147" DrawAspect="Content" ObjectID="_1653070900" r:id="rId55"/>
+          <o:OLEObject Type="Embed" ProgID="Equation.3" ShapeID="_x0000_i1054" DrawAspect="Content" ObjectID="_1653160113" r:id="rId55"/>
         </w:object>
       </w:r>
       <w:r>
@@ -7140,38 +7615,23 @@
           <w:rFonts w:hint="eastAsia"/>
           <w:sz w:val="24"/>
         </w:rPr>
-        <w:t>马尔科夫</w:t>
-      </w:r>
-      <w:proofErr w:type="gramStart"/>
-      <w:r>
-        <w:rPr>
-          <w:rFonts w:hint="eastAsia"/>
-          <w:sz w:val="24"/>
-        </w:rPr>
-        <w:t>链</w:t>
-      </w:r>
-      <w:r>
-        <w:rPr>
-          <w:sz w:val="24"/>
-        </w:rPr>
-        <w:t>达到</w:t>
-      </w:r>
-      <w:proofErr w:type="gramEnd"/>
-      <w:r>
-        <w:rPr>
-          <w:sz w:val="24"/>
-        </w:rPr>
-        <w:t>稳态时的分布记为</w:t>
+        <w:t>马尔科夫链</w:t>
+      </w:r>
+      <w:r>
+        <w:rPr>
+          <w:sz w:val="24"/>
+        </w:rPr>
+        <w:t>达到稳态时的分布记为</w:t>
       </w:r>
       <w:r>
         <w:rPr>
           <w:position w:val="-6"/>
         </w:rPr>
         <w:object w:dxaOrig="220" w:dyaOrig="220">
-          <v:shape id="_x0000_i1154" type="#_x0000_t75" style="width:11.1pt;height:11.1pt" o:ole="">
+          <v:shape id="_x0000_i1055" type="#_x0000_t75" style="width:11.1pt;height:11.1pt" o:ole="">
             <v:imagedata r:id="rId56" o:title=""/>
           </v:shape>
-          <o:OLEObject Type="Embed" ProgID="Equation.3" ShapeID="_x0000_i1154" DrawAspect="Content" ObjectID="_1653070901" r:id="rId57"/>
+          <o:OLEObject Type="Embed" ProgID="Equation.3" ShapeID="_x0000_i1055" DrawAspect="Content" ObjectID="_1653160114" r:id="rId57"/>
         </w:object>
       </w:r>
       <w:r>
@@ -7188,10 +7648,10 @@
           <w:position w:val="-4"/>
         </w:rPr>
         <w:object w:dxaOrig="240" w:dyaOrig="260">
-          <v:shape id="_x0000_i1160" type="#_x0000_t75" style="width:11.85pt;height:13.05pt" o:ole="">
+          <v:shape id="_x0000_i1056" type="#_x0000_t75" style="width:11.85pt;height:13.05pt" o:ole="">
             <v:imagedata r:id="rId58" o:title=""/>
           </v:shape>
-          <o:OLEObject Type="Embed" ProgID="Equation.3" ShapeID="_x0000_i1160" DrawAspect="Content" ObjectID="_1653070902" r:id="rId59"/>
+          <o:OLEObject Type="Embed" ProgID="Equation.3" ShapeID="_x0000_i1056" DrawAspect="Content" ObjectID="_1653160115" r:id="rId59"/>
         </w:object>
       </w:r>
       <w:r>
@@ -7205,10 +7665,10 @@
           <w:position w:val="-6"/>
         </w:rPr>
         <w:object w:dxaOrig="220" w:dyaOrig="220">
-          <v:shape id="_x0000_i1161" type="#_x0000_t75" style="width:11.1pt;height:11.1pt" o:ole="">
+          <v:shape id="_x0000_i1057" type="#_x0000_t75" style="width:11.1pt;height:11.1pt" o:ole="">
             <v:imagedata r:id="rId56" o:title=""/>
           </v:shape>
-          <o:OLEObject Type="Embed" ProgID="Equation.3" ShapeID="_x0000_i1161" DrawAspect="Content" ObjectID="_1653070903" r:id="rId60"/>
+          <o:OLEObject Type="Embed" ProgID="Equation.3" ShapeID="_x0000_i1057" DrawAspect="Content" ObjectID="_1653160116" r:id="rId60"/>
         </w:object>
       </w:r>
       <w:r>
@@ -7224,17 +7684,16 @@
           <w:position w:val="-6"/>
         </w:rPr>
         <w:object w:dxaOrig="880" w:dyaOrig="279">
-          <v:shape id="_x0000_i1176" type="#_x0000_t75" style="width:43.9pt;height:13.85pt" o:ole="">
+          <v:shape id="_x0000_i1058" type="#_x0000_t75" style="width:43.9pt;height:13.85pt" o:ole="">
             <v:imagedata r:id="rId61" o:title=""/>
           </v:shape>
-          <o:OLEObject Type="Embed" ProgID="Equation.3" ShapeID="_x0000_i1176" DrawAspect="Content" ObjectID="_1653070904" r:id="rId62"/>
+          <o:OLEObject Type="Embed" ProgID="Equation.3" ShapeID="_x0000_i1058" DrawAspect="Content" ObjectID="_1653160117" r:id="rId62"/>
         </w:object>
       </w:r>
     </w:p>
     <w:p>
       <w:pPr>
         <w:rPr>
-          <w:rFonts w:hint="eastAsia"/>
           <w:sz w:val="24"/>
         </w:rPr>
       </w:pPr>
@@ -7285,8 +7744,6 @@
         </w:rPr>
         <w:t>时</w:t>
       </w:r>
-      <w:bookmarkStart w:id="1" w:name="_GoBack"/>
-      <w:bookmarkEnd w:id="1"/>
       <w:r>
         <w:rPr>
           <w:sz w:val="24"/>
@@ -7336,10 +7793,10 @@
           <w:position w:val="-6"/>
         </w:rPr>
         <w:object w:dxaOrig="220" w:dyaOrig="220">
-          <v:shape id="_x0000_i1173" type="#_x0000_t75" style="width:11.1pt;height:11.1pt" o:ole="">
+          <v:shape id="_x0000_i1059" type="#_x0000_t75" style="width:11.1pt;height:11.1pt" o:ole="">
             <v:imagedata r:id="rId56" o:title=""/>
           </v:shape>
-          <o:OLEObject Type="Embed" ProgID="Equation.3" ShapeID="_x0000_i1173" DrawAspect="Content" ObjectID="_1653070905" r:id="rId63"/>
+          <o:OLEObject Type="Embed" ProgID="Equation.3" ShapeID="_x0000_i1059" DrawAspect="Content" ObjectID="_1653160118" r:id="rId63"/>
         </w:object>
       </w:r>
       <w:r>
@@ -7360,10 +7817,10 @@
           <w:position w:val="-14"/>
         </w:rPr>
         <w:object w:dxaOrig="2460" w:dyaOrig="400">
-          <v:shape id="_x0000_i1185" type="#_x0000_t75" style="width:123.05pt;height:20.2pt" o:ole="">
+          <v:shape id="_x0000_i1060" type="#_x0000_t75" style="width:123.05pt;height:20.2pt" o:ole="">
             <v:imagedata r:id="rId64" o:title=""/>
           </v:shape>
-          <o:OLEObject Type="Embed" ProgID="Equation.3" ShapeID="_x0000_i1185" DrawAspect="Content" ObjectID="_1653070906" r:id="rId65"/>
+          <o:OLEObject Type="Embed" ProgID="Equation.3" ShapeID="_x0000_i1060" DrawAspect="Content" ObjectID="_1653160119" r:id="rId65"/>
         </w:object>
       </w:r>
       <w:r>
@@ -7378,6 +7835,7 @@
           <w:rFonts w:hint="eastAsia"/>
           <w:sz w:val="24"/>
         </w:rPr>
+        <w:lastRenderedPageBreak/>
         <w:t>只不过</w:t>
       </w:r>
       <w:r>
@@ -7443,10 +7901,10 @@
           <w:position w:val="-10"/>
         </w:rPr>
         <w:object w:dxaOrig="1320" w:dyaOrig="360">
-          <v:shape id="_x0000_i1191" type="#_x0000_t75" style="width:66.05pt;height:18.2pt" o:ole="">
+          <v:shape id="_x0000_i1061" type="#_x0000_t75" style="width:66.05pt;height:18.2pt" o:ole="">
             <v:imagedata r:id="rId66" o:title=""/>
           </v:shape>
-          <o:OLEObject Type="Embed" ProgID="Equation.3" ShapeID="_x0000_i1191" DrawAspect="Content" ObjectID="_1653070907" r:id="rId67"/>
+          <o:OLEObject Type="Embed" ProgID="Equation.3" ShapeID="_x0000_i1061" DrawAspect="Content" ObjectID="_1653160120" r:id="rId67"/>
         </w:object>
       </w:r>
       <w:r>
@@ -7460,7 +7918,6 @@
     <w:p>
       <w:pPr>
         <w:rPr>
-          <w:rFonts w:hint="eastAsia"/>
           <w:sz w:val="24"/>
         </w:rPr>
       </w:pPr>
@@ -7491,6 +7948,7 @@
     <w:p>
       <w:pPr>
         <w:rPr>
+          <w:rFonts w:hint="eastAsia"/>
           <w:sz w:val="24"/>
         </w:rPr>
       </w:pPr>
@@ -7499,6 +7957,334 @@
           <w:rFonts w:hint="eastAsia"/>
           <w:sz w:val="24"/>
         </w:rPr>
+        <w:t>统计</w:t>
+      </w:r>
+      <w:r>
+        <w:rPr>
+          <w:sz w:val="24"/>
+        </w:rPr>
+        <w:t>推断</w:t>
+      </w:r>
+      <w:r>
+        <w:rPr>
+          <w:rFonts w:hint="eastAsia"/>
+          <w:sz w:val="24"/>
+        </w:rPr>
+        <w:t>就是</w:t>
+      </w:r>
+      <w:r>
+        <w:rPr>
+          <w:rFonts w:hint="eastAsia"/>
+          <w:sz w:val="24"/>
+        </w:rPr>
+        <w:t>利用</w:t>
+      </w:r>
+      <w:r>
+        <w:rPr>
+          <w:sz w:val="24"/>
+        </w:rPr>
+        <w:t>样本的信息推断总体的信息。最</w:t>
+      </w:r>
+      <w:r>
+        <w:rPr>
+          <w:rFonts w:hint="eastAsia"/>
+          <w:sz w:val="24"/>
+        </w:rPr>
+        <w:t>常见</w:t>
+      </w:r>
+      <w:r>
+        <w:rPr>
+          <w:sz w:val="24"/>
+        </w:rPr>
+        <w:t>的统计推断</w:t>
+      </w:r>
+      <w:r>
+        <w:rPr>
+          <w:rFonts w:hint="eastAsia"/>
+          <w:sz w:val="24"/>
+        </w:rPr>
+        <w:t>任务</w:t>
+      </w:r>
+      <w:r>
+        <w:rPr>
+          <w:sz w:val="24"/>
+        </w:rPr>
+        <w:t>就是</w:t>
+      </w:r>
+      <w:r>
+        <w:rPr>
+          <w:rFonts w:hint="eastAsia"/>
+          <w:sz w:val="24"/>
+        </w:rPr>
+        <w:t>参数</w:t>
+      </w:r>
+      <w:r>
+        <w:rPr>
+          <w:sz w:val="24"/>
+        </w:rPr>
+        <w:t>估计，即</w:t>
+      </w:r>
+      <w:r>
+        <w:rPr>
+          <w:rFonts w:hint="eastAsia"/>
+          <w:sz w:val="24"/>
+        </w:rPr>
+        <w:t>基于</w:t>
+      </w:r>
+      <w:r>
+        <w:rPr>
+          <w:sz w:val="24"/>
+        </w:rPr>
+        <w:t>给定</w:t>
+      </w:r>
+      <w:r>
+        <w:rPr>
+          <w:rFonts w:hint="eastAsia"/>
+          <w:sz w:val="24"/>
+        </w:rPr>
+        <w:t>一组</w:t>
+      </w:r>
+      <w:r>
+        <w:rPr>
+          <w:sz w:val="24"/>
+        </w:rPr>
+        <w:t>样本的观测值，推断总体的</w:t>
+      </w:r>
+      <w:r>
+        <w:rPr>
+          <w:rFonts w:hint="eastAsia"/>
+          <w:sz w:val="24"/>
+        </w:rPr>
+        <w:t>均值</w:t>
+      </w:r>
+      <w:r>
+        <w:rPr>
+          <w:sz w:val="24"/>
+        </w:rPr>
+        <w:t>、方差等参数。</w:t>
+      </w:r>
+    </w:p>
+    <w:p>
+      <w:pPr>
+        <w:rPr>
+          <w:rFonts w:hint="eastAsia"/>
+          <w:sz w:val="24"/>
+        </w:rPr>
+      </w:pPr>
+      <w:r>
+        <w:rPr>
+          <w:rFonts w:hint="eastAsia"/>
+          <w:sz w:val="24"/>
+        </w:rPr>
+        <w:t>我们</w:t>
+      </w:r>
+      <w:r>
+        <w:rPr>
+          <w:sz w:val="24"/>
+        </w:rPr>
+        <w:t>前面</w:t>
+      </w:r>
+      <w:r>
+        <w:rPr>
+          <w:rFonts w:hint="eastAsia"/>
+          <w:sz w:val="24"/>
+        </w:rPr>
+        <w:t>介绍</w:t>
+      </w:r>
+      <w:r>
+        <w:rPr>
+          <w:sz w:val="24"/>
+        </w:rPr>
+        <w:t>了</w:t>
+      </w:r>
+      <w:r>
+        <w:rPr>
+          <w:rFonts w:hint="eastAsia"/>
+          <w:sz w:val="24"/>
+        </w:rPr>
+        <w:t>参数</w:t>
+      </w:r>
+      <w:r>
+        <w:rPr>
+          <w:sz w:val="24"/>
+        </w:rPr>
+        <w:t>估计的</w:t>
+      </w:r>
+      <w:r>
+        <w:rPr>
+          <w:rFonts w:hint="eastAsia"/>
+          <w:sz w:val="24"/>
+        </w:rPr>
+        <w:t>几种</w:t>
+      </w:r>
+      <w:r>
+        <w:rPr>
+          <w:sz w:val="24"/>
+        </w:rPr>
+        <w:t>方法：最大似然</w:t>
+      </w:r>
+      <w:r>
+        <w:rPr>
+          <w:rFonts w:hint="eastAsia"/>
+          <w:sz w:val="24"/>
+        </w:rPr>
+        <w:t>法</w:t>
+      </w:r>
+      <w:r>
+        <w:rPr>
+          <w:sz w:val="24"/>
+        </w:rPr>
+        <w:t>、最大</w:t>
+      </w:r>
+      <w:r>
+        <w:rPr>
+          <w:rFonts w:hint="eastAsia"/>
+          <w:sz w:val="24"/>
+        </w:rPr>
+        <w:t>后验法、贝叶斯</w:t>
+      </w:r>
+      <w:r>
+        <w:rPr>
+          <w:sz w:val="24"/>
+        </w:rPr>
+        <w:t>估计</w:t>
+      </w:r>
+      <w:r>
+        <w:rPr>
+          <w:rFonts w:hint="eastAsia"/>
+          <w:sz w:val="24"/>
+        </w:rPr>
+        <w:t>法</w:t>
+      </w:r>
+      <w:r>
+        <w:rPr>
+          <w:sz w:val="24"/>
+        </w:rPr>
+        <w:t>。</w:t>
+      </w:r>
+    </w:p>
+    <w:p>
+      <w:pPr>
+        <w:rPr>
+          <w:rFonts w:hint="eastAsia"/>
+          <w:sz w:val="24"/>
+        </w:rPr>
+      </w:pPr>
+      <w:r>
+        <w:rPr>
+          <w:rFonts w:hint="eastAsia"/>
+          <w:sz w:val="24"/>
+        </w:rPr>
+        <w:t>它们</w:t>
+      </w:r>
+      <w:r>
+        <w:rPr>
+          <w:sz w:val="24"/>
+        </w:rPr>
+        <w:t>的</w:t>
+      </w:r>
+      <w:r>
+        <w:rPr>
+          <w:rFonts w:hint="eastAsia"/>
+          <w:sz w:val="24"/>
+        </w:rPr>
+        <w:t>目标</w:t>
+      </w:r>
+      <w:r>
+        <w:rPr>
+          <w:sz w:val="24"/>
+        </w:rPr>
+        <w:t>其实都是求出后验分布</w:t>
+      </w:r>
+      <w:r>
+        <w:rPr>
+          <w:position w:val="-8"/>
+        </w:rPr>
+        <w:object w:dxaOrig="940" w:dyaOrig="340">
+          <v:shape id="_x0000_i1067" type="#_x0000_t75" style="width:47.1pt;height:17pt" o:ole="">
+            <v:imagedata r:id="rId68" o:title=""/>
+          </v:shape>
+          <o:OLEObject Type="Embed" ProgID="Equation.3" ShapeID="_x0000_i1067" DrawAspect="Content" ObjectID="_1653160121" r:id="rId69"/>
+        </w:object>
+      </w:r>
+      <w:r>
+        <w:rPr>
+          <w:rFonts w:hint="eastAsia"/>
+        </w:rPr>
+        <w:t>，</w:t>
+      </w:r>
+      <w:r>
+        <w:t>其中</w:t>
+      </w:r>
+      <w:r>
+        <w:rPr>
+          <w:rFonts w:hint="eastAsia"/>
+        </w:rPr>
+        <w:t>D</w:t>
+      </w:r>
+      <w:r>
+        <w:rPr>
+          <w:rFonts w:hint="eastAsia"/>
+        </w:rPr>
+        <w:t>为</w:t>
+      </w:r>
+      <w:r>
+        <w:t>样本的观测值集合。</w:t>
+      </w:r>
+    </w:p>
+    <w:p>
+      <w:pPr>
+        <w:rPr>
+          <w:rFonts w:hint="eastAsia"/>
+          <w:sz w:val="24"/>
+        </w:rPr>
+      </w:pPr>
+      <w:r>
+        <w:rPr>
+          <w:rFonts w:hint="eastAsia"/>
+          <w:sz w:val="24"/>
+        </w:rPr>
+        <w:t>在</w:t>
+      </w:r>
+      <w:r>
+        <w:rPr>
+          <w:sz w:val="24"/>
+        </w:rPr>
+        <w:t>简单的情况下</w:t>
+      </w:r>
+      <w:r>
+        <w:rPr>
+          <w:rFonts w:hint="eastAsia"/>
+          <w:sz w:val="24"/>
+        </w:rPr>
+        <w:t>，</w:t>
+      </w:r>
+    </w:p>
+    <w:p>
+      <w:pPr>
+        <w:rPr>
+          <w:sz w:val="24"/>
+        </w:rPr>
+      </w:pPr>
+    </w:p>
+    <w:p>
+      <w:pPr>
+        <w:rPr>
+          <w:sz w:val="24"/>
+        </w:rPr>
+      </w:pPr>
+    </w:p>
+    <w:p>
+      <w:pPr>
+        <w:rPr>
+          <w:sz w:val="24"/>
+        </w:rPr>
+      </w:pPr>
+      <w:r>
+        <w:rPr>
+          <w:rFonts w:hint="eastAsia"/>
+          <w:sz w:val="24"/>
+        </w:rPr>
         <w:t>对于形式复杂的分布，即使能够给出其解析的形式，但是</w:t>
       </w:r>
       <w:r>
@@ -7520,15 +8306,7 @@
           <w:rFonts w:hint="eastAsia"/>
           <w:sz w:val="24"/>
         </w:rPr>
-        <w:t>分布的形式，那么从该分布中采样就是一个很简</w:t>
-      </w:r>
-      <w:r>
-        <w:rPr>
-          <w:rFonts w:hint="eastAsia"/>
-          <w:sz w:val="24"/>
-        </w:rPr>
-        <w:lastRenderedPageBreak/>
-        <w:t>单的事，实际上这是不对的。</w:t>
+        <w:t>分布的形式，那么从该分布中采样就是一个很简单的事，实际上这是不对的。</w:t>
       </w:r>
       <w:r>
         <w:rPr>

</xml_diff>

<commit_message>
finish all (not very detailed)
</commit_message>
<xml_diff>
--- a/概率与统计进阶.docx
+++ b/概率与统计进阶.docx
@@ -958,7 +958,7 @@
           <v:shape id="_x0000_i1025" type="#_x0000_t75" style="width:48pt;height:17.25pt" o:ole="">
             <v:imagedata r:id="rId4" o:title=""/>
           </v:shape>
-          <o:OLEObject Type="Embed" ProgID="Equation.3" ShapeID="_x0000_i1025" DrawAspect="Content" ObjectID="_1653347821" r:id="rId5"/>
+          <o:OLEObject Type="Embed" ProgID="Equation.3" ShapeID="_x0000_i1025" DrawAspect="Content" ObjectID="_1653337487" r:id="rId5"/>
         </w:object>
       </w:r>
       <w:r>
@@ -1032,10 +1032,10 @@
           <w:position w:val="-6"/>
         </w:rPr>
         <w:object w:dxaOrig="200" w:dyaOrig="279">
-          <v:shape id="_x0000_i1026" type="#_x0000_t75" style="width:9.9pt;height:13.45pt" o:ole="">
+          <v:shape id="_x0000_i1026" type="#_x0000_t75" style="width:9.75pt;height:13.5pt" o:ole="">
             <v:imagedata r:id="rId6" o:title=""/>
           </v:shape>
-          <o:OLEObject Type="Embed" ProgID="Equation.3" ShapeID="_x0000_i1026" DrawAspect="Content" ObjectID="_1653347822" r:id="rId7"/>
+          <o:OLEObject Type="Embed" ProgID="Equation.3" ShapeID="_x0000_i1026" DrawAspect="Content" ObjectID="_1653337488" r:id="rId7"/>
         </w:object>
       </w:r>
       <w:r>
@@ -1140,10 +1140,10 @@
           <w:sz w:val="24"/>
         </w:rPr>
         <w:object w:dxaOrig="499" w:dyaOrig="320">
-          <v:shape id="_x0000_i1027" type="#_x0000_t75" style="width:24.9pt;height:15.8pt" o:ole="">
+          <v:shape id="_x0000_i1027" type="#_x0000_t75" style="width:24.75pt;height:15.75pt" o:ole="">
             <v:imagedata r:id="rId8" o:title=""/>
           </v:shape>
-          <o:OLEObject Type="Embed" ProgID="Equation.3" ShapeID="_x0000_i1027" DrawAspect="Content" ObjectID="_1653347823" r:id="rId9"/>
+          <o:OLEObject Type="Embed" ProgID="Equation.3" ShapeID="_x0000_i1027" DrawAspect="Content" ObjectID="_1653337489" r:id="rId9"/>
         </w:object>
       </w:r>
       <w:r>
@@ -1197,10 +1197,10 @@
           <w:position w:val="-6"/>
         </w:rPr>
         <w:object w:dxaOrig="200" w:dyaOrig="279">
-          <v:shape id="_x0000_i1028" type="#_x0000_t75" style="width:9.9pt;height:13.45pt" o:ole="">
+          <v:shape id="_x0000_i1028" type="#_x0000_t75" style="width:9.75pt;height:13.5pt" o:ole="">
             <v:imagedata r:id="rId6" o:title=""/>
           </v:shape>
-          <o:OLEObject Type="Embed" ProgID="Equation.3" ShapeID="_x0000_i1028" DrawAspect="Content" ObjectID="_1653347824" r:id="rId10"/>
+          <o:OLEObject Type="Embed" ProgID="Equation.3" ShapeID="_x0000_i1028" DrawAspect="Content" ObjectID="_1653337490" r:id="rId10"/>
         </w:object>
       </w:r>
       <w:r>
@@ -1994,10 +1994,10 @@
           <w:position w:val="-10"/>
         </w:rPr>
         <w:object w:dxaOrig="279" w:dyaOrig="360">
-          <v:shape id="_x0000_i1029" type="#_x0000_t75" style="width:13.45pt;height:18.2pt" o:ole="">
+          <v:shape id="_x0000_i1029" type="#_x0000_t75" style="width:13.5pt;height:18pt" o:ole="">
             <v:imagedata r:id="rId11" o:title=""/>
           </v:shape>
-          <o:OLEObject Type="Embed" ProgID="Equation.3" ShapeID="_x0000_i1029" DrawAspect="Content" ObjectID="_1653347825" r:id="rId12"/>
+          <o:OLEObject Type="Embed" ProgID="Equation.3" ShapeID="_x0000_i1029" DrawAspect="Content" ObjectID="_1653337491" r:id="rId12"/>
         </w:object>
       </w:r>
       <w:r>
@@ -2011,10 +2011,10 @@
           <w:position w:val="-10"/>
         </w:rPr>
         <w:object w:dxaOrig="300" w:dyaOrig="360">
-          <v:shape id="_x0000_i1030" type="#_x0000_t75" style="width:15.05pt;height:18.2pt" o:ole="">
+          <v:shape id="_x0000_i1030" type="#_x0000_t75" style="width:15pt;height:18pt" o:ole="">
             <v:imagedata r:id="rId13" o:title=""/>
           </v:shape>
-          <o:OLEObject Type="Embed" ProgID="Equation.3" ShapeID="_x0000_i1030" DrawAspect="Content" ObjectID="_1653347826" r:id="rId14"/>
+          <o:OLEObject Type="Embed" ProgID="Equation.3" ShapeID="_x0000_i1030" DrawAspect="Content" ObjectID="_1653337492" r:id="rId14"/>
         </w:object>
       </w:r>
       <w:r>
@@ -2355,10 +2355,10 @@
           <w:position w:val="-10"/>
         </w:rPr>
         <w:object w:dxaOrig="279" w:dyaOrig="360">
-          <v:shape id="_x0000_i1031" type="#_x0000_t75" style="width:13.45pt;height:18.2pt" o:ole="">
+          <v:shape id="_x0000_i1031" type="#_x0000_t75" style="width:13.5pt;height:18pt" o:ole="">
             <v:imagedata r:id="rId11" o:title=""/>
           </v:shape>
-          <o:OLEObject Type="Embed" ProgID="Equation.3" ShapeID="_x0000_i1031" DrawAspect="Content" ObjectID="_1653347827" r:id="rId15"/>
+          <o:OLEObject Type="Embed" ProgID="Equation.3" ShapeID="_x0000_i1031" DrawAspect="Content" ObjectID="_1653337493" r:id="rId15"/>
         </w:object>
       </w:r>
       <w:r>
@@ -2372,10 +2372,10 @@
           <w:position w:val="-10"/>
         </w:rPr>
         <w:object w:dxaOrig="300" w:dyaOrig="360">
-          <v:shape id="_x0000_i1032" type="#_x0000_t75" style="width:15.05pt;height:18.2pt" o:ole="">
+          <v:shape id="_x0000_i1032" type="#_x0000_t75" style="width:15pt;height:18pt" o:ole="">
             <v:imagedata r:id="rId13" o:title=""/>
           </v:shape>
-          <o:OLEObject Type="Embed" ProgID="Equation.3" ShapeID="_x0000_i1032" DrawAspect="Content" ObjectID="_1653347828" r:id="rId16"/>
+          <o:OLEObject Type="Embed" ProgID="Equation.3" ShapeID="_x0000_i1032" DrawAspect="Content" ObjectID="_1653337494" r:id="rId16"/>
         </w:object>
       </w:r>
       <w:r>
@@ -3032,10 +3032,10 @@
           <w:position w:val="-30"/>
         </w:rPr>
         <w:object w:dxaOrig="5020" w:dyaOrig="580">
-          <v:shape id="_x0000_i1033" type="#_x0000_t75" style="width:250.8pt;height:28.9pt" o:ole="">
+          <v:shape id="_x0000_i1033" type="#_x0000_t75" style="width:250.5pt;height:29.25pt" o:ole="">
             <v:imagedata r:id="rId17" o:title=""/>
           </v:shape>
-          <o:OLEObject Type="Embed" ProgID="Equation.3" ShapeID="_x0000_i1033" DrawAspect="Content" ObjectID="_1653347829" r:id="rId18"/>
+          <o:OLEObject Type="Embed" ProgID="Equation.3" ShapeID="_x0000_i1033" DrawAspect="Content" ObjectID="_1653337495" r:id="rId18"/>
         </w:object>
       </w:r>
     </w:p>
@@ -3109,10 +3109,10 @@
           <w:position w:val="-30"/>
         </w:rPr>
         <w:object w:dxaOrig="4099" w:dyaOrig="580">
-          <v:shape id="_x0000_i1034" type="#_x0000_t75" style="width:204.9pt;height:28.9pt" o:ole="">
+          <v:shape id="_x0000_i1034" type="#_x0000_t75" style="width:204.75pt;height:29.25pt" o:ole="">
             <v:imagedata r:id="rId19" o:title=""/>
           </v:shape>
-          <o:OLEObject Type="Embed" ProgID="Equation.3" ShapeID="_x0000_i1034" DrawAspect="Content" ObjectID="_1653347830" r:id="rId20"/>
+          <o:OLEObject Type="Embed" ProgID="Equation.3" ShapeID="_x0000_i1034" DrawAspect="Content" ObjectID="_1653337496" r:id="rId20"/>
         </w:object>
       </w:r>
       <w:r>
@@ -3139,10 +3139,10 @@
           <w:position w:val="-6"/>
         </w:rPr>
         <w:object w:dxaOrig="200" w:dyaOrig="279">
-          <v:shape id="_x0000_i1035" type="#_x0000_t75" style="width:9.9pt;height:13.85pt" o:ole="">
+          <v:shape id="_x0000_i1035" type="#_x0000_t75" style="width:9.75pt;height:13.5pt" o:ole="">
             <v:imagedata r:id="rId21" o:title=""/>
           </v:shape>
-          <o:OLEObject Type="Embed" ProgID="Equation.3" ShapeID="_x0000_i1035" DrawAspect="Content" ObjectID="_1653347831" r:id="rId22"/>
+          <o:OLEObject Type="Embed" ProgID="Equation.3" ShapeID="_x0000_i1035" DrawAspect="Content" ObjectID="_1653337497" r:id="rId22"/>
         </w:object>
       </w:r>
       <w:r>
@@ -3163,10 +3163,10 @@
           <w:position w:val="-8"/>
         </w:rPr>
         <w:object w:dxaOrig="499" w:dyaOrig="320">
-          <v:shape id="_x0000_i1036" type="#_x0000_t75" style="width:24.9pt;height:15.8pt" o:ole="">
+          <v:shape id="_x0000_i1036" type="#_x0000_t75" style="width:24.75pt;height:15.75pt" o:ole="">
             <v:imagedata r:id="rId23" o:title=""/>
           </v:shape>
-          <o:OLEObject Type="Embed" ProgID="Equation.3" ShapeID="_x0000_i1036" DrawAspect="Content" ObjectID="_1653347832" r:id="rId24"/>
+          <o:OLEObject Type="Embed" ProgID="Equation.3" ShapeID="_x0000_i1036" DrawAspect="Content" ObjectID="_1653337498" r:id="rId24"/>
         </w:object>
       </w:r>
       <w:r>
@@ -3220,10 +3220,10 @@
           <w:position w:val="-8"/>
         </w:rPr>
         <w:object w:dxaOrig="499" w:dyaOrig="320">
-          <v:shape id="_x0000_i1037" type="#_x0000_t75" style="width:24.9pt;height:15.8pt" o:ole="">
+          <v:shape id="_x0000_i1037" type="#_x0000_t75" style="width:24.75pt;height:15.75pt" o:ole="">
             <v:imagedata r:id="rId23" o:title=""/>
           </v:shape>
-          <o:OLEObject Type="Embed" ProgID="Equation.3" ShapeID="_x0000_i1037" DrawAspect="Content" ObjectID="_1653347833" r:id="rId25"/>
+          <o:OLEObject Type="Embed" ProgID="Equation.3" ShapeID="_x0000_i1037" DrawAspect="Content" ObjectID="_1653337499" r:id="rId25"/>
         </w:object>
       </w:r>
       <w:r>
@@ -3310,10 +3310,10 @@
           <w:position w:val="-8"/>
         </w:rPr>
         <w:object w:dxaOrig="920" w:dyaOrig="340">
-          <v:shape id="_x0000_i1038" type="#_x0000_t75" style="width:45.9pt;height:17pt" o:ole="">
+          <v:shape id="_x0000_i1038" type="#_x0000_t75" style="width:45.75pt;height:17.25pt" o:ole="">
             <v:imagedata r:id="rId26" o:title=""/>
           </v:shape>
-          <o:OLEObject Type="Embed" ProgID="Equation.3" ShapeID="_x0000_i1038" DrawAspect="Content" ObjectID="_1653347834" r:id="rId27"/>
+          <o:OLEObject Type="Embed" ProgID="Equation.3" ShapeID="_x0000_i1038" DrawAspect="Content" ObjectID="_1653337500" r:id="rId27"/>
         </w:object>
       </w:r>
       <w:r>
@@ -3480,10 +3480,10 @@
           <w:position w:val="-8"/>
         </w:rPr>
         <w:object w:dxaOrig="920" w:dyaOrig="340">
-          <v:shape id="_x0000_i1039" type="#_x0000_t75" style="width:45.9pt;height:17pt" o:ole="">
+          <v:shape id="_x0000_i1039" type="#_x0000_t75" style="width:45.75pt;height:17.25pt" o:ole="">
             <v:imagedata r:id="rId26" o:title=""/>
           </v:shape>
-          <o:OLEObject Type="Embed" ProgID="Equation.3" ShapeID="_x0000_i1039" DrawAspect="Content" ObjectID="_1653347835" r:id="rId28"/>
+          <o:OLEObject Type="Embed" ProgID="Equation.3" ShapeID="_x0000_i1039" DrawAspect="Content" ObjectID="_1653337501" r:id="rId28"/>
         </w:object>
       </w:r>
       <w:r>
@@ -3636,10 +3636,10 @@
           <w:position w:val="-8"/>
         </w:rPr>
         <w:object w:dxaOrig="1180" w:dyaOrig="340">
-          <v:shape id="_x0000_i1040" type="#_x0000_t75" style="width:58.95pt;height:17pt" o:ole="">
+          <v:shape id="_x0000_i1040" type="#_x0000_t75" style="width:59.25pt;height:17.25pt" o:ole="">
             <v:imagedata r:id="rId29" o:title=""/>
           </v:shape>
-          <o:OLEObject Type="Embed" ProgID="Equation.3" ShapeID="_x0000_i1040" DrawAspect="Content" ObjectID="_1653347836" r:id="rId30"/>
+          <o:OLEObject Type="Embed" ProgID="Equation.3" ShapeID="_x0000_i1040" DrawAspect="Content" ObjectID="_1653337502" r:id="rId30"/>
         </w:object>
       </w:r>
       <w:r>
@@ -3654,10 +3654,10 @@
           <w:position w:val="-8"/>
         </w:rPr>
         <w:object w:dxaOrig="1380" w:dyaOrig="360">
-          <v:shape id="_x0000_i1041" type="#_x0000_t75" style="width:68.85pt;height:18.2pt" o:ole="">
+          <v:shape id="_x0000_i1041" type="#_x0000_t75" style="width:69pt;height:18pt" o:ole="">
             <v:imagedata r:id="rId31" o:title=""/>
           </v:shape>
-          <o:OLEObject Type="Embed" ProgID="Equation.3" ShapeID="_x0000_i1041" DrawAspect="Content" ObjectID="_1653347837" r:id="rId32"/>
+          <o:OLEObject Type="Embed" ProgID="Equation.3" ShapeID="_x0000_i1041" DrawAspect="Content" ObjectID="_1653337503" r:id="rId32"/>
         </w:object>
       </w:r>
       <w:r>
@@ -3807,10 +3807,10 @@
           <w:position w:val="-8"/>
         </w:rPr>
         <w:object w:dxaOrig="499" w:dyaOrig="320">
-          <v:shape id="_x0000_i1042" type="#_x0000_t75" style="width:24.9pt;height:15.8pt" o:ole="">
+          <v:shape id="_x0000_i1042" type="#_x0000_t75" style="width:24.75pt;height:15.75pt" o:ole="">
             <v:imagedata r:id="rId33" o:title=""/>
           </v:shape>
-          <o:OLEObject Type="Embed" ProgID="Equation.3" ShapeID="_x0000_i1042" DrawAspect="Content" ObjectID="_1653347838" r:id="rId34"/>
+          <o:OLEObject Type="Embed" ProgID="Equation.3" ShapeID="_x0000_i1042" DrawAspect="Content" ObjectID="_1653337504" r:id="rId34"/>
         </w:object>
       </w:r>
       <w:r>
@@ -3831,10 +3831,10 @@
           <w:position w:val="-8"/>
         </w:rPr>
         <w:object w:dxaOrig="499" w:dyaOrig="320">
-          <v:shape id="_x0000_i1043" type="#_x0000_t75" style="width:24.9pt;height:15.8pt" o:ole="">
+          <v:shape id="_x0000_i1043" type="#_x0000_t75" style="width:24.75pt;height:15.75pt" o:ole="">
             <v:imagedata r:id="rId33" o:title=""/>
           </v:shape>
-          <o:OLEObject Type="Embed" ProgID="Equation.3" ShapeID="_x0000_i1043" DrawAspect="Content" ObjectID="_1653347839" r:id="rId35"/>
+          <o:OLEObject Type="Embed" ProgID="Equation.3" ShapeID="_x0000_i1043" DrawAspect="Content" ObjectID="_1653337505" r:id="rId35"/>
         </w:object>
       </w:r>
       <w:r>
@@ -3941,10 +3941,10 @@
           <w:position w:val="-8"/>
         </w:rPr>
         <w:object w:dxaOrig="499" w:dyaOrig="320">
-          <v:shape id="_x0000_i1044" type="#_x0000_t75" style="width:24.9pt;height:15.8pt" o:ole="">
+          <v:shape id="_x0000_i1044" type="#_x0000_t75" style="width:24.75pt;height:15.75pt" o:ole="">
             <v:imagedata r:id="rId33" o:title=""/>
           </v:shape>
-          <o:OLEObject Type="Embed" ProgID="Equation.3" ShapeID="_x0000_i1044" DrawAspect="Content" ObjectID="_1653347840" r:id="rId36"/>
+          <o:OLEObject Type="Embed" ProgID="Equation.3" ShapeID="_x0000_i1044" DrawAspect="Content" ObjectID="_1653337506" r:id="rId36"/>
         </w:object>
       </w:r>
       <w:r>
@@ -4591,10 +4591,10 @@
           <w:position w:val="-10"/>
         </w:rPr>
         <w:object w:dxaOrig="1719" w:dyaOrig="360">
-          <v:shape id="_x0000_i1045" type="#_x0000_t75" style="width:85.85pt;height:18.2pt" o:ole="">
+          <v:shape id="_x0000_i1045" type="#_x0000_t75" style="width:85.5pt;height:18pt" o:ole="">
             <v:imagedata r:id="rId37" o:title=""/>
           </v:shape>
-          <o:OLEObject Type="Embed" ProgID="Equation.3" ShapeID="_x0000_i1045" DrawAspect="Content" ObjectID="_1653347841" r:id="rId38"/>
+          <o:OLEObject Type="Embed" ProgID="Equation.3" ShapeID="_x0000_i1045" DrawAspect="Content" ObjectID="_1653337507" r:id="rId38"/>
         </w:object>
       </w:r>
       <w:r>
@@ -4643,10 +4643,10 @@
           <w:position w:val="-14"/>
         </w:rPr>
         <w:object w:dxaOrig="6979" w:dyaOrig="400">
-          <v:shape id="_x0000_i1046" type="#_x0000_t75" style="width:348.15pt;height:20.2pt" o:ole="">
+          <v:shape id="_x0000_i1046" type="#_x0000_t75" style="width:348pt;height:20.25pt" o:ole="">
             <v:imagedata r:id="rId39" o:title=""/>
           </v:shape>
-          <o:OLEObject Type="Embed" ProgID="Equation.3" ShapeID="_x0000_i1046" DrawAspect="Content" ObjectID="_1653347842" r:id="rId40"/>
+          <o:OLEObject Type="Embed" ProgID="Equation.3" ShapeID="_x0000_i1046" DrawAspect="Content" ObjectID="_1653337508" r:id="rId40"/>
         </w:object>
       </w:r>
     </w:p>
@@ -5970,7 +5970,7 @@
           <v:shape id="_x0000_i1047" type="#_x0000_t75" style="width:102.85pt;height:20.2pt" o:ole="">
             <v:imagedata r:id="rId41" o:title=""/>
           </v:shape>
-          <o:OLEObject Type="Embed" ProgID="Equation.3" ShapeID="_x0000_i1047" DrawAspect="Content" ObjectID="_1653347843" r:id="rId42"/>
+          <o:OLEObject Type="Embed" ProgID="Equation.3" ShapeID="_x0000_i1047" DrawAspect="Content" ObjectID="_1653337509" r:id="rId42"/>
         </w:object>
       </w:r>
       <w:bookmarkEnd w:id="0"/>
@@ -6409,7 +6409,7 @@
           <v:shape id="_x0000_i1048" type="#_x0000_t75" style="width:115.1pt;height:74pt" o:ole="">
             <v:imagedata r:id="rId43" o:title=""/>
           </v:shape>
-          <o:OLEObject Type="Embed" ProgID="Equation.3" ShapeID="_x0000_i1048" DrawAspect="Content" ObjectID="_1653347844" r:id="rId44"/>
+          <o:OLEObject Type="Embed" ProgID="Equation.3" ShapeID="_x0000_i1048" DrawAspect="Content" ObjectID="_1653337510" r:id="rId44"/>
         </w:object>
       </w:r>
     </w:p>
@@ -6434,7 +6434,7 @@
           <v:shape id="_x0000_i1049" type="#_x0000_t75" style="width:19pt;height:19pt" o:ole="">
             <v:imagedata r:id="rId45" o:title=""/>
           </v:shape>
-          <o:OLEObject Type="Embed" ProgID="Equation.3" ShapeID="_x0000_i1049" DrawAspect="Content" ObjectID="_1653347845" r:id="rId46"/>
+          <o:OLEObject Type="Embed" ProgID="Equation.3" ShapeID="_x0000_i1049" DrawAspect="Content" ObjectID="_1653337511" r:id="rId46"/>
         </w:object>
       </w:r>
       <w:r>
@@ -6891,7 +6891,7 @@
           <v:shape id="_x0000_i1050" type="#_x0000_t75" style="width:45.1pt;height:18.2pt" o:ole="">
             <v:imagedata r:id="rId47" o:title=""/>
           </v:shape>
-          <o:OLEObject Type="Embed" ProgID="Equation.3" ShapeID="_x0000_i1050" DrawAspect="Content" ObjectID="_1653347846" r:id="rId48"/>
+          <o:OLEObject Type="Embed" ProgID="Equation.3" ShapeID="_x0000_i1050" DrawAspect="Content" ObjectID="_1653337512" r:id="rId48"/>
         </w:object>
       </w:r>
       <w:r>
@@ -6962,7 +6962,7 @@
           <v:shape id="_x0000_i1051" type="#_x0000_t75" style="width:176.05pt;height:19pt" o:ole="">
             <v:imagedata r:id="rId49" o:title=""/>
           </v:shape>
-          <o:OLEObject Type="Embed" ProgID="Equation.3" ShapeID="_x0000_i1051" DrawAspect="Content" ObjectID="_1653347847" r:id="rId50"/>
+          <o:OLEObject Type="Embed" ProgID="Equation.3" ShapeID="_x0000_i1051" DrawAspect="Content" ObjectID="_1653337513" r:id="rId50"/>
         </w:object>
       </w:r>
     </w:p>
@@ -7047,7 +7047,7 @@
           <v:shape id="_x0000_i1052" type="#_x0000_t75" style="width:115.1pt;height:74pt" o:ole="">
             <v:imagedata r:id="rId43" o:title=""/>
           </v:shape>
-          <o:OLEObject Type="Embed" ProgID="Equation.3" ShapeID="_x0000_i1052" DrawAspect="Content" ObjectID="_1653347848" r:id="rId51"/>
+          <o:OLEObject Type="Embed" ProgID="Equation.3" ShapeID="_x0000_i1052" DrawAspect="Content" ObjectID="_1653337514" r:id="rId51"/>
         </w:object>
       </w:r>
     </w:p>
@@ -7137,7 +7137,7 @@
           <v:shape id="_x0000_i1053" type="#_x0000_t75" style="width:111.15pt;height:34.8pt" o:ole="">
             <v:imagedata r:id="rId52" o:title=""/>
           </v:shape>
-          <o:OLEObject Type="Embed" ProgID="Equation.3" ShapeID="_x0000_i1053" DrawAspect="Content" ObjectID="_1653347849" r:id="rId53"/>
+          <o:OLEObject Type="Embed" ProgID="Equation.3" ShapeID="_x0000_i1053" DrawAspect="Content" ObjectID="_1653337515" r:id="rId53"/>
         </w:object>
       </w:r>
     </w:p>
@@ -7500,7 +7500,7 @@
           <v:shape id="_x0000_i1054" type="#_x0000_t75" style="width:36pt;height:18.2pt" o:ole="">
             <v:imagedata r:id="rId54" o:title=""/>
           </v:shape>
-          <o:OLEObject Type="Embed" ProgID="Equation.3" ShapeID="_x0000_i1054" DrawAspect="Content" ObjectID="_1653347850" r:id="rId55"/>
+          <o:OLEObject Type="Embed" ProgID="Equation.3" ShapeID="_x0000_i1054" DrawAspect="Content" ObjectID="_1653337516" r:id="rId55"/>
         </w:object>
       </w:r>
       <w:r>
@@ -7649,7 +7649,7 @@
           <v:shape id="_x0000_i1055" type="#_x0000_t75" style="width:11.1pt;height:11.1pt" o:ole="">
             <v:imagedata r:id="rId56" o:title=""/>
           </v:shape>
-          <o:OLEObject Type="Embed" ProgID="Equation.3" ShapeID="_x0000_i1055" DrawAspect="Content" ObjectID="_1653347851" r:id="rId57"/>
+          <o:OLEObject Type="Embed" ProgID="Equation.3" ShapeID="_x0000_i1055" DrawAspect="Content" ObjectID="_1653337517" r:id="rId57"/>
         </w:object>
       </w:r>
       <w:r>
@@ -7669,7 +7669,7 @@
           <v:shape id="_x0000_i1056" type="#_x0000_t75" style="width:11.85pt;height:13.05pt" o:ole="">
             <v:imagedata r:id="rId58" o:title=""/>
           </v:shape>
-          <o:OLEObject Type="Embed" ProgID="Equation.3" ShapeID="_x0000_i1056" DrawAspect="Content" ObjectID="_1653347852" r:id="rId59"/>
+          <o:OLEObject Type="Embed" ProgID="Equation.3" ShapeID="_x0000_i1056" DrawAspect="Content" ObjectID="_1653337518" r:id="rId59"/>
         </w:object>
       </w:r>
       <w:r>
@@ -7686,7 +7686,7 @@
           <v:shape id="_x0000_i1057" type="#_x0000_t75" style="width:11.1pt;height:11.1pt" o:ole="">
             <v:imagedata r:id="rId56" o:title=""/>
           </v:shape>
-          <o:OLEObject Type="Embed" ProgID="Equation.3" ShapeID="_x0000_i1057" DrawAspect="Content" ObjectID="_1653347853" r:id="rId60"/>
+          <o:OLEObject Type="Embed" ProgID="Equation.3" ShapeID="_x0000_i1057" DrawAspect="Content" ObjectID="_1653337519" r:id="rId60"/>
         </w:object>
       </w:r>
       <w:r>
@@ -7705,7 +7705,7 @@
           <v:shape id="_x0000_i1058" type="#_x0000_t75" style="width:43.9pt;height:13.85pt" o:ole="">
             <v:imagedata r:id="rId61" o:title=""/>
           </v:shape>
-          <o:OLEObject Type="Embed" ProgID="Equation.3" ShapeID="_x0000_i1058" DrawAspect="Content" ObjectID="_1653347854" r:id="rId62"/>
+          <o:OLEObject Type="Embed" ProgID="Equation.3" ShapeID="_x0000_i1058" DrawAspect="Content" ObjectID="_1653337520" r:id="rId62"/>
         </w:object>
       </w:r>
     </w:p>
@@ -7814,7 +7814,7 @@
           <v:shape id="_x0000_i1059" type="#_x0000_t75" style="width:11.1pt;height:11.1pt" o:ole="">
             <v:imagedata r:id="rId56" o:title=""/>
           </v:shape>
-          <o:OLEObject Type="Embed" ProgID="Equation.3" ShapeID="_x0000_i1059" DrawAspect="Content" ObjectID="_1653347855" r:id="rId63"/>
+          <o:OLEObject Type="Embed" ProgID="Equation.3" ShapeID="_x0000_i1059" DrawAspect="Content" ObjectID="_1653337521" r:id="rId63"/>
         </w:object>
       </w:r>
       <w:r>
@@ -7838,7 +7838,7 @@
           <v:shape id="_x0000_i1060" type="#_x0000_t75" style="width:123.05pt;height:20.2pt" o:ole="">
             <v:imagedata r:id="rId64" o:title=""/>
           </v:shape>
-          <o:OLEObject Type="Embed" ProgID="Equation.3" ShapeID="_x0000_i1060" DrawAspect="Content" ObjectID="_1653347856" r:id="rId65"/>
+          <o:OLEObject Type="Embed" ProgID="Equation.3" ShapeID="_x0000_i1060" DrawAspect="Content" ObjectID="_1653337522" r:id="rId65"/>
         </w:object>
       </w:r>
       <w:r>
@@ -7922,7 +7922,7 @@
           <v:shape id="_x0000_i1061" type="#_x0000_t75" style="width:66.05pt;height:18.2pt" o:ole="">
             <v:imagedata r:id="rId66" o:title=""/>
           </v:shape>
-          <o:OLEObject Type="Embed" ProgID="Equation.3" ShapeID="_x0000_i1061" DrawAspect="Content" ObjectID="_1653347857" r:id="rId67"/>
+          <o:OLEObject Type="Embed" ProgID="Equation.3" ShapeID="_x0000_i1061" DrawAspect="Content" ObjectID="_1653337523" r:id="rId67"/>
         </w:object>
       </w:r>
       <w:r>
@@ -8506,7 +8506,7 @@
           <v:shape id="_x0000_i1062" type="#_x0000_t75" style="width:9.9pt;height:13.85pt" o:ole="">
             <v:imagedata r:id="rId68" o:title=""/>
           </v:shape>
-          <o:OLEObject Type="Embed" ProgID="Equation.3" ShapeID="_x0000_i1062" DrawAspect="Content" ObjectID="_1653347858" r:id="rId69"/>
+          <o:OLEObject Type="Embed" ProgID="Equation.3" ShapeID="_x0000_i1062" DrawAspect="Content" ObjectID="_1653337524" r:id="rId69"/>
         </w:object>
       </w:r>
       <w:r>
@@ -8530,7 +8530,7 @@
           <v:shape id="_x0000_i1063" type="#_x0000_t75" style="width:47.1pt;height:17pt" o:ole="">
             <v:imagedata r:id="rId70" o:title=""/>
           </v:shape>
-          <o:OLEObject Type="Embed" ProgID="Equation.3" ShapeID="_x0000_i1063" DrawAspect="Content" ObjectID="_1653347859" r:id="rId71"/>
+          <o:OLEObject Type="Embed" ProgID="Equation.3" ShapeID="_x0000_i1063" DrawAspect="Content" ObjectID="_1653337525" r:id="rId71"/>
         </w:object>
       </w:r>
       <w:r>
@@ -8626,7 +8626,7 @@
           <v:shape id="_x0000_i1064" type="#_x0000_t75" style="width:47.1pt;height:17pt" o:ole="">
             <v:imagedata r:id="rId72" o:title=""/>
           </v:shape>
-          <o:OLEObject Type="Embed" ProgID="Equation.3" ShapeID="_x0000_i1064" DrawAspect="Content" ObjectID="_1653347860" r:id="rId73"/>
+          <o:OLEObject Type="Embed" ProgID="Equation.3" ShapeID="_x0000_i1064" DrawAspect="Content" ObjectID="_1653337526" r:id="rId73"/>
         </w:object>
       </w:r>
       <w:r>
@@ -8660,7 +8660,7 @@
           <v:shape id="_x0000_i1065" type="#_x0000_t75" style="width:9.9pt;height:13.85pt" o:ole="">
             <v:imagedata r:id="rId74" o:title=""/>
           </v:shape>
-          <o:OLEObject Type="Embed" ProgID="Equation.3" ShapeID="_x0000_i1065" DrawAspect="Content" ObjectID="_1653347861" r:id="rId75"/>
+          <o:OLEObject Type="Embed" ProgID="Equation.3" ShapeID="_x0000_i1065" DrawAspect="Content" ObjectID="_1653337527" r:id="rId75"/>
         </w:object>
       </w:r>
       <w:r>
@@ -8778,7 +8778,7 @@
           <v:shape id="_x0000_i1066" type="#_x0000_t75" style="width:241.3pt;height:39.95pt" o:ole="">
             <v:imagedata r:id="rId76" o:title=""/>
           </v:shape>
-          <o:OLEObject Type="Embed" ProgID="Equation.3" ShapeID="_x0000_i1066" DrawAspect="Content" ObjectID="_1653347862" r:id="rId77"/>
+          <o:OLEObject Type="Embed" ProgID="Equation.3" ShapeID="_x0000_i1066" DrawAspect="Content" ObjectID="_1653337528" r:id="rId77"/>
         </w:object>
       </w:r>
     </w:p>
@@ -8829,7 +8829,7 @@
           <v:shape id="_x0000_i1067" type="#_x0000_t75" style="width:26.1pt;height:15.8pt" o:ole="">
             <v:imagedata r:id="rId78" o:title=""/>
           </v:shape>
-          <o:OLEObject Type="Embed" ProgID="Equation.3" ShapeID="_x0000_i1067" DrawAspect="Content" ObjectID="_1653347863" r:id="rId79"/>
+          <o:OLEObject Type="Embed" ProgID="Equation.3" ShapeID="_x0000_i1067" DrawAspect="Content" ObjectID="_1653337529" r:id="rId79"/>
         </w:object>
       </w:r>
       <w:r>
@@ -8853,7 +8853,7 @@
           <v:shape id="_x0000_i1068" type="#_x0000_t75" style="width:47.1pt;height:17pt" o:ole="">
             <v:imagedata r:id="rId80" o:title=""/>
           </v:shape>
-          <o:OLEObject Type="Embed" ProgID="Equation.3" ShapeID="_x0000_i1068" DrawAspect="Content" ObjectID="_1653347864" r:id="rId81"/>
+          <o:OLEObject Type="Embed" ProgID="Equation.3" ShapeID="_x0000_i1068" DrawAspect="Content" ObjectID="_1653337530" r:id="rId81"/>
         </w:object>
       </w:r>
       <w:r>
@@ -8916,7 +8916,7 @@
           <v:shape id="_x0000_i1069" type="#_x0000_t75" style="width:9.9pt;height:13.85pt" o:ole="">
             <v:imagedata r:id="rId74" o:title=""/>
           </v:shape>
-          <o:OLEObject Type="Embed" ProgID="Equation.3" ShapeID="_x0000_i1069" DrawAspect="Content" ObjectID="_1653347865" r:id="rId82"/>
+          <o:OLEObject Type="Embed" ProgID="Equation.3" ShapeID="_x0000_i1069" DrawAspect="Content" ObjectID="_1653337531" r:id="rId82"/>
         </w:object>
       </w:r>
       <w:r>
@@ -8973,7 +8973,7 @@
           <v:shape id="_x0000_i1070" type="#_x0000_t75" style="width:9.9pt;height:13.85pt" o:ole="">
             <v:imagedata r:id="rId74" o:title=""/>
           </v:shape>
-          <o:OLEObject Type="Embed" ProgID="Equation.3" ShapeID="_x0000_i1070" DrawAspect="Content" ObjectID="_1653347866" r:id="rId83"/>
+          <o:OLEObject Type="Embed" ProgID="Equation.3" ShapeID="_x0000_i1070" DrawAspect="Content" ObjectID="_1653337532" r:id="rId83"/>
         </w:object>
       </w:r>
       <w:r>
@@ -9017,7 +9017,7 @@
           <v:shape id="_x0000_i1071" type="#_x0000_t75" style="width:9.9pt;height:13.85pt" o:ole="">
             <v:imagedata r:id="rId74" o:title=""/>
           </v:shape>
-          <o:OLEObject Type="Embed" ProgID="Equation.3" ShapeID="_x0000_i1071" DrawAspect="Content" ObjectID="_1653347867" r:id="rId84"/>
+          <o:OLEObject Type="Embed" ProgID="Equation.3" ShapeID="_x0000_i1071" DrawAspect="Content" ObjectID="_1653337533" r:id="rId84"/>
         </w:object>
       </w:r>
       <w:r>
@@ -9127,7 +9127,7 @@
           <v:shape id="_x0000_i1072" type="#_x0000_t75" style="width:173.25pt;height:22.95pt" o:ole="">
             <v:imagedata r:id="rId85" o:title=""/>
           </v:shape>
-          <o:OLEObject Type="Embed" ProgID="Equation.3" ShapeID="_x0000_i1072" DrawAspect="Content" ObjectID="_1653347868" r:id="rId86"/>
+          <o:OLEObject Type="Embed" ProgID="Equation.3" ShapeID="_x0000_i1072" DrawAspect="Content" ObjectID="_1653337534" r:id="rId86"/>
         </w:object>
       </w:r>
     </w:p>
@@ -9178,7 +9178,7 @@
           <v:shape id="_x0000_i1073" type="#_x0000_t75" style="width:47.1pt;height:17pt" o:ole="">
             <v:imagedata r:id="rId87" o:title=""/>
           </v:shape>
-          <o:OLEObject Type="Embed" ProgID="Equation.3" ShapeID="_x0000_i1073" DrawAspect="Content" ObjectID="_1653347869" r:id="rId88"/>
+          <o:OLEObject Type="Embed" ProgID="Equation.3" ShapeID="_x0000_i1073" DrawAspect="Content" ObjectID="_1653337535" r:id="rId88"/>
         </w:object>
       </w:r>
       <w:r>
@@ -9228,7 +9228,7 @@
           <v:shape id="_x0000_i1074" type="#_x0000_t75" style="width:111.15pt;height:22.95pt" o:ole="">
             <v:imagedata r:id="rId89" o:title=""/>
           </v:shape>
-          <o:OLEObject Type="Embed" ProgID="Equation.3" ShapeID="_x0000_i1074" DrawAspect="Content" ObjectID="_1653347870" r:id="rId90"/>
+          <o:OLEObject Type="Embed" ProgID="Equation.3" ShapeID="_x0000_i1074" DrawAspect="Content" ObjectID="_1653337536" r:id="rId90"/>
         </w:object>
       </w:r>
       <w:r>
@@ -9413,7 +9413,7 @@
           <v:shape id="_x0000_i1075" type="#_x0000_t75" style="width:250.8pt;height:28.9pt" o:ole="">
             <v:imagedata r:id="rId91" o:title=""/>
           </v:shape>
-          <o:OLEObject Type="Embed" ProgID="Equation.3" ShapeID="_x0000_i1075" DrawAspect="Content" ObjectID="_1653347871" r:id="rId92"/>
+          <o:OLEObject Type="Embed" ProgID="Equation.3" ShapeID="_x0000_i1075" DrawAspect="Content" ObjectID="_1653337537" r:id="rId92"/>
         </w:object>
       </w:r>
     </w:p>
@@ -9464,7 +9464,7 @@
           <v:shape id="_x0000_i1076" type="#_x0000_t75" style="width:58.15pt;height:17pt" o:ole="">
             <v:imagedata r:id="rId93" o:title=""/>
           </v:shape>
-          <o:OLEObject Type="Embed" ProgID="Equation.3" ShapeID="_x0000_i1076" DrawAspect="Content" ObjectID="_1653347872" r:id="rId94"/>
+          <o:OLEObject Type="Embed" ProgID="Equation.3" ShapeID="_x0000_i1076" DrawAspect="Content" ObjectID="_1653337538" r:id="rId94"/>
         </w:object>
       </w:r>
       <w:r>
@@ -9482,7 +9482,7 @@
           <v:shape id="_x0000_i1077" type="#_x0000_t75" style="width:68.85pt;height:18.2pt" o:ole="">
             <v:imagedata r:id="rId95" o:title=""/>
           </v:shape>
-          <o:OLEObject Type="Embed" ProgID="Equation.3" ShapeID="_x0000_i1077" DrawAspect="Content" ObjectID="_1653347873" r:id="rId96"/>
+          <o:OLEObject Type="Embed" ProgID="Equation.3" ShapeID="_x0000_i1077" DrawAspect="Content" ObjectID="_1653337539" r:id="rId96"/>
         </w:object>
       </w:r>
       <w:r>
@@ -9658,7 +9658,7 @@
           <v:shape id="_x0000_i1078" type="#_x0000_t75" style="width:94.15pt;height:18.2pt" o:ole="">
             <v:imagedata r:id="rId97" o:title=""/>
           </v:shape>
-          <o:OLEObject Type="Embed" ProgID="Equation.3" ShapeID="_x0000_i1078" DrawAspect="Content" ObjectID="_1653347874" r:id="rId98"/>
+          <o:OLEObject Type="Embed" ProgID="Equation.3" ShapeID="_x0000_i1078" DrawAspect="Content" ObjectID="_1653337540" r:id="rId98"/>
         </w:object>
       </w:r>
       <w:r>
@@ -9682,7 +9682,7 @@
           <v:shape id="_x0000_i1079" type="#_x0000_t75" style="width:60.15pt;height:19pt" o:ole="">
             <v:imagedata r:id="rId99" o:title=""/>
           </v:shape>
-          <o:OLEObject Type="Embed" ProgID="Equation.3" ShapeID="_x0000_i1079" DrawAspect="Content" ObjectID="_1653347875" r:id="rId100"/>
+          <o:OLEObject Type="Embed" ProgID="Equation.3" ShapeID="_x0000_i1079" DrawAspect="Content" ObjectID="_1653337541" r:id="rId100"/>
         </w:object>
       </w:r>
       <w:r>
@@ -9705,7 +9705,7 @@
           <v:shape id="_x0000_i1080" type="#_x0000_t75" style="width:15.8pt;height:19pt" o:ole="">
             <v:imagedata r:id="rId101" o:title=""/>
           </v:shape>
-          <o:OLEObject Type="Embed" ProgID="Equation.3" ShapeID="_x0000_i1080" DrawAspect="Content" ObjectID="_1653347876" r:id="rId102"/>
+          <o:OLEObject Type="Embed" ProgID="Equation.3" ShapeID="_x0000_i1080" DrawAspect="Content" ObjectID="_1653337542" r:id="rId102"/>
         </w:object>
       </w:r>
       <w:r>
@@ -9748,7 +9748,7 @@
           <v:shape id="_x0000_i1081" type="#_x0000_t75" style="width:15.8pt;height:18.2pt" o:ole="">
             <v:imagedata r:id="rId103" o:title=""/>
           </v:shape>
-          <o:OLEObject Type="Embed" ProgID="Equation.3" ShapeID="_x0000_i1081" DrawAspect="Content" ObjectID="_1653347877" r:id="rId104"/>
+          <o:OLEObject Type="Embed" ProgID="Equation.3" ShapeID="_x0000_i1081" DrawAspect="Content" ObjectID="_1653337543" r:id="rId104"/>
         </w:object>
       </w:r>
       <w:r>
@@ -9824,7 +9824,7 @@
           <v:shape id="_x0000_i1082" type="#_x0000_t75" style="width:149.15pt;height:19pt" o:ole="">
             <v:imagedata r:id="rId105" o:title=""/>
           </v:shape>
-          <o:OLEObject Type="Embed" ProgID="Equation.3" ShapeID="_x0000_i1082" DrawAspect="Content" ObjectID="_1653347878" r:id="rId106"/>
+          <o:OLEObject Type="Embed" ProgID="Equation.3" ShapeID="_x0000_i1082" DrawAspect="Content" ObjectID="_1653337544" r:id="rId106"/>
         </w:object>
       </w:r>
       <w:r>
@@ -9855,7 +9855,7 @@
           <v:shape id="_x0000_i1083" type="#_x0000_t75" style="width:15.8pt;height:19pt" o:ole="">
             <v:imagedata r:id="rId107" o:title=""/>
           </v:shape>
-          <o:OLEObject Type="Embed" ProgID="Equation.3" ShapeID="_x0000_i1083" DrawAspect="Content" ObjectID="_1653347879" r:id="rId108"/>
+          <o:OLEObject Type="Embed" ProgID="Equation.3" ShapeID="_x0000_i1083" DrawAspect="Content" ObjectID="_1653337545" r:id="rId108"/>
         </w:object>
       </w:r>
       <w:r>
@@ -9873,7 +9873,7 @@
           <v:shape id="_x0000_i1084" type="#_x0000_t75" style="width:15.8pt;height:18.2pt" o:ole="">
             <v:imagedata r:id="rId109" o:title=""/>
           </v:shape>
-          <o:OLEObject Type="Embed" ProgID="Equation.3" ShapeID="_x0000_i1084" DrawAspect="Content" ObjectID="_1653347880" r:id="rId110"/>
+          <o:OLEObject Type="Embed" ProgID="Equation.3" ShapeID="_x0000_i1084" DrawAspect="Content" ObjectID="_1653337546" r:id="rId110"/>
         </w:object>
       </w:r>
       <w:r>
@@ -9910,7 +9910,7 @@
           <v:shape id="_x0000_i1085" type="#_x0000_t75" style="width:58.95pt;height:19pt" o:ole="">
             <v:imagedata r:id="rId111" o:title=""/>
           </v:shape>
-          <o:OLEObject Type="Embed" ProgID="Equation.3" ShapeID="_x0000_i1085" DrawAspect="Content" ObjectID="_1653347881" r:id="rId112"/>
+          <o:OLEObject Type="Embed" ProgID="Equation.3" ShapeID="_x0000_i1085" DrawAspect="Content" ObjectID="_1653337547" r:id="rId112"/>
         </w:object>
       </w:r>
       <w:r>
@@ -10660,7 +10660,7 @@
           <v:shape id="_x0000_i1086" type="#_x0000_t75" style="width:142.8pt;height:28.9pt" o:ole="">
             <v:imagedata r:id="rId113" o:title=""/>
           </v:shape>
-          <o:OLEObject Type="Embed" ProgID="Equation.3" ShapeID="_x0000_i1086" DrawAspect="Content" ObjectID="_1653347882" r:id="rId114"/>
+          <o:OLEObject Type="Embed" ProgID="Equation.3" ShapeID="_x0000_i1086" DrawAspect="Content" ObjectID="_1653337548" r:id="rId114"/>
         </w:object>
       </w:r>
     </w:p>
@@ -10716,7 +10716,7 @@
           <v:shape id="_x0000_i1087" type="#_x0000_t75" style="width:100.9pt;height:17.8pt" o:ole="">
             <v:imagedata r:id="rId115" o:title=""/>
           </v:shape>
-          <o:OLEObject Type="Embed" ProgID="Equation.3" ShapeID="_x0000_i1087" DrawAspect="Content" ObjectID="_1653347883" r:id="rId116"/>
+          <o:OLEObject Type="Embed" ProgID="Equation.3" ShapeID="_x0000_i1087" DrawAspect="Content" ObjectID="_1653337549" r:id="rId116"/>
         </w:object>
       </w:r>
       <w:r>
@@ -10754,7 +10754,7 @@
           <v:shape id="_x0000_i1088" type="#_x0000_t75" style="width:91pt;height:34.8pt" o:ole="">
             <v:imagedata r:id="rId117" o:title=""/>
           </v:shape>
-          <o:OLEObject Type="Embed" ProgID="Equation.3" ShapeID="_x0000_i1088" DrawAspect="Content" ObjectID="_1653347884" r:id="rId118"/>
+          <o:OLEObject Type="Embed" ProgID="Equation.3" ShapeID="_x0000_i1088" DrawAspect="Content" ObjectID="_1653337550" r:id="rId118"/>
         </w:object>
       </w:r>
       <w:r>
@@ -10829,7 +10829,7 @@
           <v:shape id="_x0000_i1089" type="#_x0000_t75" style="width:26.9pt;height:15.8pt" o:ole="">
             <v:imagedata r:id="rId119" o:title=""/>
           </v:shape>
-          <o:OLEObject Type="Embed" ProgID="Equation.3" ShapeID="_x0000_i1089" DrawAspect="Content" ObjectID="_1653347885" r:id="rId120"/>
+          <o:OLEObject Type="Embed" ProgID="Equation.3" ShapeID="_x0000_i1089" DrawAspect="Content" ObjectID="_1653337551" r:id="rId120"/>
         </w:object>
       </w:r>
       <w:r>
@@ -10847,7 +10847,7 @@
           <v:shape id="_x0000_i1090" type="#_x0000_t75" style="width:26.9pt;height:15.8pt" o:ole="">
             <v:imagedata r:id="rId121" o:title=""/>
           </v:shape>
-          <o:OLEObject Type="Embed" ProgID="Equation.3" ShapeID="_x0000_i1090" DrawAspect="Content" ObjectID="_1653347886" r:id="rId122"/>
+          <o:OLEObject Type="Embed" ProgID="Equation.3" ShapeID="_x0000_i1090" DrawAspect="Content" ObjectID="_1653337552" r:id="rId122"/>
         </w:object>
       </w:r>
       <w:r>
@@ -11035,7 +11035,7 @@
           <v:shape id="_x0000_i1091" type="#_x0000_t75" style="width:89pt;height:19pt" o:ole="">
             <v:imagedata r:id="rId123" o:title=""/>
           </v:shape>
-          <o:OLEObject Type="Embed" ProgID="Equation.3" ShapeID="_x0000_i1091" DrawAspect="Content" ObjectID="_1653347887" r:id="rId124"/>
+          <o:OLEObject Type="Embed" ProgID="Equation.3" ShapeID="_x0000_i1091" DrawAspect="Content" ObjectID="_1653337553" r:id="rId124"/>
         </w:object>
       </w:r>
       <w:r>
@@ -11072,7 +11072,7 @@
           <v:shape id="_x0000_i1092" type="#_x0000_t75" style="width:60.15pt;height:19pt" o:ole="">
             <v:imagedata r:id="rId125" o:title=""/>
           </v:shape>
-          <o:OLEObject Type="Embed" ProgID="Equation.3" ShapeID="_x0000_i1092" DrawAspect="Content" ObjectID="_1653347888" r:id="rId126"/>
+          <o:OLEObject Type="Embed" ProgID="Equation.3" ShapeID="_x0000_i1092" DrawAspect="Content" ObjectID="_1653337554" r:id="rId126"/>
         </w:object>
       </w:r>
       <w:r>
@@ -11116,7 +11116,7 @@
           <v:shape id="_x0000_i1093" type="#_x0000_t75" style="width:100.9pt;height:17.8pt" o:ole="">
             <v:imagedata r:id="rId115" o:title=""/>
           </v:shape>
-          <o:OLEObject Type="Embed" ProgID="Equation.3" ShapeID="_x0000_i1093" DrawAspect="Content" ObjectID="_1653347889" r:id="rId127"/>
+          <o:OLEObject Type="Embed" ProgID="Equation.3" ShapeID="_x0000_i1093" DrawAspect="Content" ObjectID="_1653337555" r:id="rId127"/>
         </w:object>
       </w:r>
       <w:r>
@@ -11147,7 +11147,7 @@
           <v:shape id="_x0000_i1094" type="#_x0000_t75" style="width:60.15pt;height:19pt" o:ole="">
             <v:imagedata r:id="rId128" o:title=""/>
           </v:shape>
-          <o:OLEObject Type="Embed" ProgID="Equation.3" ShapeID="_x0000_i1094" DrawAspect="Content" ObjectID="_1653347890" r:id="rId129"/>
+          <o:OLEObject Type="Embed" ProgID="Equation.3" ShapeID="_x0000_i1094" DrawAspect="Content" ObjectID="_1653337556" r:id="rId129"/>
         </w:object>
       </w:r>
       <w:r>
@@ -11184,7 +11184,7 @@
           <v:shape id="_x0000_i1095" type="#_x0000_t75" style="width:89pt;height:19pt" o:ole="">
             <v:imagedata r:id="rId123" o:title=""/>
           </v:shape>
-          <o:OLEObject Type="Embed" ProgID="Equation.3" ShapeID="_x0000_i1095" DrawAspect="Content" ObjectID="_1653347891" r:id="rId130"/>
+          <o:OLEObject Type="Embed" ProgID="Equation.3" ShapeID="_x0000_i1095" DrawAspect="Content" ObjectID="_1653337557" r:id="rId130"/>
         </w:object>
       </w:r>
       <w:r>
@@ -11209,7 +11209,7 @@
           <v:shape id="_x0000_i1096" type="#_x0000_t75" style="width:198.2pt;height:34.8pt" o:ole="">
             <v:imagedata r:id="rId131" o:title=""/>
           </v:shape>
-          <o:OLEObject Type="Embed" ProgID="Equation.3" ShapeID="_x0000_i1096" DrawAspect="Content" ObjectID="_1653347892" r:id="rId132"/>
+          <o:OLEObject Type="Embed" ProgID="Equation.3" ShapeID="_x0000_i1096" DrawAspect="Content" ObjectID="_1653337558" r:id="rId132"/>
         </w:object>
       </w:r>
       <w:r>
@@ -11291,7 +11291,7 @@
           <v:shape id="_x0000_i1097" type="#_x0000_t75" style="width:89pt;height:19pt" o:ole="">
             <v:imagedata r:id="rId133" o:title=""/>
           </v:shape>
-          <o:OLEObject Type="Embed" ProgID="Equation.3" ShapeID="_x0000_i1097" DrawAspect="Content" ObjectID="_1653347893" r:id="rId134"/>
+          <o:OLEObject Type="Embed" ProgID="Equation.3" ShapeID="_x0000_i1097" DrawAspect="Content" ObjectID="_1653337559" r:id="rId134"/>
         </w:object>
       </w:r>
       <w:r>
@@ -11673,7 +11673,7 @@
           <v:shape id="_x0000_i1098" type="#_x0000_t75" style="width:28.1pt;height:15.8pt" o:ole="">
             <v:imagedata r:id="rId135" o:title=""/>
           </v:shape>
-          <o:OLEObject Type="Embed" ProgID="Equation.3" ShapeID="_x0000_i1098" DrawAspect="Content" ObjectID="_1653347894" r:id="rId136"/>
+          <o:OLEObject Type="Embed" ProgID="Equation.3" ShapeID="_x0000_i1098" DrawAspect="Content" ObjectID="_1653337560" r:id="rId136"/>
         </w:object>
       </w:r>
       <w:r>
@@ -12699,7 +12699,7 @@
           <v:shape id="_x0000_i1099" type="#_x0000_t75" style="width:11.1pt;height:11.1pt" o:ole="">
             <v:imagedata r:id="rId137" o:title=""/>
           </v:shape>
-          <o:OLEObject Type="Embed" ProgID="Equation.3" ShapeID="_x0000_i1099" DrawAspect="Content" ObjectID="_1653347895" r:id="rId138"/>
+          <o:OLEObject Type="Embed" ProgID="Equation.3" ShapeID="_x0000_i1099" DrawAspect="Content" ObjectID="_1653337561" r:id="rId138"/>
         </w:object>
       </w:r>
       <w:r>
@@ -12774,7 +12774,7 @@
           <v:shape id="_x0000_i1100" type="#_x0000_t75" style="width:94.95pt;height:19pt" o:ole="">
             <v:imagedata r:id="rId139" o:title=""/>
           </v:shape>
-          <o:OLEObject Type="Embed" ProgID="Equation.3" ShapeID="_x0000_i1100" DrawAspect="Content" ObjectID="_1653347896" r:id="rId140"/>
+          <o:OLEObject Type="Embed" ProgID="Equation.3" ShapeID="_x0000_i1100" DrawAspect="Content" ObjectID="_1653337562" r:id="rId140"/>
         </w:object>
       </w:r>
       <w:r>
@@ -12851,7 +12851,7 @@
           <v:shape id="_x0000_i1101" type="#_x0000_t75" style="width:11.1pt;height:11.1pt" o:ole="">
             <v:imagedata r:id="rId137" o:title=""/>
           </v:shape>
-          <o:OLEObject Type="Embed" ProgID="Equation.3" ShapeID="_x0000_i1101" DrawAspect="Content" ObjectID="_1653347897" r:id="rId141"/>
+          <o:OLEObject Type="Embed" ProgID="Equation.3" ShapeID="_x0000_i1101" DrawAspect="Content" ObjectID="_1653337563" r:id="rId141"/>
         </w:object>
       </w:r>
       <w:r>
@@ -12896,7 +12896,7 @@
           <v:shape id="_x0000_i1102" type="#_x0000_t75" style="width:11.1pt;height:11.1pt" o:ole="">
             <v:imagedata r:id="rId137" o:title=""/>
           </v:shape>
-          <o:OLEObject Type="Embed" ProgID="Equation.3" ShapeID="_x0000_i1102" DrawAspect="Content" ObjectID="_1653347898" r:id="rId142"/>
+          <o:OLEObject Type="Embed" ProgID="Equation.3" ShapeID="_x0000_i1102" DrawAspect="Content" ObjectID="_1653337564" r:id="rId142"/>
         </w:object>
       </w:r>
       <w:r>
@@ -12934,7 +12934,7 @@
           <v:shape id="_x0000_i1103" type="#_x0000_t75" style="width:11.1pt;height:11.1pt" o:ole="">
             <v:imagedata r:id="rId137" o:title=""/>
           </v:shape>
-          <o:OLEObject Type="Embed" ProgID="Equation.3" ShapeID="_x0000_i1103" DrawAspect="Content" ObjectID="_1653347899" r:id="rId143"/>
+          <o:OLEObject Type="Embed" ProgID="Equation.3" ShapeID="_x0000_i1103" DrawAspect="Content" ObjectID="_1653337565" r:id="rId143"/>
         </w:object>
       </w:r>
       <w:r>
@@ -13000,7 +13000,7 @@
           <v:shape id="_x0000_i1104" type="#_x0000_t75" style="width:244.1pt;height:20.2pt" o:ole="">
             <v:imagedata r:id="rId144" o:title=""/>
           </v:shape>
-          <o:OLEObject Type="Embed" ProgID="Equation.3" ShapeID="_x0000_i1104" DrawAspect="Content" ObjectID="_1653347900" r:id="rId145"/>
+          <o:OLEObject Type="Embed" ProgID="Equation.3" ShapeID="_x0000_i1104" DrawAspect="Content" ObjectID="_1653337566" r:id="rId145"/>
         </w:object>
       </w:r>
     </w:p>
@@ -13020,7 +13020,7 @@
           <v:shape id="_x0000_i1105" type="#_x0000_t75" style="width:11.1pt;height:9.9pt" o:ole="">
             <v:imagedata r:id="rId146" o:title=""/>
           </v:shape>
-          <o:OLEObject Type="Embed" ProgID="Equation.3" ShapeID="_x0000_i1105" DrawAspect="Content" ObjectID="_1653347901" r:id="rId147"/>
+          <o:OLEObject Type="Embed" ProgID="Equation.3" ShapeID="_x0000_i1105" DrawAspect="Content" ObjectID="_1653337567" r:id="rId147"/>
         </w:object>
       </w:r>
       <w:r>
@@ -13038,7 +13038,7 @@
           <v:shape id="_x0000_i1106" type="#_x0000_t75" style="width:15.05pt;height:15.8pt" o:ole="">
             <v:imagedata r:id="rId148" o:title=""/>
           </v:shape>
-          <o:OLEObject Type="Embed" ProgID="Equation.3" ShapeID="_x0000_i1106" DrawAspect="Content" ObjectID="_1653347902" r:id="rId149"/>
+          <o:OLEObject Type="Embed" ProgID="Equation.3" ShapeID="_x0000_i1106" DrawAspect="Content" ObjectID="_1653337568" r:id="rId149"/>
         </w:object>
       </w:r>
       <w:r>
@@ -13121,7 +13121,7 @@
           <v:shape id="_x0000_i1107" type="#_x0000_t75" style="width:11.1pt;height:9.9pt" o:ole="">
             <v:imagedata r:id="rId146" o:title=""/>
           </v:shape>
-          <o:OLEObject Type="Embed" ProgID="Equation.3" ShapeID="_x0000_i1107" DrawAspect="Content" ObjectID="_1653347903" r:id="rId150"/>
+          <o:OLEObject Type="Embed" ProgID="Equation.3" ShapeID="_x0000_i1107" DrawAspect="Content" ObjectID="_1653337569" r:id="rId150"/>
         </w:object>
       </w:r>
       <w:r>
@@ -13138,7 +13138,7 @@
           <v:shape id="_x0000_i1108" type="#_x0000_t75" style="width:15.05pt;height:15.8pt" o:ole="">
             <v:imagedata r:id="rId148" o:title=""/>
           </v:shape>
-          <o:OLEObject Type="Embed" ProgID="Equation.3" ShapeID="_x0000_i1108" DrawAspect="Content" ObjectID="_1653347904" r:id="rId151"/>
+          <o:OLEObject Type="Embed" ProgID="Equation.3" ShapeID="_x0000_i1108" DrawAspect="Content" ObjectID="_1653337570" r:id="rId151"/>
         </w:object>
       </w:r>
       <w:r>
@@ -13288,7 +13288,7 @@
           <v:shape id="_x0000_i1109" type="#_x0000_t75" style="width:11.1pt;height:9.9pt" o:ole="">
             <v:imagedata r:id="rId146" o:title=""/>
           </v:shape>
-          <o:OLEObject Type="Embed" ProgID="Equation.3" ShapeID="_x0000_i1109" DrawAspect="Content" ObjectID="_1653347905" r:id="rId152"/>
+          <o:OLEObject Type="Embed" ProgID="Equation.3" ShapeID="_x0000_i1109" DrawAspect="Content" ObjectID="_1653337571" r:id="rId152"/>
         </w:object>
       </w:r>
       <w:r>
@@ -13332,7 +13332,7 @@
           <v:shape id="_x0000_i1110" type="#_x0000_t75" style="width:15.05pt;height:15.8pt" o:ole="">
             <v:imagedata r:id="rId148" o:title=""/>
           </v:shape>
-          <o:OLEObject Type="Embed" ProgID="Equation.3" ShapeID="_x0000_i1110" DrawAspect="Content" ObjectID="_1653347906" r:id="rId153"/>
+          <o:OLEObject Type="Embed" ProgID="Equation.3" ShapeID="_x0000_i1110" DrawAspect="Content" ObjectID="_1653337572" r:id="rId153"/>
         </w:object>
       </w:r>
       <w:r>
@@ -13411,7 +13411,7 @@
           <v:shape id="_x0000_i1111" type="#_x0000_t75" style="width:168.9pt;height:34.8pt" o:ole="">
             <v:imagedata r:id="rId154" o:title=""/>
           </v:shape>
-          <o:OLEObject Type="Embed" ProgID="Equation.3" ShapeID="_x0000_i1111" DrawAspect="Content" ObjectID="_1653347907" r:id="rId155"/>
+          <o:OLEObject Type="Embed" ProgID="Equation.3" ShapeID="_x0000_i1111" DrawAspect="Content" ObjectID="_1653337573" r:id="rId155"/>
         </w:object>
       </w:r>
     </w:p>
@@ -13523,7 +13523,7 @@
           <v:shape id="_x0000_i1112" type="#_x0000_t75" style="width:229.85pt;height:18.2pt" o:ole="">
             <v:imagedata r:id="rId156" o:title=""/>
           </v:shape>
-          <o:OLEObject Type="Embed" ProgID="Equation.3" ShapeID="_x0000_i1112" DrawAspect="Content" ObjectID="_1653347908" r:id="rId157"/>
+          <o:OLEObject Type="Embed" ProgID="Equation.3" ShapeID="_x0000_i1112" DrawAspect="Content" ObjectID="_1653337574" r:id="rId157"/>
         </w:object>
       </w:r>
     </w:p>
@@ -13745,7 +13745,7 @@
           <v:shape id="_x0000_i1113" type="#_x0000_t75" style="width:11.85pt;height:11.1pt" o:ole="">
             <v:imagedata r:id="rId158" o:title=""/>
           </v:shape>
-          <o:OLEObject Type="Embed" ProgID="Equation.3" ShapeID="_x0000_i1113" DrawAspect="Content" ObjectID="_1653347909" r:id="rId159"/>
+          <o:OLEObject Type="Embed" ProgID="Equation.3" ShapeID="_x0000_i1113" DrawAspect="Content" ObjectID="_1653337575" r:id="rId159"/>
         </w:object>
       </w:r>
       <w:r>
@@ -13940,7 +13940,7 @@
           <v:shape id="_x0000_i1114" type="#_x0000_t75" style="width:32.05pt;height:15.8pt" o:ole="">
             <v:imagedata r:id="rId160" o:title=""/>
           </v:shape>
-          <o:OLEObject Type="Embed" ProgID="Equation.3" ShapeID="_x0000_i1114" DrawAspect="Content" ObjectID="_1653347910" r:id="rId161"/>
+          <o:OLEObject Type="Embed" ProgID="Equation.3" ShapeID="_x0000_i1114" DrawAspect="Content" ObjectID="_1653337576" r:id="rId161"/>
         </w:object>
       </w:r>
       <w:r>
@@ -13977,7 +13977,7 @@
           <v:shape id="_x0000_i1115" type="#_x0000_t75" style="width:9.9pt;height:9.9pt" o:ole="">
             <v:imagedata r:id="rId162" o:title=""/>
           </v:shape>
-          <o:OLEObject Type="Embed" ProgID="Equation.3" ShapeID="_x0000_i1115" DrawAspect="Content" ObjectID="_1653347911" r:id="rId163"/>
+          <o:OLEObject Type="Embed" ProgID="Equation.3" ShapeID="_x0000_i1115" DrawAspect="Content" ObjectID="_1653337577" r:id="rId163"/>
         </w:object>
       </w:r>
       <w:r>
@@ -14059,7 +14059,7 @@
           <v:shape id="_x0000_i1116" type="#_x0000_t75" style="width:9.9pt;height:9.9pt" o:ole="">
             <v:imagedata r:id="rId164" o:title=""/>
           </v:shape>
-          <o:OLEObject Type="Embed" ProgID="Equation.3" ShapeID="_x0000_i1116" DrawAspect="Content" ObjectID="_1653347912" r:id="rId165"/>
+          <o:OLEObject Type="Embed" ProgID="Equation.3" ShapeID="_x0000_i1116" DrawAspect="Content" ObjectID="_1653337578" r:id="rId165"/>
         </w:object>
       </w:r>
       <w:r>
@@ -14097,7 +14097,7 @@
           <v:shape id="_x0000_i1117" type="#_x0000_t75" style="width:13.85pt;height:15.8pt" o:ole="">
             <v:imagedata r:id="rId166" o:title=""/>
           </v:shape>
-          <o:OLEObject Type="Embed" ProgID="Equation.3" ShapeID="_x0000_i1117" DrawAspect="Content" ObjectID="_1653347913" r:id="rId167"/>
+          <o:OLEObject Type="Embed" ProgID="Equation.3" ShapeID="_x0000_i1117" DrawAspect="Content" ObjectID="_1653337579" r:id="rId167"/>
         </w:object>
       </w:r>
       <w:r>
@@ -14152,7 +14152,7 @@
           <v:shape id="_x0000_i1118" type="#_x0000_t75" style="width:43.9pt;height:18.2pt" o:ole="">
             <v:imagedata r:id="rId168" o:title=""/>
           </v:shape>
-          <o:OLEObject Type="Embed" ProgID="Equation.3" ShapeID="_x0000_i1118" DrawAspect="Content" ObjectID="_1653347914" r:id="rId169"/>
+          <o:OLEObject Type="Embed" ProgID="Equation.3" ShapeID="_x0000_i1118" DrawAspect="Content" ObjectID="_1653337580" r:id="rId169"/>
         </w:object>
       </w:r>
       <w:r>
@@ -14211,7 +14211,7 @@
           <v:shape id="_x0000_i1119" type="#_x0000_t75" style="width:36pt;height:13.05pt" o:ole="">
             <v:imagedata r:id="rId170" o:title=""/>
           </v:shape>
-          <o:OLEObject Type="Embed" ProgID="Equation.3" ShapeID="_x0000_i1119" DrawAspect="Content" ObjectID="_1653347915" r:id="rId171"/>
+          <o:OLEObject Type="Embed" ProgID="Equation.3" ShapeID="_x0000_i1119" DrawAspect="Content" ObjectID="_1653337581" r:id="rId171"/>
         </w:object>
       </w:r>
       <w:r>
@@ -14248,7 +14248,7 @@
           <v:shape id="_x0000_i1120" type="#_x0000_t75" style="width:13.85pt;height:15.8pt" o:ole="">
             <v:imagedata r:id="rId166" o:title=""/>
           </v:shape>
-          <o:OLEObject Type="Embed" ProgID="Equation.3" ShapeID="_x0000_i1120" DrawAspect="Content" ObjectID="_1653347916" r:id="rId172"/>
+          <o:OLEObject Type="Embed" ProgID="Equation.3" ShapeID="_x0000_i1120" DrawAspect="Content" ObjectID="_1653337582" r:id="rId172"/>
         </w:object>
       </w:r>
       <w:r>
@@ -14279,7 +14279,7 @@
           <v:shape id="_x0000_i1121" type="#_x0000_t75" style="width:36pt;height:11.1pt" o:ole="">
             <v:imagedata r:id="rId173" o:title=""/>
           </v:shape>
-          <o:OLEObject Type="Embed" ProgID="Equation.3" ShapeID="_x0000_i1121" DrawAspect="Content" ObjectID="_1653347917" r:id="rId174"/>
+          <o:OLEObject Type="Embed" ProgID="Equation.3" ShapeID="_x0000_i1121" DrawAspect="Content" ObjectID="_1653337583" r:id="rId174"/>
         </w:object>
       </w:r>
       <w:r>
@@ -14303,7 +14303,7 @@
           <v:shape id="_x0000_i1122" type="#_x0000_t75" style="width:13.85pt;height:15.8pt" o:ole="">
             <v:imagedata r:id="rId166" o:title=""/>
           </v:shape>
-          <o:OLEObject Type="Embed" ProgID="Equation.3" ShapeID="_x0000_i1122" DrawAspect="Content" ObjectID="_1653347918" r:id="rId175"/>
+          <o:OLEObject Type="Embed" ProgID="Equation.3" ShapeID="_x0000_i1122" DrawAspect="Content" ObjectID="_1653337584" r:id="rId175"/>
         </w:object>
       </w:r>
       <w:r>
@@ -14493,7 +14493,6 @@
     <w:p>
       <w:pPr>
         <w:rPr>
-          <w:rFonts w:hint="eastAsia"/>
           <w:b/>
           <w:sz w:val="24"/>
         </w:rPr>
@@ -14525,7 +14524,6 @@
     <w:p>
       <w:pPr>
         <w:rPr>
-          <w:rFonts w:hint="eastAsia"/>
           <w:sz w:val="24"/>
         </w:rPr>
       </w:pPr>
@@ -14593,10 +14591,10 @@
           <w:position w:val="-10"/>
         </w:rPr>
         <w:object w:dxaOrig="1719" w:dyaOrig="360">
-          <v:shape id="_x0000_i1132" type="#_x0000_t75" style="width:86.25pt;height:18.2pt" o:ole="">
+          <v:shape id="_x0000_i1123" type="#_x0000_t75" style="width:86.25pt;height:18.2pt" o:ole="">
             <v:imagedata r:id="rId176" o:title=""/>
           </v:shape>
-          <o:OLEObject Type="Embed" ProgID="Equation.3" ShapeID="_x0000_i1132" DrawAspect="Content" ObjectID="_1653347919" r:id="rId177"/>
+          <o:OLEObject Type="Embed" ProgID="Equation.3" ShapeID="_x0000_i1123" DrawAspect="Content" ObjectID="_1653337585" r:id="rId177"/>
         </w:object>
       </w:r>
       <w:r>
@@ -14648,7 +14646,6 @@
     <w:p>
       <w:pPr>
         <w:rPr>
-          <w:rFonts w:hint="eastAsia"/>
           <w:sz w:val="24"/>
         </w:rPr>
       </w:pPr>
@@ -14663,7 +14660,22 @@
         <w:rPr>
           <w:sz w:val="24"/>
         </w:rPr>
-        <w:t>模型主要有两类：</w:t>
+        <w:t>模型主要</w:t>
+      </w:r>
+      <w:r>
+        <w:rPr>
+          <w:rFonts w:hint="eastAsia"/>
+          <w:sz w:val="24"/>
+        </w:rPr>
+        <w:t>包括</w:t>
+      </w:r>
+      <w:bookmarkStart w:id="1" w:name="_GoBack"/>
+      <w:bookmarkEnd w:id="1"/>
+      <w:r>
+        <w:rPr>
+          <w:sz w:val="24"/>
+        </w:rPr>
+        <w:t>两类：</w:t>
       </w:r>
       <w:r>
         <w:rPr>
@@ -15170,7 +15182,6 @@
     <w:p>
       <w:pPr>
         <w:rPr>
-          <w:rFonts w:hint="eastAsia"/>
           <w:b/>
           <w:sz w:val="24"/>
         </w:rPr>
@@ -15202,7 +15213,6 @@
     <w:p>
       <w:pPr>
         <w:rPr>
-          <w:rFonts w:hint="eastAsia"/>
           <w:sz w:val="24"/>
         </w:rPr>
       </w:pPr>
@@ -15400,7 +15410,6 @@
       <w:pPr>
         <w:jc w:val="center"/>
         <w:rPr>
-          <w:rFonts w:hint="eastAsia"/>
           <w:sz w:val="24"/>
         </w:rPr>
       </w:pPr>
@@ -15513,7 +15522,6 @@
     <w:p>
       <w:pPr>
         <w:rPr>
-          <w:rFonts w:hint="eastAsia"/>
           <w:sz w:val="24"/>
         </w:rPr>
       </w:pPr>
@@ -15540,10 +15548,10 @@
           <w:position w:val="-8"/>
         </w:rPr>
         <w:object w:dxaOrig="5780" w:dyaOrig="340">
-          <v:shape id="_x0000_i1144" type="#_x0000_t75" style="width:289.6pt;height:17pt" o:ole="">
+          <v:shape id="_x0000_i1124" type="#_x0000_t75" style="width:289.6pt;height:17pt" o:ole="">
             <v:imagedata r:id="rId179" o:title=""/>
           </v:shape>
-          <o:OLEObject Type="Embed" ProgID="Equation.3" ShapeID="_x0000_i1144" DrawAspect="Content" ObjectID="_1653347920" r:id="rId180"/>
+          <o:OLEObject Type="Embed" ProgID="Equation.3" ShapeID="_x0000_i1124" DrawAspect="Content" ObjectID="_1653337586" r:id="rId180"/>
         </w:object>
       </w:r>
     </w:p>
@@ -15653,7 +15661,6 @@
       <w:pPr>
         <w:jc w:val="center"/>
         <w:rPr>
-          <w:rFonts w:hint="eastAsia"/>
           <w:sz w:val="24"/>
         </w:rPr>
       </w:pPr>
@@ -15710,7 +15717,6 @@
     <w:p>
       <w:pPr>
         <w:rPr>
-          <w:rFonts w:hint="eastAsia"/>
           <w:sz w:val="24"/>
         </w:rPr>
       </w:pPr>
@@ -15789,7 +15795,6 @@
     <w:p>
       <w:pPr>
         <w:rPr>
-          <w:rFonts w:hint="eastAsia"/>
           <w:sz w:val="24"/>
         </w:rPr>
       </w:pPr>
@@ -16092,10 +16097,10 @@
           <w:position w:val="-10"/>
         </w:rPr>
         <w:object w:dxaOrig="2260" w:dyaOrig="360">
-          <v:shape id="_x0000_i1153" type="#_x0000_t75" style="width:113.15pt;height:18.2pt" o:ole="">
+          <v:shape id="_x0000_i1125" type="#_x0000_t75" style="width:113.15pt;height:18.2pt" o:ole="">
             <v:imagedata r:id="rId182" o:title=""/>
           </v:shape>
-          <o:OLEObject Type="Embed" ProgID="Equation.3" ShapeID="_x0000_i1153" DrawAspect="Content" ObjectID="_1653347921" r:id="rId183"/>
+          <o:OLEObject Type="Embed" ProgID="Equation.3" ShapeID="_x0000_i1125" DrawAspect="Content" ObjectID="_1653337587" r:id="rId183"/>
         </w:object>
       </w:r>
       <w:r>
@@ -16135,17 +16140,16 @@
           <w:position w:val="-30"/>
         </w:rPr>
         <w:object w:dxaOrig="2260" w:dyaOrig="700">
-          <v:shape id="_x0000_i1165" type="#_x0000_t75" style="width:113.15pt;height:35.2pt" o:ole="">
+          <v:shape id="_x0000_i1126" type="#_x0000_t75" style="width:113.15pt;height:35.2pt" o:ole="">
             <v:imagedata r:id="rId184" o:title=""/>
           </v:shape>
-          <o:OLEObject Type="Embed" ProgID="Equation.3" ShapeID="_x0000_i1165" DrawAspect="Content" ObjectID="_1653347922" r:id="rId185"/>
+          <o:OLEObject Type="Embed" ProgID="Equation.3" ShapeID="_x0000_i1126" DrawAspect="Content" ObjectID="_1653337588" r:id="rId185"/>
         </w:object>
       </w:r>
     </w:p>
     <w:p>
       <w:pPr>
         <w:rPr>
-          <w:rFonts w:hint="eastAsia"/>
           <w:sz w:val="24"/>
         </w:rPr>
       </w:pPr>
@@ -16226,10 +16230,10 @@
           <w:position w:val="-12"/>
         </w:rPr>
         <w:object w:dxaOrig="320" w:dyaOrig="380">
-          <v:shape id="_x0000_i1162" type="#_x0000_t75" style="width:15.8pt;height:19pt" o:ole="">
+          <v:shape id="_x0000_i1127" type="#_x0000_t75" style="width:15.8pt;height:19pt" o:ole="">
             <v:imagedata r:id="rId186" o:title=""/>
           </v:shape>
-          <o:OLEObject Type="Embed" ProgID="Equation.3" ShapeID="_x0000_i1162" DrawAspect="Content" ObjectID="_1653347923" r:id="rId187"/>
+          <o:OLEObject Type="Embed" ProgID="Equation.3" ShapeID="_x0000_i1127" DrawAspect="Content" ObjectID="_1653337589" r:id="rId187"/>
         </w:object>
       </w:r>
       <w:r>
@@ -16304,10 +16308,10 @@
           <w:position w:val="-8"/>
         </w:rPr>
         <w:object w:dxaOrig="560" w:dyaOrig="320">
-          <v:shape id="_x0000_i1166" type="#_x0000_t75" style="width:28.1pt;height:15.8pt" o:ole="">
+          <v:shape id="_x0000_i1128" type="#_x0000_t75" style="width:28.1pt;height:15.8pt" o:ole="">
             <v:imagedata r:id="rId188" o:title=""/>
           </v:shape>
-          <o:OLEObject Type="Embed" ProgID="Equation.3" ShapeID="_x0000_i1166" DrawAspect="Content" ObjectID="_1653347924" r:id="rId189"/>
+          <o:OLEObject Type="Embed" ProgID="Equation.3" ShapeID="_x0000_i1128" DrawAspect="Content" ObjectID="_1653337590" r:id="rId189"/>
         </w:object>
       </w:r>
       <w:r>
@@ -16388,7 +16392,6 @@
     <w:p>
       <w:pPr>
         <w:rPr>
-          <w:rFonts w:hint="eastAsia"/>
           <w:sz w:val="24"/>
         </w:rPr>
       </w:pPr>
@@ -16436,7 +16439,6 @@
     <w:p>
       <w:pPr>
         <w:rPr>
-          <w:rFonts w:hint="eastAsia"/>
           <w:sz w:val="24"/>
         </w:rPr>
       </w:pPr>
@@ -16519,7 +16521,6 @@
       <w:pPr>
         <w:jc w:val="center"/>
         <w:rPr>
-          <w:rFonts w:hint="eastAsia"/>
           <w:sz w:val="24"/>
         </w:rPr>
       </w:pPr>
@@ -16591,10 +16592,10 @@
           <w:position w:val="-10"/>
         </w:rPr>
         <w:object w:dxaOrig="2180" w:dyaOrig="360">
-          <v:shape id="_x0000_i1178" type="#_x0000_t75" style="width:109.2pt;height:18.2pt" o:ole="">
+          <v:shape id="_x0000_i1129" type="#_x0000_t75" style="width:109.2pt;height:18.2pt" o:ole="">
             <v:imagedata r:id="rId191" o:title=""/>
           </v:shape>
-          <o:OLEObject Type="Embed" ProgID="Equation.3" ShapeID="_x0000_i1178" DrawAspect="Content" ObjectID="_1653347925" r:id="rId192"/>
+          <o:OLEObject Type="Embed" ProgID="Equation.3" ShapeID="_x0000_i1129" DrawAspect="Content" ObjectID="_1653337591" r:id="rId192"/>
         </w:object>
       </w:r>
       <w:r>
@@ -16622,10 +16623,10 @@
           <w:position w:val="-10"/>
         </w:rPr>
         <w:object w:dxaOrig="2160" w:dyaOrig="360">
-          <v:shape id="_x0000_i1179" type="#_x0000_t75" style="width:108.4pt;height:18.2pt" o:ole="">
+          <v:shape id="_x0000_i1130" type="#_x0000_t75" style="width:108.4pt;height:18.2pt" o:ole="">
             <v:imagedata r:id="rId193" o:title=""/>
           </v:shape>
-          <o:OLEObject Type="Embed" ProgID="Equation.3" ShapeID="_x0000_i1179" DrawAspect="Content" ObjectID="_1653347926" r:id="rId194"/>
+          <o:OLEObject Type="Embed" ProgID="Equation.3" ShapeID="_x0000_i1130" DrawAspect="Content" ObjectID="_1653337592" r:id="rId194"/>
         </w:object>
       </w:r>
       <w:r>
@@ -16697,7 +16698,6 @@
     <w:p>
       <w:pPr>
         <w:rPr>
-          <w:rFonts w:hint="eastAsia"/>
           <w:sz w:val="24"/>
         </w:rPr>
       </w:pPr>
@@ -16726,10 +16726,10 @@
           <w:position w:val="-8"/>
         </w:rPr>
         <w:object w:dxaOrig="1420" w:dyaOrig="320">
-          <v:shape id="_x0000_i1189" type="#_x0000_t75" style="width:71.2pt;height:16.2pt" o:ole="">
+          <v:shape id="_x0000_i1131" type="#_x0000_t75" style="width:71.2pt;height:16.2pt" o:ole="">
             <v:imagedata r:id="rId195" o:title=""/>
           </v:shape>
-          <o:OLEObject Type="Embed" ProgID="Equation.3" ShapeID="_x0000_i1189" DrawAspect="Content" ObjectID="_1653347927" r:id="rId196"/>
+          <o:OLEObject Type="Embed" ProgID="Equation.3" ShapeID="_x0000_i1131" DrawAspect="Content" ObjectID="_1653337593" r:id="rId196"/>
         </w:object>
       </w:r>
       <w:r>
@@ -16804,10 +16804,10 @@
           <w:position w:val="-6"/>
         </w:rPr>
         <w:object w:dxaOrig="220" w:dyaOrig="220">
-          <v:shape id="_x0000_i1190" type="#_x0000_t75" style="width:11.1pt;height:11.1pt" o:ole="">
+          <v:shape id="_x0000_i1132" type="#_x0000_t75" style="width:11.1pt;height:11.1pt" o:ole="">
             <v:imagedata r:id="rId197" o:title=""/>
           </v:shape>
-          <o:OLEObject Type="Embed" ProgID="Equation.3" ShapeID="_x0000_i1190" DrawAspect="Content" ObjectID="_1653347928" r:id="rId198"/>
+          <o:OLEObject Type="Embed" ProgID="Equation.3" ShapeID="_x0000_i1132" DrawAspect="Content" ObjectID="_1653337594" r:id="rId198"/>
         </w:object>
       </w:r>
       <w:r>
@@ -16834,7 +16834,6 @@
     <w:p>
       <w:pPr>
         <w:rPr>
-          <w:rFonts w:hint="eastAsia"/>
           <w:sz w:val="24"/>
         </w:rPr>
       </w:pPr>
@@ -16958,10 +16957,10 @@
           <w:sz w:val="24"/>
         </w:rPr>
         <w:object w:dxaOrig="1420" w:dyaOrig="320">
-          <v:shape id="_x0000_i1207" type="#_x0000_t75" style="width:71.2pt;height:16.2pt" o:ole="">
+          <v:shape id="_x0000_i1133" type="#_x0000_t75" style="width:71.2pt;height:16.2pt" o:ole="">
             <v:imagedata r:id="rId195" o:title=""/>
           </v:shape>
-          <o:OLEObject Type="Embed" ProgID="Equation.3" ShapeID="_x0000_i1207" DrawAspect="Content" ObjectID="_1653347929" r:id="rId199"/>
+          <o:OLEObject Type="Embed" ProgID="Equation.3" ShapeID="_x0000_i1133" DrawAspect="Content" ObjectID="_1653337595" r:id="rId199"/>
         </w:object>
       </w:r>
       <w:r>
@@ -16983,10 +16982,10 @@
           <w:sz w:val="24"/>
         </w:rPr>
         <w:object w:dxaOrig="2160" w:dyaOrig="360">
-          <v:shape id="_x0000_i1208" type="#_x0000_t75" style="width:108.4pt;height:18.2pt" o:ole="">
+          <v:shape id="_x0000_i1134" type="#_x0000_t75" style="width:108.4pt;height:18.2pt" o:ole="">
             <v:imagedata r:id="rId193" o:title=""/>
           </v:shape>
-          <o:OLEObject Type="Embed" ProgID="Equation.3" ShapeID="_x0000_i1208" DrawAspect="Content" ObjectID="_1653347930" r:id="rId200"/>
+          <o:OLEObject Type="Embed" ProgID="Equation.3" ShapeID="_x0000_i1134" DrawAspect="Content" ObjectID="_1653337596" r:id="rId200"/>
         </w:object>
       </w:r>
       <w:r>
@@ -17008,10 +17007,10 @@
           <w:sz w:val="24"/>
         </w:rPr>
         <w:object w:dxaOrig="940" w:dyaOrig="340">
-          <v:shape id="_x0000_i1209" type="#_x0000_t75" style="width:47.1pt;height:17pt" o:ole="">
+          <v:shape id="_x0000_i1135" type="#_x0000_t75" style="width:47.1pt;height:17pt" o:ole="">
             <v:imagedata r:id="rId201" o:title=""/>
           </v:shape>
-          <o:OLEObject Type="Embed" ProgID="Equation.3" ShapeID="_x0000_i1209" DrawAspect="Content" ObjectID="_1653347931" r:id="rId202"/>
+          <o:OLEObject Type="Embed" ProgID="Equation.3" ShapeID="_x0000_i1135" DrawAspect="Content" ObjectID="_1653337597" r:id="rId202"/>
         </w:object>
       </w:r>
       <w:r>
@@ -17096,7 +17095,6 @@
     <w:p>
       <w:pPr>
         <w:rPr>
-          <w:rFonts w:hint="eastAsia"/>
           <w:sz w:val="24"/>
         </w:rPr>
       </w:pPr>
@@ -17166,10 +17164,10 @@
           <w:sz w:val="24"/>
         </w:rPr>
         <w:object w:dxaOrig="1420" w:dyaOrig="320">
-          <v:shape id="_x0000_i1213" type="#_x0000_t75" style="width:71.2pt;height:16.2pt" o:ole="">
+          <v:shape id="_x0000_i1136" type="#_x0000_t75" style="width:71.2pt;height:16.2pt" o:ole="">
             <v:imagedata r:id="rId195" o:title=""/>
           </v:shape>
-          <o:OLEObject Type="Embed" ProgID="Equation.3" ShapeID="_x0000_i1213" DrawAspect="Content" ObjectID="_1653347932" r:id="rId203"/>
+          <o:OLEObject Type="Embed" ProgID="Equation.3" ShapeID="_x0000_i1136" DrawAspect="Content" ObjectID="_1653337598" r:id="rId203"/>
         </w:object>
       </w:r>
       <w:r>
@@ -17204,10 +17202,10 @@
           <w:sz w:val="24"/>
         </w:rPr>
         <w:object w:dxaOrig="2160" w:dyaOrig="360">
-          <v:shape id="_x0000_i1214" type="#_x0000_t75" style="width:108.4pt;height:18.2pt" o:ole="">
+          <v:shape id="_x0000_i1137" type="#_x0000_t75" style="width:108.4pt;height:18.2pt" o:ole="">
             <v:imagedata r:id="rId193" o:title=""/>
           </v:shape>
-          <o:OLEObject Type="Embed" ProgID="Equation.3" ShapeID="_x0000_i1214" DrawAspect="Content" ObjectID="_1653347933" r:id="rId204"/>
+          <o:OLEObject Type="Embed" ProgID="Equation.3" ShapeID="_x0000_i1137" DrawAspect="Content" ObjectID="_1653337599" r:id="rId204"/>
         </w:object>
       </w:r>
       <w:r>
@@ -17248,10 +17246,10 @@
           <w:sz w:val="24"/>
         </w:rPr>
         <w:object w:dxaOrig="2180" w:dyaOrig="360">
-          <v:shape id="_x0000_i1221" type="#_x0000_t75" style="width:109.2pt;height:18.2pt" o:ole="">
+          <v:shape id="_x0000_i1138" type="#_x0000_t75" style="width:109.2pt;height:18.2pt" o:ole="">
             <v:imagedata r:id="rId205" o:title=""/>
           </v:shape>
-          <o:OLEObject Type="Embed" ProgID="Equation.3" ShapeID="_x0000_i1221" DrawAspect="Content" ObjectID="_1653347934" r:id="rId206"/>
+          <o:OLEObject Type="Embed" ProgID="Equation.3" ShapeID="_x0000_i1138" DrawAspect="Content" ObjectID="_1653337600" r:id="rId206"/>
         </w:object>
       </w:r>
       <w:r>
@@ -17265,7 +17263,6 @@
     <w:p>
       <w:pPr>
         <w:rPr>
-          <w:rFonts w:hint="eastAsia"/>
           <w:sz w:val="24"/>
         </w:rPr>
       </w:pPr>
@@ -17334,10 +17331,10 @@
           <w:sz w:val="24"/>
         </w:rPr>
         <w:object w:dxaOrig="2160" w:dyaOrig="360">
-          <v:shape id="_x0000_i1222" type="#_x0000_t75" style="width:108.4pt;height:18.2pt" o:ole="">
+          <v:shape id="_x0000_i1139" type="#_x0000_t75" style="width:108.4pt;height:18.2pt" o:ole="">
             <v:imagedata r:id="rId193" o:title=""/>
           </v:shape>
-          <o:OLEObject Type="Embed" ProgID="Equation.3" ShapeID="_x0000_i1222" DrawAspect="Content" ObjectID="_1653347935" r:id="rId207"/>
+          <o:OLEObject Type="Embed" ProgID="Equation.3" ShapeID="_x0000_i1139" DrawAspect="Content" ObjectID="_1653337601" r:id="rId207"/>
         </w:object>
       </w:r>
       <w:r>
@@ -17359,10 +17356,10 @@
           <w:sz w:val="24"/>
         </w:rPr>
         <w:object w:dxaOrig="1420" w:dyaOrig="320">
-          <v:shape id="_x0000_i1223" type="#_x0000_t75" style="width:71.2pt;height:16.2pt" o:ole="">
+          <v:shape id="_x0000_i1140" type="#_x0000_t75" style="width:71.2pt;height:16.2pt" o:ole="">
             <v:imagedata r:id="rId195" o:title=""/>
           </v:shape>
-          <o:OLEObject Type="Embed" ProgID="Equation.3" ShapeID="_x0000_i1223" DrawAspect="Content" ObjectID="_1653347936" r:id="rId208"/>
+          <o:OLEObject Type="Embed" ProgID="Equation.3" ShapeID="_x0000_i1140" DrawAspect="Content" ObjectID="_1653337602" r:id="rId208"/>
         </w:object>
       </w:r>
       <w:r>
@@ -17421,7 +17418,6 @@
     <w:p>
       <w:pPr>
         <w:rPr>
-          <w:rFonts w:hint="eastAsia"/>
           <w:sz w:val="24"/>
         </w:rPr>
       </w:pPr>
@@ -17525,7 +17521,6 @@
     <w:p>
       <w:pPr>
         <w:rPr>
-          <w:rFonts w:hint="eastAsia"/>
           <w:sz w:val="24"/>
         </w:rPr>
       </w:pPr>
@@ -17533,7 +17528,6 @@
     <w:p>
       <w:pPr>
         <w:rPr>
-          <w:rFonts w:hint="eastAsia"/>
           <w:b/>
           <w:sz w:val="24"/>
         </w:rPr>
@@ -17581,7 +17575,6 @@
     <w:p>
       <w:pPr>
         <w:rPr>
-          <w:rFonts w:hint="eastAsia"/>
           <w:sz w:val="24"/>
         </w:rPr>
       </w:pPr>
@@ -18002,20 +17995,12 @@
           <w:rFonts w:ascii="微软雅黑" w:eastAsia="微软雅黑" w:hAnsi="微软雅黑"/>
           <w:szCs w:val="21"/>
         </w:rPr>
-        <w:t>条件随机场</w:t>
-      </w:r>
-      <w:r>
-        <w:rPr>
-          <w:rFonts w:ascii="微软雅黑" w:eastAsia="微软雅黑" w:hAnsi="微软雅黑"/>
-          <w:szCs w:val="21"/>
-        </w:rPr>
-        <w:t>结构</w:t>
+        <w:t>条件随机场结构</w:t>
       </w:r>
     </w:p>
     <w:p>
       <w:pPr>
         <w:rPr>
-          <w:rFonts w:hint="eastAsia"/>
           <w:sz w:val="24"/>
         </w:rPr>
       </w:pPr>
@@ -18065,8 +18050,6 @@
         </w:rPr>
         <w:t>。</w:t>
       </w:r>
-      <w:bookmarkStart w:id="1" w:name="_GoBack"/>
-      <w:bookmarkEnd w:id="1"/>
     </w:p>
     <w:sectPr>
       <w:pgSz w:w="11906" w:h="16838"/>

</xml_diff>